<commit_message>
explanatory notes design added
</commit_message>
<xml_diff>
--- a/ExplanatoryNoteCommon.docx
+++ b/ExplanatoryNoteCommon.docx
@@ -5011,7 +5011,7 @@
           <v:shape id="_x0000_i1025" type="#_x0000_t75" style="width:445.5pt;height:298.5pt" o:ole="">
             <v:imagedata r:id="rId8" o:title=""/>
           </v:shape>
-          <o:OLEObject Type="Embed" ProgID="Visio.Drawing.11" ShapeID="_x0000_i1025" DrawAspect="Content" ObjectID="_1398461534" r:id="rId9"/>
+          <o:OLEObject Type="Embed" ProgID="Visio.Drawing.11" ShapeID="_x0000_i1025" DrawAspect="Content" ObjectID="_1398598020" r:id="rId9"/>
         </w:object>
       </w:r>
     </w:p>
@@ -5078,7 +5078,7 @@
           <v:shape id="_x0000_i1026" type="#_x0000_t75" style="width:460.5pt;height:297pt" o:ole="">
             <v:imagedata r:id="rId10" o:title=""/>
           </v:shape>
-          <o:OLEObject Type="Embed" ProgID="Visio.Drawing.11" ShapeID="_x0000_i1026" DrawAspect="Content" ObjectID="_1398461535" r:id="rId11"/>
+          <o:OLEObject Type="Embed" ProgID="Visio.Drawing.11" ShapeID="_x0000_i1026" DrawAspect="Content" ObjectID="_1398598021" r:id="rId11"/>
         </w:object>
       </w:r>
     </w:p>
@@ -6305,7 +6305,7 @@
           <v:shape id="_x0000_i1027" type="#_x0000_t75" style="width:466.5pt;height:313.5pt" o:ole="">
             <v:imagedata r:id="rId12" o:title=""/>
           </v:shape>
-          <o:OLEObject Type="Embed" ProgID="Visio.Drawing.11" ShapeID="_x0000_i1027" DrawAspect="Content" ObjectID="_1398461536" r:id="rId13"/>
+          <o:OLEObject Type="Embed" ProgID="Visio.Drawing.11" ShapeID="_x0000_i1027" DrawAspect="Content" ObjectID="_1398598022" r:id="rId13"/>
         </w:object>
       </w:r>
     </w:p>
@@ -7590,15 +7590,7 @@
                             <w:sz w:val="28"/>
                             <w:lang w:val="en-US"/>
                           </w:rPr>
-                          <m:t>i</m:t>
-                        </m:r>
-                        <m:r>
-                          <w:rPr>
-                            <w:rFonts w:ascii="Cambria Math" w:eastAsiaTheme="minorEastAsia" w:hAnsi="Cambria Math" w:cs="Times New Roman"/>
-                            <w:sz w:val="28"/>
-                            <w:lang w:val="en-US"/>
-                          </w:rPr>
-                          <m:t>j</m:t>
+                          <m:t>ij</m:t>
                         </m:r>
                         <m:ctrlPr>
                           <w:rPr>
@@ -10826,7 +10818,7 @@
                 <v:shape id="_x0000_i1028" type="#_x0000_t75" style="width:217.5pt;height:153pt" o:ole="">
                   <v:imagedata r:id="rId14" o:title=""/>
                 </v:shape>
-                <o:OLEObject Type="Embed" ProgID="Visio.Drawing.11" ShapeID="_x0000_i1028" DrawAspect="Content" ObjectID="_1398461537" r:id="rId15"/>
+                <o:OLEObject Type="Embed" ProgID="Visio.Drawing.11" ShapeID="_x0000_i1028" DrawAspect="Content" ObjectID="_1398598023" r:id="rId15"/>
               </w:object>
             </w:r>
           </w:p>
@@ -10854,7 +10846,7 @@
                 <v:shape id="_x0000_i1029" type="#_x0000_t75" style="width:217.5pt;height:153pt" o:ole="">
                   <v:imagedata r:id="rId16" o:title=""/>
                 </v:shape>
-                <o:OLEObject Type="Embed" ProgID="Visio.Drawing.11" ShapeID="_x0000_i1029" DrawAspect="Content" ObjectID="_1398461538" r:id="rId17"/>
+                <o:OLEObject Type="Embed" ProgID="Visio.Drawing.11" ShapeID="_x0000_i1029" DrawAspect="Content" ObjectID="_1398598024" r:id="rId17"/>
               </w:object>
             </w:r>
           </w:p>
@@ -11032,7 +11024,7 @@
                 <v:shape id="_x0000_i1030" type="#_x0000_t75" style="width:204pt;height:154.5pt" o:ole="">
                   <v:imagedata r:id="rId18" o:title=""/>
                 </v:shape>
-                <o:OLEObject Type="Embed" ProgID="Visio.Drawing.11" ShapeID="_x0000_i1030" DrawAspect="Content" ObjectID="_1398461539" r:id="rId19"/>
+                <o:OLEObject Type="Embed" ProgID="Visio.Drawing.11" ShapeID="_x0000_i1030" DrawAspect="Content" ObjectID="_1398598025" r:id="rId19"/>
               </w:object>
             </w:r>
           </w:p>
@@ -11060,7 +11052,7 @@
                 <v:shape id="_x0000_i1031" type="#_x0000_t75" style="width:204pt;height:154.5pt" o:ole="">
                   <v:imagedata r:id="rId20" o:title=""/>
                 </v:shape>
-                <o:OLEObject Type="Embed" ProgID="Visio.Drawing.11" ShapeID="_x0000_i1031" DrawAspect="Content" ObjectID="_1398461540" r:id="rId21"/>
+                <o:OLEObject Type="Embed" ProgID="Visio.Drawing.11" ShapeID="_x0000_i1031" DrawAspect="Content" ObjectID="_1398598026" r:id="rId21"/>
               </w:object>
             </w:r>
           </w:p>
@@ -12812,7 +12804,7 @@
                 <v:shape id="_x0000_i1032" type="#_x0000_t75" style="width:204pt;height:156pt" o:ole="">
                   <v:imagedata r:id="rId18" o:title=""/>
                 </v:shape>
-                <o:OLEObject Type="Embed" ProgID="Visio.Drawing.11" ShapeID="_x0000_i1032" DrawAspect="Content" ObjectID="_1398461541" r:id="rId22"/>
+                <o:OLEObject Type="Embed" ProgID="Visio.Drawing.11" ShapeID="_x0000_i1032" DrawAspect="Content" ObjectID="_1398598027" r:id="rId22"/>
               </w:object>
             </w:r>
           </w:p>
@@ -12840,7 +12832,7 @@
                 <v:shape id="_x0000_i1033" type="#_x0000_t75" style="width:204pt;height:156pt" o:ole="">
                   <v:imagedata r:id="rId23" o:title=""/>
                 </v:shape>
-                <o:OLEObject Type="Embed" ProgID="Visio.Drawing.11" ShapeID="_x0000_i1033" DrawAspect="Content" ObjectID="_1398461542" r:id="rId24"/>
+                <o:OLEObject Type="Embed" ProgID="Visio.Drawing.11" ShapeID="_x0000_i1033" DrawAspect="Content" ObjectID="_1398598028" r:id="rId24"/>
               </w:object>
             </w:r>
           </w:p>
@@ -16008,7 +16000,7 @@
                 <v:shape id="_x0000_i1034" type="#_x0000_t75" style="width:196.5pt;height:151.5pt" o:ole="">
                   <v:imagedata r:id="rId25" o:title=""/>
                 </v:shape>
-                <o:OLEObject Type="Embed" ProgID="Visio.Drawing.11" ShapeID="_x0000_i1034" DrawAspect="Content" ObjectID="_1398461543" r:id="rId26"/>
+                <o:OLEObject Type="Embed" ProgID="Visio.Drawing.11" ShapeID="_x0000_i1034" DrawAspect="Content" ObjectID="_1398598029" r:id="rId26"/>
               </w:object>
             </w:r>
           </w:p>
@@ -16055,7 +16047,7 @@
                 <v:shape id="_x0000_i1035" type="#_x0000_t75" style="width:196.5pt;height:151.5pt" o:ole="">
                   <v:imagedata r:id="rId27" o:title=""/>
                 </v:shape>
-                <o:OLEObject Type="Embed" ProgID="Visio.Drawing.11" ShapeID="_x0000_i1035" DrawAspect="Content" ObjectID="_1398461544" r:id="rId28"/>
+                <o:OLEObject Type="Embed" ProgID="Visio.Drawing.11" ShapeID="_x0000_i1035" DrawAspect="Content" ObjectID="_1398598030" r:id="rId28"/>
               </w:object>
             </w:r>
           </w:p>
@@ -16107,7 +16099,7 @@
                 <v:shape id="_x0000_i1036" type="#_x0000_t75" style="width:196.5pt;height:151.5pt" o:ole="">
                   <v:imagedata r:id="rId29" o:title=""/>
                 </v:shape>
-                <o:OLEObject Type="Embed" ProgID="Visio.Drawing.11" ShapeID="_x0000_i1036" DrawAspect="Content" ObjectID="_1398461545" r:id="rId30"/>
+                <o:OLEObject Type="Embed" ProgID="Visio.Drawing.11" ShapeID="_x0000_i1036" DrawAspect="Content" ObjectID="_1398598031" r:id="rId30"/>
               </w:object>
             </w:r>
           </w:p>
@@ -16157,7 +16149,7 @@
                 <v:shape id="_x0000_i1037" type="#_x0000_t75" style="width:196.5pt;height:151.5pt" o:ole="">
                   <v:imagedata r:id="rId31" o:title=""/>
                 </v:shape>
-                <o:OLEObject Type="Embed" ProgID="Visio.Drawing.11" ShapeID="_x0000_i1037" DrawAspect="Content" ObjectID="_1398461546" r:id="rId32"/>
+                <o:OLEObject Type="Embed" ProgID="Visio.Drawing.11" ShapeID="_x0000_i1037" DrawAspect="Content" ObjectID="_1398598032" r:id="rId32"/>
               </w:object>
             </w:r>
           </w:p>
@@ -17237,7 +17229,7 @@
           <v:shape id="_x0000_i1038" type="#_x0000_t75" style="width:468pt;height:150pt" o:ole="">
             <v:imagedata r:id="rId33" o:title=""/>
           </v:shape>
-          <o:OLEObject Type="Embed" ProgID="Visio.Drawing.11" ShapeID="_x0000_i1038" DrawAspect="Content" ObjectID="_1398461547" r:id="rId34"/>
+          <o:OLEObject Type="Embed" ProgID="Visio.Drawing.11" ShapeID="_x0000_i1038" DrawAspect="Content" ObjectID="_1398598033" r:id="rId34"/>
         </w:object>
       </w:r>
     </w:p>
@@ -17424,7 +17416,7 @@
           <v:shape id="_x0000_i1039" type="#_x0000_t75" style="width:466.5pt;height:180pt" o:ole="">
             <v:imagedata r:id="rId35" o:title=""/>
           </v:shape>
-          <o:OLEObject Type="Embed" ProgID="Visio.Drawing.11" ShapeID="_x0000_i1039" DrawAspect="Content" ObjectID="_1398461548" r:id="rId36"/>
+          <o:OLEObject Type="Embed" ProgID="Visio.Drawing.11" ShapeID="_x0000_i1039" DrawAspect="Content" ObjectID="_1398598034" r:id="rId36"/>
         </w:object>
       </w:r>
     </w:p>
@@ -17551,7 +17543,7 @@
           <v:shape id="_x0000_i1040" type="#_x0000_t75" style="width:466.5pt;height:126pt" o:ole="">
             <v:imagedata r:id="rId37" o:title=""/>
           </v:shape>
-          <o:OLEObject Type="Embed" ProgID="Visio.Drawing.11" ShapeID="_x0000_i1040" DrawAspect="Content" ObjectID="_1398461549" r:id="rId38"/>
+          <o:OLEObject Type="Embed" ProgID="Visio.Drawing.11" ShapeID="_x0000_i1040" DrawAspect="Content" ObjectID="_1398598035" r:id="rId38"/>
         </w:object>
       </w:r>
     </w:p>
@@ -19577,6 +19569,7 @@
       <w:headerReference w:type="first" r:id="rId47"/>
       <w:pgSz w:w="11906" w:h="16838" w:code="9"/>
       <w:pgMar w:top="1418" w:right="851" w:bottom="1418" w:left="1701" w:header="709" w:footer="709" w:gutter="0"/>
+      <w:pgNumType w:start="4"/>
       <w:cols w:space="708"/>
       <w:titlePg/>
       <w:docGrid w:linePitch="360"/>
@@ -19644,7 +19637,7 @@
   </w:p>
   <w:p>
     <w:pPr>
-      <w:ind w:right="360"/>
+      <w:pStyle w:val="Heading1"/>
     </w:pPr>
     <w:r>
       <w:rPr>
@@ -19823,6 +19816,37 @@
                         <w:sz w:val="24"/>
                       </w:rPr>
                     </w:pPr>
+                    <w:r>
+                      <w:rPr>
+                        <w:sz w:val="24"/>
+                      </w:rPr>
+                      <w:fldChar w:fldCharType="begin"/>
+                    </w:r>
+                    <w:r>
+                      <w:rPr>
+                        <w:sz w:val="24"/>
+                      </w:rPr>
+                      <w:instrText xml:space="preserve"> PAGE   \* MERGEFORMAT </w:instrText>
+                    </w:r>
+                    <w:r>
+                      <w:rPr>
+                        <w:sz w:val="24"/>
+                      </w:rPr>
+                      <w:fldChar w:fldCharType="separate"/>
+                    </w:r>
+                    <w:r>
+                      <w:rPr>
+                        <w:noProof/>
+                        <w:sz w:val="24"/>
+                      </w:rPr>
+                      <w:t>6</w:t>
+                    </w:r>
+                    <w:r>
+                      <w:rPr>
+                        <w:sz w:val="24"/>
+                      </w:rPr>
+                      <w:fldChar w:fldCharType="end"/>
+                    </w:r>
                   </w:p>
                 </w:txbxContent>
               </v:textbox>
@@ -19869,9 +19893,9 @@
                         <w:rFonts w:ascii="Arial" w:hAnsi="Arial" w:cs="Arial"/>
                         <w:sz w:val="32"/>
                         <w:szCs w:val="32"/>
-                        <w:highlight w:val="yellow"/>
+                        <w:lang w:val="en-US"/>
                       </w:rPr>
-                      <w:t>03</w:t>
+                      <w:t>04</w:t>
                     </w:r>
                     <w:r>
                       <w:rPr>
@@ -19888,24 +19912,22 @@
                         <w:szCs w:val="32"/>
                         <w:lang w:val="en-US"/>
                       </w:rPr>
-                      <w:t xml:space="preserve"> </w:t>
+                      <w:t>267</w:t>
                     </w:r>
                     <w:r>
                       <w:rPr>
                         <w:rFonts w:ascii="Arial" w:hAnsi="Arial" w:cs="Arial"/>
                         <w:sz w:val="32"/>
                         <w:szCs w:val="32"/>
-                        <w:highlight w:val="yellow"/>
                         <w:lang w:val="en-US"/>
                       </w:rPr>
-                      <w:t>1409/2c</w:t>
+                      <w:t>/2c</w:t>
                     </w:r>
                     <w:r>
                       <w:rPr>
                         <w:rFonts w:ascii="Arial" w:hAnsi="Arial" w:cs="Arial"/>
                         <w:sz w:val="32"/>
                         <w:szCs w:val="32"/>
-                        <w:highlight w:val="yellow"/>
                       </w:rPr>
                       <w:t>.</w:t>
                     </w:r>
@@ -19961,7 +19983,7 @@
         </v:shapetype>
         <v:shape id="_x0000_s9264" type="#_x0000_t136" alt="КПІ ЗІС-7103.1409/2c.ПЗ" style="position:absolute;margin-left:7.05pt;margin-top:-5.45pt;width:148.2pt;height:11.6pt;rotation:-180;z-index:251661312" fillcolor="black" stroked="f">
           <v:shadow color="#868686"/>
-          <v:textpath style="font-family:&quot;Arial&quot;;font-size:14pt;font-style:italic;v-text-kern:t" trim="t" fitpath="t" string="КПІ ІС-8103.1409/2c.ПЗ"/>
+          <v:textpath style="font-family:&quot;Arial&quot;;font-size:14pt;font-style:italic;v-text-kern:t" trim="t" fitpath="t" string="КПІ ІС-8104.267/2c.ПЗ"/>
         </v:shape>
       </w:pict>
     </w:r>
@@ -20152,25 +20174,26 @@
                       <w:sz w:val="32"/>
                       <w:szCs w:val="32"/>
                     </w:rPr>
-                    <w:t>КПІ ІС-</w:t>
+                    <w:t xml:space="preserve">КПІ </w:t>
                   </w:r>
+                  <w:proofErr w:type="spellStart"/>
                   <w:r>
                     <w:rPr>
                       <w:rFonts w:ascii="Arial" w:hAnsi="Arial" w:cs="Arial"/>
                       <w:sz w:val="32"/>
                       <w:szCs w:val="32"/>
-                      <w:highlight w:val="yellow"/>
                     </w:rPr>
-                    <w:t>8</w:t>
+                    <w:t>ІС-</w:t>
                   </w:r>
+                  <w:proofErr w:type="spellEnd"/>
                   <w:r>
                     <w:rPr>
                       <w:rFonts w:ascii="Arial" w:hAnsi="Arial" w:cs="Arial"/>
                       <w:sz w:val="32"/>
                       <w:szCs w:val="32"/>
-                      <w:highlight w:val="yellow"/>
+                      <w:lang w:val="en-US"/>
                     </w:rPr>
-                    <w:t>103</w:t>
+                    <w:t>8104</w:t>
                   </w:r>
                   <w:r>
                     <w:rPr>
@@ -20185,9 +20208,9 @@
                       <w:rFonts w:ascii="Arial" w:hAnsi="Arial" w:cs="Arial"/>
                       <w:sz w:val="32"/>
                       <w:szCs w:val="32"/>
-                      <w:highlight w:val="yellow"/>
+                      <w:lang w:val="en-US"/>
                     </w:rPr>
-                    <w:t>1409</w:t>
+                    <w:t>267</w:t>
                   </w:r>
                   <w:r>
                     <w:rPr>
@@ -20515,11 +20538,15 @@
               <w:txbxContent>
                 <w:p>
                   <w:pPr>
+                    <w:spacing w:before="360" w:after="100" w:afterAutospacing="1"/>
                     <w:jc w:val="center"/>
                     <w:rPr>
-                      <w:lang w:val="ru-RU"/>
+                      <w:i/>
                     </w:rPr>
                   </w:pPr>
+                  <w:r>
+                    <w:t>Комплекс задач складання плану перевезень продукції</w:t>
+                  </w:r>
                 </w:p>
                 <w:p>
                   <w:pPr>
@@ -20528,35 +20555,6 @@
                       <w:lang w:val="ru-RU"/>
                     </w:rPr>
                   </w:pPr>
-                  <w:r>
-                    <w:rPr>
-                      <w:highlight w:val="yellow"/>
-                      <w:lang w:val="ru-RU"/>
-                    </w:rPr>
-                    <w:t xml:space="preserve">Тема </w:t>
-                  </w:r>
-                  <w:proofErr w:type="spellStart"/>
-                  <w:r>
-                    <w:rPr>
-                      <w:highlight w:val="yellow"/>
-                      <w:lang w:val="ru-RU"/>
-                    </w:rPr>
-                    <w:t>згідно</w:t>
-                  </w:r>
-                  <w:proofErr w:type="spellEnd"/>
-                  <w:r>
-                    <w:rPr>
-                      <w:highlight w:val="yellow"/>
-                      <w:lang w:val="ru-RU"/>
-                    </w:rPr>
-                    <w:t xml:space="preserve"> з наказом</w:t>
-                  </w:r>
-                  <w:r>
-                    <w:rPr>
-                      <w:lang w:val="ru-RU"/>
-                    </w:rPr>
-                    <w:t xml:space="preserve"> </w:t>
-                  </w:r>
                 </w:p>
                 <w:p>
                   <w:pPr>
@@ -20643,10 +20641,7 @@
                 </w:p>
                 <w:p>
                   <w:r>
-                    <w:t xml:space="preserve"> </w:t>
-                  </w:r>
-                  <w:r>
-                    <w:t>–</w:t>
+                    <w:t xml:space="preserve"> –</w:t>
                   </w:r>
                 </w:p>
               </w:txbxContent>
@@ -20670,7 +20665,6 @@
                       <w:color w:val="000000"/>
                       <w:sz w:val="20"/>
                       <w:szCs w:val="20"/>
-                      <w:lang/>
                     </w:rPr>
                   </w:pPr>
                   <w:r>
@@ -20680,7 +20674,6 @@
                       <w:color w:val="000000"/>
                       <w:sz w:val="20"/>
                       <w:szCs w:val="20"/>
-                      <w:lang/>
                     </w:rPr>
                     <w:t>КПІ ФІОТ</w:t>
                   </w:r>
@@ -20698,6 +20691,7 @@
                       <w:color w:val="000000"/>
                       <w:sz w:val="20"/>
                       <w:szCs w:val="20"/>
+                      <w:lang w:val="en-US"/>
                     </w:rPr>
                   </w:pPr>
                   <w:r>
@@ -20707,9 +20701,8 @@
                       <w:color w:val="000000"/>
                       <w:sz w:val="20"/>
                       <w:szCs w:val="20"/>
-                      <w:lang/>
                     </w:rPr>
-                    <w:t>кафедра АСОІУ</w:t>
+                    <w:t xml:space="preserve">кафедра АСОІУ гр. </w:t>
                   </w:r>
                   <w:r>
                     <w:rPr>
@@ -20719,7 +20712,7 @@
                       <w:sz w:val="20"/>
                       <w:szCs w:val="20"/>
                     </w:rPr>
-                    <w:t xml:space="preserve"> </w:t>
+                    <w:t>ІС-8</w:t>
                   </w:r>
                   <w:r>
                     <w:rPr>
@@ -20728,39 +20721,12 @@
                       <w:color w:val="000000"/>
                       <w:sz w:val="20"/>
                       <w:szCs w:val="20"/>
-                      <w:lang/>
-                    </w:rPr>
-                    <w:t>гр. ІС-</w:t>
-                  </w:r>
-                  <w:r>
-                    <w:rPr>
-                      <w:i/>
-                      <w:iCs/>
-                      <w:color w:val="000000"/>
-                      <w:sz w:val="20"/>
-                      <w:szCs w:val="20"/>
-                    </w:rPr>
-                    <w:t>8</w:t>
-                  </w:r>
-                  <w:r>
-                    <w:rPr>
-                      <w:i/>
-                      <w:iCs/>
-                      <w:color w:val="000000"/>
-                      <w:sz w:val="20"/>
-                      <w:szCs w:val="20"/>
-                      <w:highlight w:val="yellow"/>
+                      <w:lang w:val="en-US"/>
                     </w:rPr>
                     <w:t>1</w:t>
                   </w:r>
                 </w:p>
-                <w:p>
-                  <w:pPr>
-                    <w:rPr>
-                      <w:lang/>
-                    </w:rPr>
-                  </w:pPr>
-                </w:p>
+                <w:p/>
               </w:txbxContent>
             </v:textbox>
           </v:rect>
@@ -24588,7 +24554,7 @@
 </file>
 
 <file path=customXml/itemProps1.xml><?xml version="1.0" encoding="utf-8"?>
-<ds:datastoreItem xmlns:ds="http://schemas.openxmlformats.org/officeDocument/2006/customXml" ds:itemID="{E81E4E8F-A88D-42B3-9BD0-7BEF43A82CC9}">
+<ds:datastoreItem xmlns:ds="http://schemas.openxmlformats.org/officeDocument/2006/customXml" ds:itemID="{8FBE65C4-2A4F-4B02-95F4-00EBA39F45B7}">
   <ds:schemaRefs>
     <ds:schemaRef ds:uri="http://schemas.openxmlformats.org/officeDocument/2006/bibliography"/>
   </ds:schemaRefs>

</xml_diff>

<commit_message>
explanatory notes - annotation added
</commit_message>
<xml_diff>
--- a/ExplanatoryNoteCommon.docx
+++ b/ExplanatoryNoteCommon.docx
@@ -4,6 +4,7 @@
   <w:body>
     <w:p>
       <w:pPr>
+        <w:spacing w:after="360"/>
         <w:jc w:val="center"/>
         <w:rPr>
           <w:rFonts w:ascii="Times New Roman" w:hAnsi="Times New Roman" w:cs="Times New Roman"/>
@@ -22,19 +23,554 @@
     </w:p>
     <w:p>
       <w:pPr>
-        <w:rPr>
-          <w:rFonts w:ascii="Times New Roman" w:hAnsi="Times New Roman" w:cs="Times New Roman"/>
-        </w:rPr>
-      </w:pPr>
-      <w:r>
-        <w:rPr>
-          <w:rFonts w:ascii="Times New Roman" w:hAnsi="Times New Roman" w:cs="Times New Roman"/>
-        </w:rPr>
-        <w:br w:type="page"/>
+        <w:spacing w:before="240" w:after="0" w:line="360" w:lineRule="auto"/>
+        <w:ind w:firstLine="723"/>
+        <w:jc w:val="both"/>
+        <w:rPr>
+          <w:rFonts w:ascii="Times New Roman" w:eastAsia="Times New Roman" w:hAnsi="Times New Roman" w:cs="Times New Roman"/>
+          <w:sz w:val="28"/>
+          <w:szCs w:val="28"/>
+          <w:lang w:eastAsia="ar-SA"/>
+        </w:rPr>
+      </w:pPr>
+      <w:r>
+        <w:rPr>
+          <w:rFonts w:ascii="Times New Roman" w:eastAsia="Times New Roman" w:hAnsi="Times New Roman" w:cs="Times New Roman"/>
+          <w:b/>
+          <w:bCs/>
+          <w:sz w:val="28"/>
+          <w:szCs w:val="28"/>
+          <w:lang w:eastAsia="ar-SA"/>
+        </w:rPr>
+        <w:t>Структура та обсяг роботи.</w:t>
+      </w:r>
+      <w:r>
+        <w:rPr>
+          <w:rFonts w:ascii="Times New Roman" w:eastAsia="Times New Roman" w:hAnsi="Times New Roman" w:cs="Times New Roman"/>
+          <w:sz w:val="28"/>
+          <w:szCs w:val="28"/>
+          <w:lang w:eastAsia="ar-SA"/>
+        </w:rPr>
+        <w:t xml:space="preserve"> Пояснювальна записка загальної частини комплексного дипломного проекту складається з </w:t>
+      </w:r>
+      <w:r>
+        <w:rPr>
+          <w:rFonts w:ascii="Times New Roman" w:eastAsia="Times New Roman" w:hAnsi="Times New Roman" w:cs="Times New Roman"/>
+          <w:sz w:val="28"/>
+          <w:szCs w:val="28"/>
+          <w:highlight w:val="green"/>
+          <w:lang w:eastAsia="ar-SA"/>
+        </w:rPr>
+        <w:t>чотирьох</w:t>
+      </w:r>
+      <w:r>
+        <w:rPr>
+          <w:rFonts w:ascii="Times New Roman" w:eastAsia="Times New Roman" w:hAnsi="Times New Roman" w:cs="Times New Roman"/>
+          <w:sz w:val="28"/>
+          <w:szCs w:val="28"/>
+          <w:lang w:eastAsia="ar-SA"/>
+        </w:rPr>
+        <w:t xml:space="preserve"> розділів, містить</w:t>
+      </w:r>
+      <w:r>
+        <w:rPr>
+          <w:rFonts w:ascii="Times New Roman" w:eastAsia="Times New Roman" w:hAnsi="Times New Roman" w:cs="Times New Roman"/>
+          <w:sz w:val="28"/>
+          <w:szCs w:val="28"/>
+          <w:lang w:eastAsia="ar-SA"/>
+        </w:rPr>
+        <w:t xml:space="preserve"> </w:t>
+      </w:r>
+      <w:r>
+        <w:rPr>
+          <w:rFonts w:ascii="Times New Roman" w:eastAsia="Times New Roman" w:hAnsi="Times New Roman" w:cs="Times New Roman"/>
+          <w:sz w:val="28"/>
+          <w:szCs w:val="28"/>
+          <w:highlight w:val="green"/>
+          <w:lang w:eastAsia="ar-SA"/>
+        </w:rPr>
+        <w:t>112</w:t>
+      </w:r>
+      <w:r>
+        <w:rPr>
+          <w:rFonts w:ascii="Times New Roman" w:eastAsia="Times New Roman" w:hAnsi="Times New Roman" w:cs="Times New Roman"/>
+          <w:sz w:val="28"/>
+          <w:szCs w:val="28"/>
+          <w:lang w:eastAsia="ar-SA"/>
+        </w:rPr>
+        <w:t xml:space="preserve"> сторінок, </w:t>
+      </w:r>
+      <w:r>
+        <w:rPr>
+          <w:rFonts w:ascii="Times New Roman" w:eastAsia="Times New Roman" w:hAnsi="Times New Roman" w:cs="Times New Roman"/>
+          <w:sz w:val="28"/>
+          <w:szCs w:val="28"/>
+          <w:highlight w:val="green"/>
+          <w:lang w:eastAsia="ar-SA"/>
+        </w:rPr>
+        <w:t>33</w:t>
+      </w:r>
+      <w:r>
+        <w:rPr>
+          <w:rFonts w:ascii="Times New Roman" w:eastAsia="Times New Roman" w:hAnsi="Times New Roman" w:cs="Times New Roman"/>
+          <w:sz w:val="28"/>
+          <w:szCs w:val="28"/>
+          <w:lang w:eastAsia="ar-SA"/>
+        </w:rPr>
+        <w:t xml:space="preserve"> рисунків, </w:t>
+      </w:r>
+      <w:r>
+        <w:rPr>
+          <w:rFonts w:ascii="Times New Roman" w:eastAsia="Times New Roman" w:hAnsi="Times New Roman" w:cs="Times New Roman"/>
+          <w:sz w:val="28"/>
+          <w:szCs w:val="28"/>
+          <w:highlight w:val="green"/>
+          <w:lang w:eastAsia="ar-SA"/>
+        </w:rPr>
+        <w:t>13</w:t>
+      </w:r>
+      <w:r>
+        <w:rPr>
+          <w:rFonts w:ascii="Times New Roman" w:eastAsia="Times New Roman" w:hAnsi="Times New Roman" w:cs="Times New Roman"/>
+          <w:sz w:val="28"/>
+          <w:szCs w:val="28"/>
+          <w:lang w:eastAsia="ar-SA"/>
+        </w:rPr>
+        <w:t xml:space="preserve"> таблиці, </w:t>
+      </w:r>
+      <w:r>
+        <w:rPr>
+          <w:rFonts w:ascii="Times New Roman" w:eastAsia="Times New Roman" w:hAnsi="Times New Roman" w:cs="Times New Roman"/>
+          <w:sz w:val="28"/>
+          <w:szCs w:val="28"/>
+          <w:highlight w:val="green"/>
+          <w:lang w:eastAsia="ar-SA"/>
+        </w:rPr>
+        <w:t>3</w:t>
+      </w:r>
+      <w:r>
+        <w:rPr>
+          <w:rFonts w:ascii="Times New Roman" w:eastAsia="Times New Roman" w:hAnsi="Times New Roman" w:cs="Times New Roman"/>
+          <w:sz w:val="28"/>
+          <w:szCs w:val="28"/>
+          <w:lang w:eastAsia="ar-SA"/>
+        </w:rPr>
+        <w:t xml:space="preserve"> додатки, </w:t>
+      </w:r>
+      <w:r>
+        <w:rPr>
+          <w:rFonts w:ascii="Times New Roman" w:eastAsia="Times New Roman" w:hAnsi="Times New Roman" w:cs="Times New Roman"/>
+          <w:sz w:val="28"/>
+          <w:szCs w:val="28"/>
+          <w:highlight w:val="green"/>
+          <w:lang w:eastAsia="ar-SA"/>
+        </w:rPr>
+        <w:t>21</w:t>
+      </w:r>
+      <w:r>
+        <w:rPr>
+          <w:rFonts w:ascii="Times New Roman" w:eastAsia="Times New Roman" w:hAnsi="Times New Roman" w:cs="Times New Roman"/>
+          <w:sz w:val="28"/>
+          <w:szCs w:val="28"/>
+          <w:lang w:eastAsia="ar-SA"/>
+        </w:rPr>
+        <w:t xml:space="preserve"> джерел</w:t>
+      </w:r>
+      <w:r>
+        <w:rPr>
+          <w:rFonts w:ascii="Times New Roman" w:eastAsia="Times New Roman" w:hAnsi="Times New Roman" w:cs="Times New Roman"/>
+          <w:sz w:val="28"/>
+          <w:szCs w:val="28"/>
+          <w:highlight w:val="yellow"/>
+          <w:lang w:eastAsia="ar-SA"/>
+        </w:rPr>
+        <w:t>(о).</w:t>
       </w:r>
     </w:p>
     <w:p>
       <w:pPr>
+        <w:spacing w:after="0" w:line="360" w:lineRule="auto"/>
+        <w:ind w:firstLine="723"/>
+        <w:jc w:val="both"/>
+        <w:rPr>
+          <w:rFonts w:ascii="Times New Roman" w:eastAsia="Times New Roman" w:hAnsi="Times New Roman" w:cs="Times New Roman"/>
+          <w:sz w:val="28"/>
+          <w:szCs w:val="28"/>
+          <w:lang w:eastAsia="ru-RU"/>
+        </w:rPr>
+      </w:pPr>
+      <w:r>
+        <w:rPr>
+          <w:rFonts w:ascii="Times New Roman" w:eastAsia="Times New Roman" w:hAnsi="Times New Roman" w:cs="Times New Roman"/>
+          <w:sz w:val="28"/>
+          <w:szCs w:val="28"/>
+          <w:lang w:eastAsia="ru-RU"/>
+        </w:rPr>
+        <w:t>Комплексний д</w:t>
+      </w:r>
+      <w:r>
+        <w:rPr>
+          <w:rFonts w:ascii="Times New Roman" w:eastAsia="Times New Roman" w:hAnsi="Times New Roman" w:cs="Times New Roman"/>
+          <w:sz w:val="28"/>
+          <w:szCs w:val="28"/>
+          <w:lang w:eastAsia="ru-RU"/>
+        </w:rPr>
+        <w:t xml:space="preserve">ипломний проект присвячений </w:t>
+      </w:r>
+      <w:r>
+        <w:rPr>
+          <w:rFonts w:ascii="Times New Roman" w:eastAsia="Times New Roman" w:hAnsi="Times New Roman" w:cs="Times New Roman"/>
+          <w:sz w:val="28"/>
+          <w:szCs w:val="28"/>
+          <w:lang w:eastAsia="ru-RU"/>
+        </w:rPr>
+        <w:t>комплексу задач складання плану перевезень продукції із метою зменшення витрат на перевезення.</w:t>
+      </w:r>
+    </w:p>
+    <w:p>
+      <w:pPr>
+        <w:spacing w:after="0" w:line="360" w:lineRule="auto"/>
+        <w:ind w:firstLine="723"/>
+        <w:jc w:val="both"/>
+        <w:rPr>
+          <w:rFonts w:ascii="Times New Roman" w:eastAsia="Times New Roman" w:hAnsi="Times New Roman" w:cs="Times New Roman"/>
+          <w:sz w:val="28"/>
+          <w:szCs w:val="28"/>
+          <w:lang w:eastAsia="ru-RU"/>
+        </w:rPr>
+      </w:pPr>
+      <w:r>
+        <w:rPr>
+          <w:rFonts w:ascii="Times New Roman" w:eastAsia="Times New Roman" w:hAnsi="Times New Roman" w:cs="Times New Roman"/>
+          <w:sz w:val="28"/>
+          <w:szCs w:val="28"/>
+          <w:lang w:eastAsia="ru-RU"/>
+        </w:rPr>
+        <w:t>У загальній частині дипломного проекту були розглянуті алгоритми та методи складання плану перевезень малогабаритної продукції. Індивідуальна частина № 1 присвячена складанню плану перевезень однорідної продукції із урахування вантажомісткості транспортних засо</w:t>
+      </w:r>
+      <w:r>
+        <w:rPr>
+          <w:rFonts w:ascii="Times New Roman" w:eastAsia="Times New Roman" w:hAnsi="Times New Roman" w:cs="Times New Roman"/>
+          <w:sz w:val="28"/>
+          <w:szCs w:val="28"/>
+          <w:lang w:eastAsia="ru-RU"/>
+        </w:rPr>
+        <w:t>бів, а індивідуальна частина № 2</w:t>
+      </w:r>
+      <w:r>
+        <w:rPr>
+          <w:rFonts w:ascii="Times New Roman" w:eastAsia="Times New Roman" w:hAnsi="Times New Roman" w:cs="Times New Roman"/>
+          <w:sz w:val="28"/>
+          <w:szCs w:val="28"/>
+          <w:lang w:eastAsia="ru-RU"/>
+        </w:rPr>
+        <w:t xml:space="preserve"> – складанню плану перевезення однорідної продукції із урахування вантажомісткості транспортних засобів, обмеженості автопарку та пріоритетів замовлень.</w:t>
+      </w:r>
+    </w:p>
+    <w:p>
+      <w:pPr>
+        <w:spacing w:after="0" w:line="360" w:lineRule="auto"/>
+        <w:ind w:firstLine="723"/>
+        <w:jc w:val="both"/>
+        <w:rPr>
+          <w:rFonts w:ascii="Times New Roman" w:eastAsia="Times New Roman" w:hAnsi="Times New Roman" w:cs="Times New Roman"/>
+          <w:sz w:val="28"/>
+          <w:szCs w:val="28"/>
+          <w:lang w:eastAsia="ar-SA"/>
+        </w:rPr>
+      </w:pPr>
+      <w:r>
+        <w:rPr>
+          <w:rFonts w:ascii="Times New Roman" w:eastAsia="Times New Roman" w:hAnsi="Times New Roman" w:cs="Times New Roman"/>
+          <w:sz w:val="28"/>
+          <w:szCs w:val="28"/>
+          <w:lang w:eastAsia="ar-SA"/>
+        </w:rPr>
+        <w:t>У розділі з інформаційного забезпечення були визначені вхідні та вихідні дані до комплексу задач,</w:t>
+      </w:r>
+      <w:r>
+        <w:rPr>
+          <w:rFonts w:ascii="Times New Roman" w:eastAsia="Times New Roman" w:hAnsi="Times New Roman" w:cs="Times New Roman"/>
+          <w:sz w:val="28"/>
+          <w:szCs w:val="28"/>
+          <w:lang w:eastAsia="ar-SA"/>
+        </w:rPr>
+        <w:t xml:space="preserve"> розроблена структура бази даних, </w:t>
+      </w:r>
+      <w:r>
+        <w:rPr>
+          <w:rFonts w:ascii="Times New Roman" w:eastAsia="Times New Roman" w:hAnsi="Times New Roman" w:cs="Times New Roman"/>
+          <w:sz w:val="28"/>
+          <w:szCs w:val="28"/>
+          <w:lang w:eastAsia="ar-SA"/>
+        </w:rPr>
+        <w:t>яка відповідає поставленим цілям проекту.</w:t>
+      </w:r>
+    </w:p>
+    <w:p>
+      <w:pPr>
+        <w:spacing w:after="0" w:line="360" w:lineRule="auto"/>
+        <w:ind w:firstLine="723"/>
+        <w:jc w:val="both"/>
+        <w:rPr>
+          <w:rFonts w:ascii="Times New Roman" w:eastAsia="Times New Roman" w:hAnsi="Times New Roman" w:cs="Times New Roman"/>
+          <w:sz w:val="28"/>
+          <w:szCs w:val="28"/>
+          <w:lang w:eastAsia="ar-SA"/>
+        </w:rPr>
+      </w:pPr>
+      <w:r>
+        <w:rPr>
+          <w:rFonts w:ascii="Times New Roman" w:eastAsia="Times New Roman" w:hAnsi="Times New Roman" w:cs="Times New Roman"/>
+          <w:sz w:val="28"/>
+          <w:szCs w:val="28"/>
+          <w:lang w:eastAsia="ar-SA"/>
+        </w:rPr>
+        <w:t xml:space="preserve">У розділі </w:t>
+      </w:r>
+      <w:r>
+        <w:rPr>
+          <w:rFonts w:ascii="Times New Roman" w:eastAsia="Times New Roman" w:hAnsi="Times New Roman" w:cs="Times New Roman"/>
+          <w:sz w:val="28"/>
+          <w:szCs w:val="28"/>
+          <w:lang w:eastAsia="ar-SA"/>
+        </w:rPr>
+        <w:t>з математичного забезпечення наведена математична постановка задачі,</w:t>
+      </w:r>
+      <w:r>
+        <w:rPr>
+          <w:rFonts w:ascii="Times New Roman" w:eastAsia="Times New Roman" w:hAnsi="Times New Roman" w:cs="Times New Roman"/>
+          <w:sz w:val="28"/>
+          <w:szCs w:val="28"/>
+          <w:lang w:eastAsia="ar-SA"/>
+        </w:rPr>
+        <w:t xml:space="preserve"> обґрунтовано </w:t>
+      </w:r>
+      <w:r>
+        <w:rPr>
+          <w:rFonts w:ascii="Times New Roman" w:eastAsia="Times New Roman" w:hAnsi="Times New Roman" w:cs="Times New Roman"/>
+          <w:sz w:val="28"/>
+          <w:szCs w:val="28"/>
+          <w:lang w:eastAsia="ar-SA"/>
+        </w:rPr>
+        <w:t>обрані підході для розв’язання</w:t>
+      </w:r>
+      <w:r>
+        <w:rPr>
+          <w:rFonts w:ascii="Times New Roman" w:eastAsia="Times New Roman" w:hAnsi="Times New Roman" w:cs="Times New Roman"/>
+          <w:sz w:val="28"/>
+          <w:szCs w:val="28"/>
+          <w:lang w:eastAsia="ar-SA"/>
+        </w:rPr>
+        <w:t xml:space="preserve">. </w:t>
+      </w:r>
+      <w:r>
+        <w:rPr>
+          <w:rFonts w:ascii="Times New Roman" w:eastAsia="Times New Roman" w:hAnsi="Times New Roman" w:cs="Times New Roman"/>
+          <w:sz w:val="28"/>
+          <w:szCs w:val="28"/>
+          <w:lang w:eastAsia="ar-SA"/>
+        </w:rPr>
+        <w:t>Були розроблені алгоритм для розв’язання задачі складання плану пер</w:t>
+      </w:r>
+      <w:r>
+        <w:rPr>
+          <w:rFonts w:ascii="Times New Roman" w:eastAsia="Times New Roman" w:hAnsi="Times New Roman" w:cs="Times New Roman"/>
+          <w:sz w:val="28"/>
+          <w:szCs w:val="28"/>
+          <w:lang w:eastAsia="ar-SA"/>
+        </w:rPr>
+        <w:t xml:space="preserve">евезень </w:t>
+      </w:r>
+      <w:r>
+        <w:rPr>
+          <w:rFonts w:ascii="Times New Roman" w:eastAsia="Times New Roman" w:hAnsi="Times New Roman" w:cs="Times New Roman"/>
+          <w:sz w:val="28"/>
+          <w:szCs w:val="28"/>
+          <w:lang w:eastAsia="ar-SA"/>
+        </w:rPr>
+        <w:t>малогабаритної</w:t>
+      </w:r>
+      <w:r>
+        <w:rPr>
+          <w:rFonts w:ascii="Times New Roman" w:eastAsia="Times New Roman" w:hAnsi="Times New Roman" w:cs="Times New Roman"/>
+          <w:sz w:val="28"/>
+          <w:szCs w:val="28"/>
+          <w:lang w:eastAsia="ar-SA"/>
+        </w:rPr>
+        <w:t xml:space="preserve"> продукції і </w:t>
+      </w:r>
+      <w:r>
+        <w:rPr>
+          <w:rFonts w:ascii="Times New Roman" w:eastAsia="Times New Roman" w:hAnsi="Times New Roman" w:cs="Times New Roman"/>
+          <w:sz w:val="28"/>
+          <w:szCs w:val="28"/>
+          <w:lang w:eastAsia="ar-SA"/>
+        </w:rPr>
+        <w:t>проведений їх порівняльний аналіз на основі отриманих експериментальних даних.</w:t>
+      </w:r>
+    </w:p>
+    <w:p>
+      <w:pPr>
+        <w:spacing w:after="0" w:line="360" w:lineRule="auto"/>
+        <w:ind w:firstLine="723"/>
+        <w:jc w:val="both"/>
+        <w:rPr>
+          <w:rFonts w:ascii="Times New Roman" w:eastAsia="Times New Roman" w:hAnsi="Times New Roman" w:cs="Times New Roman"/>
+          <w:sz w:val="28"/>
+          <w:szCs w:val="28"/>
+          <w:lang w:eastAsia="ar-SA"/>
+        </w:rPr>
+      </w:pPr>
+      <w:r>
+        <w:rPr>
+          <w:rFonts w:ascii="Times New Roman" w:eastAsia="Times New Roman" w:hAnsi="Times New Roman" w:cs="Times New Roman"/>
+          <w:sz w:val="28"/>
+          <w:szCs w:val="28"/>
+          <w:lang w:eastAsia="ar-SA"/>
+        </w:rPr>
+        <w:t>У розділі з програмного забезпечення описані основні засоби розробки комплексу задач, висунуті вимоги до технічного</w:t>
+      </w:r>
+      <w:r>
+        <w:rPr>
+          <w:rFonts w:ascii="Times New Roman" w:eastAsia="Times New Roman" w:hAnsi="Times New Roman" w:cs="Times New Roman"/>
+          <w:sz w:val="28"/>
+          <w:szCs w:val="28"/>
+          <w:lang w:eastAsia="ar-SA"/>
+        </w:rPr>
+        <w:t xml:space="preserve"> та програмного</w:t>
+      </w:r>
+      <w:r>
+        <w:rPr>
+          <w:rFonts w:ascii="Times New Roman" w:eastAsia="Times New Roman" w:hAnsi="Times New Roman" w:cs="Times New Roman"/>
+          <w:sz w:val="28"/>
+          <w:szCs w:val="28"/>
+          <w:lang w:eastAsia="ar-SA"/>
+        </w:rPr>
+        <w:t xml:space="preserve"> забезпечення, </w:t>
+      </w:r>
+      <w:r>
+        <w:rPr>
+          <w:rFonts w:ascii="Times New Roman" w:eastAsia="Times New Roman" w:hAnsi="Times New Roman" w:cs="Times New Roman"/>
+          <w:sz w:val="28"/>
+          <w:szCs w:val="28"/>
+          <w:lang w:eastAsia="ar-SA"/>
+        </w:rPr>
+        <w:t>обґрунтовано обрану а</w:t>
+      </w:r>
+      <w:r>
+        <w:rPr>
+          <w:rFonts w:ascii="Times New Roman" w:eastAsia="Times New Roman" w:hAnsi="Times New Roman" w:cs="Times New Roman"/>
+          <w:sz w:val="28"/>
+          <w:szCs w:val="28"/>
+          <w:lang w:eastAsia="ar-SA"/>
+        </w:rPr>
+        <w:t>рхітектуру програмного забезпечення.</w:t>
+      </w:r>
+    </w:p>
+    <w:p>
+      <w:pPr>
+        <w:rPr>
+          <w:rFonts w:ascii="Times New Roman" w:eastAsia="Times New Roman" w:hAnsi="Times New Roman" w:cs="Times New Roman"/>
+          <w:sz w:val="28"/>
+          <w:szCs w:val="28"/>
+          <w:lang w:eastAsia="ar-SA"/>
+        </w:rPr>
+      </w:pPr>
+      <w:r>
+        <w:rPr>
+          <w:rFonts w:ascii="Times New Roman" w:eastAsia="Times New Roman" w:hAnsi="Times New Roman" w:cs="Times New Roman"/>
+          <w:sz w:val="28"/>
+          <w:szCs w:val="28"/>
+          <w:lang w:eastAsia="ar-SA"/>
+        </w:rPr>
+        <w:br w:type="page"/>
+      </w:r>
+    </w:p>
+    <w:p>
+      <w:pPr>
+        <w:spacing w:after="0" w:line="360" w:lineRule="auto"/>
+        <w:ind w:firstLine="723"/>
+        <w:jc w:val="both"/>
+        <w:rPr>
+          <w:rFonts w:ascii="Times New Roman" w:eastAsia="Times New Roman" w:hAnsi="Times New Roman" w:cs="Times New Roman"/>
+          <w:sz w:val="28"/>
+          <w:szCs w:val="28"/>
+          <w:lang w:eastAsia="ar-SA"/>
+        </w:rPr>
+      </w:pPr>
+      <w:r>
+        <w:rPr>
+          <w:rFonts w:ascii="Times New Roman" w:eastAsia="Times New Roman" w:hAnsi="Times New Roman" w:cs="Times New Roman"/>
+          <w:sz w:val="28"/>
+          <w:szCs w:val="28"/>
+          <w:lang w:eastAsia="ar-SA"/>
+        </w:rPr>
+        <w:lastRenderedPageBreak/>
+        <w:t>МАРШРУТ,</w:t>
+      </w:r>
+      <w:r>
+        <w:rPr>
+          <w:rFonts w:ascii="Times New Roman" w:eastAsia="Times New Roman" w:hAnsi="Times New Roman" w:cs="Times New Roman"/>
+          <w:sz w:val="28"/>
+          <w:szCs w:val="28"/>
+          <w:lang w:val="en-US" w:eastAsia="ar-SA"/>
+        </w:rPr>
+        <w:t xml:space="preserve"> ЦИКЛ,</w:t>
+      </w:r>
+      <w:r>
+        <w:rPr>
+          <w:rFonts w:ascii="Times New Roman" w:eastAsia="Times New Roman" w:hAnsi="Times New Roman" w:cs="Times New Roman"/>
+          <w:sz w:val="28"/>
+          <w:szCs w:val="28"/>
+          <w:lang w:eastAsia="ar-SA"/>
+        </w:rPr>
+        <w:t xml:space="preserve"> ЗАДАЧА МАРШРУТИЗАЦІЇ ТРАНСПОРТНИХ ЗАСОБІВ, ЗАДАЧА КЛАСТЕРИЗАЦІЇ, </w:t>
+      </w:r>
+      <w:r>
+        <w:rPr>
+          <w:rFonts w:ascii="Times New Roman" w:eastAsia="Times New Roman" w:hAnsi="Times New Roman" w:cs="Times New Roman"/>
+          <w:sz w:val="28"/>
+          <w:szCs w:val="28"/>
+          <w:lang w:eastAsia="ar-SA"/>
+        </w:rPr>
+        <w:t xml:space="preserve">МЕТОД K-СЕРЕДНІХ, ЕВРИСТИЧНІ МЕТОДИ, </w:t>
+      </w:r>
+      <w:r>
+        <w:rPr>
+          <w:rFonts w:ascii="Times New Roman" w:eastAsia="Times New Roman" w:hAnsi="Times New Roman" w:cs="Times New Roman"/>
+          <w:sz w:val="28"/>
+          <w:szCs w:val="28"/>
+          <w:lang w:eastAsia="ar-SA"/>
+        </w:rPr>
+        <w:t>БДЖОЛИНИЙ АЛГОРИТМ, ЗАДАЧА КОМІВОЯЖЕРА</w:t>
+      </w:r>
+      <w:r>
+        <w:rPr>
+          <w:rFonts w:ascii="Times New Roman" w:eastAsia="Times New Roman" w:hAnsi="Times New Roman" w:cs="Times New Roman"/>
+          <w:sz w:val="28"/>
+          <w:szCs w:val="28"/>
+          <w:lang w:eastAsia="ar-SA"/>
+        </w:rPr>
+        <w:t>.</w:t>
+      </w:r>
+    </w:p>
+    <w:p>
+      <w:pPr>
+        <w:rPr>
+          <w:rFonts w:ascii="Times New Roman" w:hAnsi="Times New Roman" w:cs="Times New Roman"/>
+        </w:rPr>
+      </w:pPr>
+      <w:r>
+        <w:rPr>
+          <w:rFonts w:ascii="Times New Roman" w:hAnsi="Times New Roman" w:cs="Times New Roman"/>
+        </w:rPr>
+        <w:br w:type="page"/>
+      </w:r>
+    </w:p>
+    <w:p>
+      <w:pPr>
+        <w:spacing w:after="360"/>
         <w:jc w:val="center"/>
         <w:rPr>
           <w:rFonts w:ascii="Times New Roman" w:hAnsi="Times New Roman" w:cs="Times New Roman"/>
@@ -52,6 +588,100 @@
         </w:rPr>
         <w:lastRenderedPageBreak/>
         <w:t>ABSTRACT</w:t>
+      </w:r>
+    </w:p>
+    <w:p>
+      <w:pPr>
+        <w:spacing w:after="0" w:line="360" w:lineRule="auto"/>
+        <w:ind w:firstLine="723"/>
+        <w:jc w:val="both"/>
+        <w:rPr>
+          <w:rFonts w:ascii="Times New Roman" w:eastAsia="Times New Roman" w:hAnsi="Times New Roman" w:cs="Times New Roman"/>
+          <w:sz w:val="28"/>
+          <w:szCs w:val="28"/>
+          <w:lang w:val="en-US" w:eastAsia="ar-SA"/>
+        </w:rPr>
+      </w:pPr>
+      <w:r>
+        <w:rPr>
+          <w:rFonts w:ascii="Times New Roman" w:eastAsia="Times New Roman" w:hAnsi="Times New Roman" w:cs="Times New Roman"/>
+          <w:sz w:val="28"/>
+          <w:szCs w:val="28"/>
+          <w:lang w:val="en-US" w:eastAsia="ar-SA"/>
+        </w:rPr>
+        <w:t xml:space="preserve">ROUTE, </w:t>
+      </w:r>
+      <w:r>
+        <w:rPr>
+          <w:rFonts w:ascii="Times New Roman" w:eastAsia="Times New Roman" w:hAnsi="Times New Roman" w:cs="Times New Roman"/>
+          <w:sz w:val="28"/>
+          <w:szCs w:val="28"/>
+          <w:lang w:val="en-US" w:eastAsia="ar-SA"/>
+        </w:rPr>
+        <w:t>LOOP</w:t>
+      </w:r>
+      <w:r>
+        <w:rPr>
+          <w:rFonts w:ascii="Times New Roman" w:eastAsia="Times New Roman" w:hAnsi="Times New Roman" w:cs="Times New Roman"/>
+          <w:sz w:val="28"/>
+          <w:szCs w:val="28"/>
+          <w:lang w:val="en-US" w:eastAsia="ar-SA"/>
+        </w:rPr>
+        <w:t xml:space="preserve">, VEHICLE ROUTING PROBLEM, DATA CLUSTERING, </w:t>
+      </w:r>
+      <w:r>
+        <w:rPr>
+          <w:rFonts w:ascii="Times New Roman" w:eastAsia="Times New Roman" w:hAnsi="Times New Roman" w:cs="Times New Roman"/>
+          <w:sz w:val="28"/>
+          <w:szCs w:val="28"/>
+          <w:lang w:val="en-US" w:eastAsia="ar-SA"/>
+        </w:rPr>
+        <w:t>K-MEANS METHOD</w:t>
+      </w:r>
+      <w:r>
+        <w:rPr>
+          <w:rFonts w:ascii="Times New Roman" w:eastAsia="Times New Roman" w:hAnsi="Times New Roman" w:cs="Times New Roman"/>
+          <w:sz w:val="28"/>
+          <w:szCs w:val="28"/>
+          <w:lang w:eastAsia="ar-SA"/>
+        </w:rPr>
+        <w:t>,</w:t>
+      </w:r>
+      <w:r>
+        <w:rPr>
+          <w:rFonts w:ascii="Times New Roman" w:eastAsia="Times New Roman" w:hAnsi="Times New Roman" w:cs="Times New Roman"/>
+          <w:sz w:val="28"/>
+          <w:szCs w:val="28"/>
+          <w:lang w:val="en-US" w:eastAsia="ar-SA"/>
+        </w:rPr>
+        <w:t xml:space="preserve"> HEUTISTIC ALGORITHMS, </w:t>
+      </w:r>
+      <w:r>
+        <w:rPr>
+          <w:rFonts w:ascii="Times New Roman" w:eastAsia="Times New Roman" w:hAnsi="Times New Roman" w:cs="Times New Roman"/>
+          <w:sz w:val="28"/>
+          <w:szCs w:val="28"/>
+          <w:lang w:val="en-US" w:eastAsia="ar-SA"/>
+        </w:rPr>
+        <w:t xml:space="preserve">BEES ALGOTIRHM, </w:t>
+      </w:r>
+      <w:r>
+        <w:rPr>
+          <w:rFonts w:ascii="Times New Roman" w:eastAsia="Times New Roman" w:hAnsi="Times New Roman" w:cs="Times New Roman"/>
+          <w:sz w:val="28"/>
+          <w:szCs w:val="28"/>
+          <w:lang w:val="en-US" w:eastAsia="ar-SA"/>
+        </w:rPr>
+        <w:t>TRAVELING SALESMAN PROBLEM</w:t>
+      </w:r>
+      <w:r>
+        <w:rPr>
+          <w:rFonts w:ascii="Times New Roman" w:eastAsia="Times New Roman" w:hAnsi="Times New Roman" w:cs="Times New Roman"/>
+          <w:sz w:val="28"/>
+          <w:szCs w:val="28"/>
+          <w:lang w:val="en-US" w:eastAsia="ar-SA"/>
+        </w:rPr>
+        <w:t>.</w:t>
       </w:r>
     </w:p>
     <w:p>
@@ -5008,10 +5638,10 @@
             <v:path o:extrusionok="f" gradientshapeok="t" o:connecttype="rect"/>
             <o:lock v:ext="edit" aspectratio="t"/>
           </v:shapetype>
-          <v:shape id="_x0000_i1025" type="#_x0000_t75" style="width:445.5pt;height:298.5pt" o:ole="">
+          <v:shape id="_x0000_i1025" type="#_x0000_t75" style="width:445.4pt;height:298.9pt" o:ole="">
             <v:imagedata r:id="rId8" o:title=""/>
           </v:shape>
-          <o:OLEObject Type="Embed" ProgID="Visio.Drawing.11" ShapeID="_x0000_i1025" DrawAspect="Content" ObjectID="_1398598020" r:id="rId9"/>
+          <o:OLEObject Type="Embed" ProgID="Visio.Drawing.11" ShapeID="_x0000_i1025" DrawAspect="Content" ObjectID="_1398616948" r:id="rId9"/>
         </w:object>
       </w:r>
     </w:p>
@@ -5075,10 +5705,10 @@
       </w:pPr>
       <w:r>
         <w:object w:dxaOrig="9692" w:dyaOrig="6273">
-          <v:shape id="_x0000_i1026" type="#_x0000_t75" style="width:460.5pt;height:297pt" o:ole="">
+          <v:shape id="_x0000_i1026" type="#_x0000_t75" style="width:460.45pt;height:297.2pt" o:ole="">
             <v:imagedata r:id="rId10" o:title=""/>
           </v:shape>
-          <o:OLEObject Type="Embed" ProgID="Visio.Drawing.11" ShapeID="_x0000_i1026" DrawAspect="Content" ObjectID="_1398598021" r:id="rId11"/>
+          <o:OLEObject Type="Embed" ProgID="Visio.Drawing.11" ShapeID="_x0000_i1026" DrawAspect="Content" ObjectID="_1398616949" r:id="rId11"/>
         </w:object>
       </w:r>
     </w:p>
@@ -6302,10 +6932,10 @@
       </w:pPr>
       <w:r>
         <w:object w:dxaOrig="9334" w:dyaOrig="6273">
-          <v:shape id="_x0000_i1027" type="#_x0000_t75" style="width:466.5pt;height:313.5pt" o:ole="">
+          <v:shape id="_x0000_i1027" type="#_x0000_t75" style="width:466.35pt;height:313.95pt" o:ole="">
             <v:imagedata r:id="rId12" o:title=""/>
           </v:shape>
-          <o:OLEObject Type="Embed" ProgID="Visio.Drawing.11" ShapeID="_x0000_i1027" DrawAspect="Content" ObjectID="_1398598022" r:id="rId13"/>
+          <o:OLEObject Type="Embed" ProgID="Visio.Drawing.11" ShapeID="_x0000_i1027" DrawAspect="Content" ObjectID="_1398616950" r:id="rId13"/>
         </w:object>
       </w:r>
     </w:p>
@@ -10815,10 +11445,10 @@
                 <w:lang w:val="ru-RU"/>
               </w:rPr>
               <w:object w:dxaOrig="4348" w:dyaOrig="3070">
-                <v:shape id="_x0000_i1028" type="#_x0000_t75" style="width:217.5pt;height:153pt" o:ole="">
+                <v:shape id="_x0000_i1028" type="#_x0000_t75" style="width:217.65pt;height:153.2pt" o:ole="">
                   <v:imagedata r:id="rId14" o:title=""/>
                 </v:shape>
-                <o:OLEObject Type="Embed" ProgID="Visio.Drawing.11" ShapeID="_x0000_i1028" DrawAspect="Content" ObjectID="_1398598023" r:id="rId15"/>
+                <o:OLEObject Type="Embed" ProgID="Visio.Drawing.11" ShapeID="_x0000_i1028" DrawAspect="Content" ObjectID="_1398616951" r:id="rId15"/>
               </w:object>
             </w:r>
           </w:p>
@@ -10843,10 +11473,10 @@
                 <w:lang w:val="ru-RU"/>
               </w:rPr>
               <w:object w:dxaOrig="4348" w:dyaOrig="3070">
-                <v:shape id="_x0000_i1029" type="#_x0000_t75" style="width:217.5pt;height:153pt" o:ole="">
+                <v:shape id="_x0000_i1029" type="#_x0000_t75" style="width:217.65pt;height:153.2pt" o:ole="">
                   <v:imagedata r:id="rId16" o:title=""/>
                 </v:shape>
-                <o:OLEObject Type="Embed" ProgID="Visio.Drawing.11" ShapeID="_x0000_i1029" DrawAspect="Content" ObjectID="_1398598024" r:id="rId17"/>
+                <o:OLEObject Type="Embed" ProgID="Visio.Drawing.11" ShapeID="_x0000_i1029" DrawAspect="Content" ObjectID="_1398616952" r:id="rId17"/>
               </w:object>
             </w:r>
           </w:p>
@@ -11021,10 +11651,10 @@
                 <w:lang w:val="ru-RU"/>
               </w:rPr>
               <w:object w:dxaOrig="4074" w:dyaOrig="3126">
-                <v:shape id="_x0000_i1030" type="#_x0000_t75" style="width:204pt;height:154.5pt" o:ole="">
+                <v:shape id="_x0000_i1030" type="#_x0000_t75" style="width:204.3pt;height:154.05pt" o:ole="">
                   <v:imagedata r:id="rId18" o:title=""/>
                 </v:shape>
-                <o:OLEObject Type="Embed" ProgID="Visio.Drawing.11" ShapeID="_x0000_i1030" DrawAspect="Content" ObjectID="_1398598025" r:id="rId19"/>
+                <o:OLEObject Type="Embed" ProgID="Visio.Drawing.11" ShapeID="_x0000_i1030" DrawAspect="Content" ObjectID="_1398616953" r:id="rId19"/>
               </w:object>
             </w:r>
           </w:p>
@@ -11049,10 +11679,10 @@
                 <w:lang w:val="ru-RU"/>
               </w:rPr>
               <w:object w:dxaOrig="4074" w:dyaOrig="3126">
-                <v:shape id="_x0000_i1031" type="#_x0000_t75" style="width:204pt;height:154.5pt" o:ole="">
+                <v:shape id="_x0000_i1031" type="#_x0000_t75" style="width:204.3pt;height:154.05pt" o:ole="">
                   <v:imagedata r:id="rId20" o:title=""/>
                 </v:shape>
-                <o:OLEObject Type="Embed" ProgID="Visio.Drawing.11" ShapeID="_x0000_i1031" DrawAspect="Content" ObjectID="_1398598026" r:id="rId21"/>
+                <o:OLEObject Type="Embed" ProgID="Visio.Drawing.11" ShapeID="_x0000_i1031" DrawAspect="Content" ObjectID="_1398616954" r:id="rId21"/>
               </w:object>
             </w:r>
           </w:p>
@@ -12801,10 +13431,10 @@
                 <w:lang w:val="ru-RU"/>
               </w:rPr>
               <w:object w:dxaOrig="4074" w:dyaOrig="3126">
-                <v:shape id="_x0000_i1032" type="#_x0000_t75" style="width:204pt;height:156pt" o:ole="">
+                <v:shape id="_x0000_i1032" type="#_x0000_t75" style="width:204.3pt;height:155.7pt" o:ole="">
                   <v:imagedata r:id="rId18" o:title=""/>
                 </v:shape>
-                <o:OLEObject Type="Embed" ProgID="Visio.Drawing.11" ShapeID="_x0000_i1032" DrawAspect="Content" ObjectID="_1398598027" r:id="rId22"/>
+                <o:OLEObject Type="Embed" ProgID="Visio.Drawing.11" ShapeID="_x0000_i1032" DrawAspect="Content" ObjectID="_1398616955" r:id="rId22"/>
               </w:object>
             </w:r>
           </w:p>
@@ -12829,10 +13459,10 @@
                 <w:lang w:val="ru-RU"/>
               </w:rPr>
               <w:object w:dxaOrig="4074" w:dyaOrig="3126">
-                <v:shape id="_x0000_i1033" type="#_x0000_t75" style="width:204pt;height:156pt" o:ole="">
+                <v:shape id="_x0000_i1033" type="#_x0000_t75" style="width:204.3pt;height:155.7pt" o:ole="">
                   <v:imagedata r:id="rId23" o:title=""/>
                 </v:shape>
-                <o:OLEObject Type="Embed" ProgID="Visio.Drawing.11" ShapeID="_x0000_i1033" DrawAspect="Content" ObjectID="_1398598028" r:id="rId24"/>
+                <o:OLEObject Type="Embed" ProgID="Visio.Drawing.11" ShapeID="_x0000_i1033" DrawAspect="Content" ObjectID="_1398616956" r:id="rId24"/>
               </w:object>
             </w:r>
           </w:p>
@@ -15997,10 +16627,10 @@
             </w:pPr>
             <w:r>
               <w:object w:dxaOrig="4912" w:dyaOrig="3779">
-                <v:shape id="_x0000_i1034" type="#_x0000_t75" style="width:196.5pt;height:151.5pt" o:ole="">
+                <v:shape id="_x0000_i1034" type="#_x0000_t75" style="width:196.75pt;height:151.55pt" o:ole="">
                   <v:imagedata r:id="rId25" o:title=""/>
                 </v:shape>
-                <o:OLEObject Type="Embed" ProgID="Visio.Drawing.11" ShapeID="_x0000_i1034" DrawAspect="Content" ObjectID="_1398598029" r:id="rId26"/>
+                <o:OLEObject Type="Embed" ProgID="Visio.Drawing.11" ShapeID="_x0000_i1034" DrawAspect="Content" ObjectID="_1398616957" r:id="rId26"/>
               </w:object>
             </w:r>
           </w:p>
@@ -16044,10 +16674,10 @@
             </w:pPr>
             <w:r>
               <w:object w:dxaOrig="4912" w:dyaOrig="3779">
-                <v:shape id="_x0000_i1035" type="#_x0000_t75" style="width:196.5pt;height:151.5pt" o:ole="">
+                <v:shape id="_x0000_i1035" type="#_x0000_t75" style="width:196.75pt;height:151.55pt" o:ole="">
                   <v:imagedata r:id="rId27" o:title=""/>
                 </v:shape>
-                <o:OLEObject Type="Embed" ProgID="Visio.Drawing.11" ShapeID="_x0000_i1035" DrawAspect="Content" ObjectID="_1398598030" r:id="rId28"/>
+                <o:OLEObject Type="Embed" ProgID="Visio.Drawing.11" ShapeID="_x0000_i1035" DrawAspect="Content" ObjectID="_1398616958" r:id="rId28"/>
               </w:object>
             </w:r>
           </w:p>
@@ -16096,10 +16726,10 @@
             </w:pPr>
             <w:r>
               <w:object w:dxaOrig="4912" w:dyaOrig="3779">
-                <v:shape id="_x0000_i1036" type="#_x0000_t75" style="width:196.5pt;height:151.5pt" o:ole="">
+                <v:shape id="_x0000_i1036" type="#_x0000_t75" style="width:196.75pt;height:151.55pt" o:ole="">
                   <v:imagedata r:id="rId29" o:title=""/>
                 </v:shape>
-                <o:OLEObject Type="Embed" ProgID="Visio.Drawing.11" ShapeID="_x0000_i1036" DrawAspect="Content" ObjectID="_1398598031" r:id="rId30"/>
+                <o:OLEObject Type="Embed" ProgID="Visio.Drawing.11" ShapeID="_x0000_i1036" DrawAspect="Content" ObjectID="_1398616959" r:id="rId30"/>
               </w:object>
             </w:r>
           </w:p>
@@ -16146,10 +16776,10 @@
             </w:pPr>
             <w:r>
               <w:object w:dxaOrig="4912" w:dyaOrig="3779">
-                <v:shape id="_x0000_i1037" type="#_x0000_t75" style="width:196.5pt;height:151.5pt" o:ole="">
+                <v:shape id="_x0000_i1037" type="#_x0000_t75" style="width:196.75pt;height:151.55pt" o:ole="">
                   <v:imagedata r:id="rId31" o:title=""/>
                 </v:shape>
-                <o:OLEObject Type="Embed" ProgID="Visio.Drawing.11" ShapeID="_x0000_i1037" DrawAspect="Content" ObjectID="_1398598032" r:id="rId32"/>
+                <o:OLEObject Type="Embed" ProgID="Visio.Drawing.11" ShapeID="_x0000_i1037" DrawAspect="Content" ObjectID="_1398616960" r:id="rId32"/>
               </w:object>
             </w:r>
           </w:p>
@@ -17226,10 +17856,10 @@
       </w:pPr>
       <w:r>
         <w:object w:dxaOrig="10600" w:dyaOrig="3382">
-          <v:shape id="_x0000_i1038" type="#_x0000_t75" style="width:468pt;height:150pt" o:ole="">
+          <v:shape id="_x0000_i1038" type="#_x0000_t75" style="width:468pt;height:149.85pt" o:ole="">
             <v:imagedata r:id="rId33" o:title=""/>
           </v:shape>
-          <o:OLEObject Type="Embed" ProgID="Visio.Drawing.11" ShapeID="_x0000_i1038" DrawAspect="Content" ObjectID="_1398598033" r:id="rId34"/>
+          <o:OLEObject Type="Embed" ProgID="Visio.Drawing.11" ShapeID="_x0000_i1038" DrawAspect="Content" ObjectID="_1398616961" r:id="rId34"/>
         </w:object>
       </w:r>
     </w:p>
@@ -17413,10 +18043,10 @@
       </w:pPr>
       <w:r>
         <w:object w:dxaOrig="10865" w:dyaOrig="4179">
-          <v:shape id="_x0000_i1039" type="#_x0000_t75" style="width:466.5pt;height:180pt" o:ole="">
+          <v:shape id="_x0000_i1039" type="#_x0000_t75" style="width:466.35pt;height:180pt" o:ole="">
             <v:imagedata r:id="rId35" o:title=""/>
           </v:shape>
-          <o:OLEObject Type="Embed" ProgID="Visio.Drawing.11" ShapeID="_x0000_i1039" DrawAspect="Content" ObjectID="_1398598034" r:id="rId36"/>
+          <o:OLEObject Type="Embed" ProgID="Visio.Drawing.11" ShapeID="_x0000_i1039" DrawAspect="Content" ObjectID="_1398616962" r:id="rId36"/>
         </w:object>
       </w:r>
     </w:p>
@@ -17540,10 +18170,10 @@
       </w:pPr>
       <w:r>
         <w:object w:dxaOrig="10865" w:dyaOrig="2928">
-          <v:shape id="_x0000_i1040" type="#_x0000_t75" style="width:466.5pt;height:126pt" o:ole="">
+          <v:shape id="_x0000_i1040" type="#_x0000_t75" style="width:466.35pt;height:126.4pt" o:ole="">
             <v:imagedata r:id="rId37" o:title=""/>
           </v:shape>
-          <o:OLEObject Type="Embed" ProgID="Visio.Drawing.11" ShapeID="_x0000_i1040" DrawAspect="Content" ObjectID="_1398598035" r:id="rId38"/>
+          <o:OLEObject Type="Embed" ProgID="Visio.Drawing.11" ShapeID="_x0000_i1040" DrawAspect="Content" ObjectID="_1398616963" r:id="rId38"/>
         </w:object>
       </w:r>
     </w:p>
@@ -20702,17 +21332,7 @@
                       <w:sz w:val="20"/>
                       <w:szCs w:val="20"/>
                     </w:rPr>
-                    <w:t xml:space="preserve">кафедра АСОІУ гр. </w:t>
-                  </w:r>
-                  <w:r>
-                    <w:rPr>
-                      <w:i/>
-                      <w:iCs/>
-                      <w:color w:val="000000"/>
-                      <w:sz w:val="20"/>
-                      <w:szCs w:val="20"/>
-                    </w:rPr>
-                    <w:t>ІС-8</w:t>
+                    <w:t>кафедра АСОІУ гр. ІС-8</w:t>
                   </w:r>
                   <w:r>
                     <w:rPr>
@@ -24554,7 +25174,7 @@
 </file>
 
 <file path=customXml/itemProps1.xml><?xml version="1.0" encoding="utf-8"?>
-<ds:datastoreItem xmlns:ds="http://schemas.openxmlformats.org/officeDocument/2006/customXml" ds:itemID="{8FBE65C4-2A4F-4B02-95F4-00EBA39F45B7}">
+<ds:datastoreItem xmlns:ds="http://schemas.openxmlformats.org/officeDocument/2006/customXml" ds:itemID="{97D28CCD-E0DC-41D2-916B-D8FA65C899CF}">
   <ds:schemaRefs>
     <ds:schemaRef ds:uri="http://schemas.openxmlformats.org/officeDocument/2006/bibliography"/>
   </ds:schemaRefs>

</xml_diff>

<commit_message>
Explanatory Note 1 Math Part supplemented Technological Part removed from common part and added to individual
</commit_message>
<xml_diff>
--- a/ExplanatoryNoteCommon.docx
+++ b/ExplanatoryNoteCommon.docx
@@ -8035,86 +8035,54 @@
     </w:p>
     <w:p>
       <w:pPr>
-        <w:spacing w:after="0" w:line="360" w:lineRule="auto"/>
+        <w:spacing w:line="360" w:lineRule="auto"/>
         <w:ind w:firstLine="709"/>
         <w:jc w:val="both"/>
         <w:rPr>
-          <w:rFonts w:ascii="Times New Roman" w:eastAsia="Times New Roman" w:hAnsi="Times New Roman" w:cs="Times New Roman"/>
-          <w:iCs/>
-          <w:sz w:val="28"/>
-          <w:szCs w:val="28"/>
+          <w:rFonts w:ascii="Times New Roman" w:hAnsi="Times New Roman" w:cs="Times New Roman"/>
+          <w:sz w:val="28"/>
           <w:lang w:eastAsia="ru-RU"/>
         </w:rPr>
       </w:pPr>
       <w:r>
         <w:rPr>
-          <w:rFonts w:ascii="Times New Roman" w:eastAsia="Times New Roman" w:hAnsi="Times New Roman" w:cs="Times New Roman"/>
-          <w:iCs/>
-          <w:sz w:val="28"/>
-          <w:szCs w:val="28"/>
+          <w:rFonts w:ascii="Times New Roman" w:hAnsi="Times New Roman" w:cs="Times New Roman"/>
+          <w:sz w:val="28"/>
           <w:lang w:eastAsia="ru-RU"/>
         </w:rPr>
         <w:t xml:space="preserve">Замовник надає інформацію про об’єми виробництва та транспортні засоби своєї компанії спеціалістові по роботі з клієнтами. Спеціаліст обробляє цю інформацію і представляє її </w:t>
       </w:r>
       <w:r>
         <w:rPr>
-          <w:rFonts w:ascii="Times New Roman" w:eastAsia="Times New Roman" w:hAnsi="Times New Roman" w:cs="Times New Roman"/>
-          <w:iCs/>
-          <w:sz w:val="28"/>
-          <w:szCs w:val="28"/>
+          <w:rFonts w:ascii="Times New Roman" w:hAnsi="Times New Roman" w:cs="Times New Roman"/>
+          <w:sz w:val="28"/>
           <w:lang w:eastAsia="ru-RU"/>
         </w:rPr>
         <w:t>у відповідному</w:t>
       </w:r>
       <w:r>
         <w:rPr>
-          <w:rFonts w:ascii="Times New Roman" w:eastAsia="Times New Roman" w:hAnsi="Times New Roman" w:cs="Times New Roman"/>
-          <w:iCs/>
-          <w:sz w:val="28"/>
-          <w:szCs w:val="28"/>
+          <w:rFonts w:ascii="Times New Roman" w:hAnsi="Times New Roman" w:cs="Times New Roman"/>
+          <w:sz w:val="28"/>
           <w:lang w:eastAsia="ru-RU"/>
         </w:rPr>
         <w:t xml:space="preserve"> вигля</w:t>
       </w:r>
       <w:r>
         <w:rPr>
-          <w:rFonts w:ascii="Times New Roman" w:eastAsia="Times New Roman" w:hAnsi="Times New Roman" w:cs="Times New Roman"/>
-          <w:iCs/>
-          <w:sz w:val="28"/>
-          <w:szCs w:val="28"/>
+          <w:rFonts w:ascii="Times New Roman" w:hAnsi="Times New Roman" w:cs="Times New Roman"/>
+          <w:sz w:val="28"/>
           <w:lang w:eastAsia="ru-RU"/>
         </w:rPr>
         <w:t>ді логісту. Той, в свою чергу, н</w:t>
       </w:r>
       <w:r>
         <w:rPr>
-          <w:rFonts w:ascii="Times New Roman" w:eastAsia="Times New Roman" w:hAnsi="Times New Roman" w:cs="Times New Roman"/>
-          <w:iCs/>
-          <w:sz w:val="28"/>
-          <w:szCs w:val="28"/>
+          <w:rFonts w:ascii="Times New Roman" w:hAnsi="Times New Roman" w:cs="Times New Roman"/>
+          <w:sz w:val="28"/>
           <w:lang w:eastAsia="ru-RU"/>
         </w:rPr>
-        <w:t>а основі отриманої інформації складає план перевезень і формує звіт, що містить цей план.</w:t>
-      </w:r>
-      <w:r>
-        <w:rPr>
-          <w:rFonts w:ascii="Times New Roman" w:eastAsia="Times New Roman" w:hAnsi="Times New Roman" w:cs="Times New Roman"/>
-          <w:iCs/>
-          <w:sz w:val="28"/>
-          <w:szCs w:val="28"/>
-          <w:lang w:eastAsia="ru-RU"/>
-        </w:rPr>
-        <w:t xml:space="preserve"> Менеджер</w:t>
-      </w:r>
-      <w:r>
-        <w:rPr>
-          <w:rFonts w:ascii="Times New Roman" w:eastAsia="Times New Roman" w:hAnsi="Times New Roman" w:cs="Times New Roman"/>
-          <w:iCs/>
-          <w:sz w:val="28"/>
-          <w:szCs w:val="28"/>
-          <w:lang w:eastAsia="ru-RU"/>
-        </w:rPr>
-        <w:t xml:space="preserve"> по роботі з клієнтами передає звіт замовникові.</w:t>
+        <w:t>а основі отриманої інформації складає план перевезень і формує звіт, що містить цей план. Менеджер по роботі з клієнтами передає звіт замовникові.</w:t>
       </w:r>
     </w:p>
     <w:p>
@@ -8830,6 +8798,7 @@
           <w:lang w:eastAsia="uk-UA"/>
         </w:rPr>
       </w:pPr>
+      <w:proofErr w:type="spellStart"/>
       <w:r>
         <w:rPr>
           <w:rFonts w:ascii="Times New Roman" w:eastAsia="Times New Roman" w:hAnsi="Times New Roman" w:cs="Times New Roman"/>
@@ -8837,7 +8806,17 @@
           <w:szCs w:val="28"/>
           <w:lang w:eastAsia="uk-UA"/>
         </w:rPr>
-        <w:t>TransTrade – програма для автоматизації транспортних підприємств, а також будь-яких відділів транспортної логістики, чия</w:t>
+        <w:t>TransTrade</w:t>
+      </w:r>
+      <w:proofErr w:type="spellEnd"/>
+      <w:r>
+        <w:rPr>
+          <w:rFonts w:ascii="Times New Roman" w:eastAsia="Times New Roman" w:hAnsi="Times New Roman" w:cs="Times New Roman"/>
+          <w:sz w:val="28"/>
+          <w:szCs w:val="28"/>
+          <w:lang w:eastAsia="uk-UA"/>
+        </w:rPr>
+        <w:t xml:space="preserve"> – програма для автоматизації транспортних підприємств, а також будь-яких відділів транспортної логістики, чия</w:t>
       </w:r>
       <w:r>
         <w:rPr>
@@ -8875,6 +8854,7 @@
           <w:lang w:eastAsia="uk-UA"/>
         </w:rPr>
       </w:pPr>
+      <w:proofErr w:type="spellStart"/>
       <w:r>
         <w:rPr>
           <w:rFonts w:ascii="Times New Roman" w:eastAsia="Times New Roman" w:hAnsi="Times New Roman" w:cs="Times New Roman"/>
@@ -8882,7 +8862,17 @@
           <w:szCs w:val="28"/>
           <w:lang w:eastAsia="uk-UA"/>
         </w:rPr>
-        <w:t>proLOG – повноцінний програмний комплекс для автоматизації підприємств, що працюють в сегменті логістики, управлінні перевезеннями. Програма дозволяє автоматизувати всі бізнес-процеси транспортної компанії, діяльність якої по</w:t>
+        <w:t>proLOG</w:t>
+      </w:r>
+      <w:proofErr w:type="spellEnd"/>
+      <w:r>
+        <w:rPr>
+          <w:rFonts w:ascii="Times New Roman" w:eastAsia="Times New Roman" w:hAnsi="Times New Roman" w:cs="Times New Roman"/>
+          <w:sz w:val="28"/>
+          <w:szCs w:val="28"/>
+          <w:lang w:eastAsia="uk-UA"/>
+        </w:rPr>
+        <w:t xml:space="preserve"> – повноцінний програмний комплекс для автоматизації підприємств, що працюють в сегменті логістики, управлінні перевезеннями. Програма дозволяє автоматизувати всі бізнес-процеси транспортної компанії, діяльність якої по</w:t>
       </w:r>
       <w:r>
         <w:rPr>
@@ -8927,7 +8917,67 @@
           <w:szCs w:val="28"/>
           <w:lang w:eastAsia="uk-UA"/>
         </w:rPr>
-        <w:t>1С-Рарус:Транспортная логистика и экспедирование – програмний комплекс, призначений для автоматизації управління процесом перевезення в компаніях, що займаються наданням послуг з експедирування вантажів різними видами транспорту: автомобільним, залізничним, авіаційним, морським. Дан</w:t>
+        <w:t>1С-Рарус:</w:t>
+      </w:r>
+      <w:proofErr w:type="spellStart"/>
+      <w:r>
+        <w:rPr>
+          <w:rFonts w:ascii="Times New Roman" w:eastAsia="Times New Roman" w:hAnsi="Times New Roman" w:cs="Times New Roman"/>
+          <w:sz w:val="28"/>
+          <w:szCs w:val="28"/>
+          <w:lang w:eastAsia="uk-UA"/>
+        </w:rPr>
+        <w:t>Транспортная</w:t>
+      </w:r>
+      <w:proofErr w:type="spellEnd"/>
+      <w:r>
+        <w:rPr>
+          <w:rFonts w:ascii="Times New Roman" w:eastAsia="Times New Roman" w:hAnsi="Times New Roman" w:cs="Times New Roman"/>
+          <w:sz w:val="28"/>
+          <w:szCs w:val="28"/>
+          <w:lang w:eastAsia="uk-UA"/>
+        </w:rPr>
+        <w:t xml:space="preserve"> </w:t>
+      </w:r>
+      <w:proofErr w:type="spellStart"/>
+      <w:r>
+        <w:rPr>
+          <w:rFonts w:ascii="Times New Roman" w:eastAsia="Times New Roman" w:hAnsi="Times New Roman" w:cs="Times New Roman"/>
+          <w:sz w:val="28"/>
+          <w:szCs w:val="28"/>
+          <w:lang w:eastAsia="uk-UA"/>
+        </w:rPr>
+        <w:t>логистика</w:t>
+      </w:r>
+      <w:proofErr w:type="spellEnd"/>
+      <w:r>
+        <w:rPr>
+          <w:rFonts w:ascii="Times New Roman" w:eastAsia="Times New Roman" w:hAnsi="Times New Roman" w:cs="Times New Roman"/>
+          <w:sz w:val="28"/>
+          <w:szCs w:val="28"/>
+          <w:lang w:eastAsia="uk-UA"/>
+        </w:rPr>
+        <w:t xml:space="preserve"> и </w:t>
+      </w:r>
+      <w:proofErr w:type="spellStart"/>
+      <w:r>
+        <w:rPr>
+          <w:rFonts w:ascii="Times New Roman" w:eastAsia="Times New Roman" w:hAnsi="Times New Roman" w:cs="Times New Roman"/>
+          <w:sz w:val="28"/>
+          <w:szCs w:val="28"/>
+          <w:lang w:eastAsia="uk-UA"/>
+        </w:rPr>
+        <w:t>экспедирование</w:t>
+      </w:r>
+      <w:proofErr w:type="spellEnd"/>
+      <w:r>
+        <w:rPr>
+          <w:rFonts w:ascii="Times New Roman" w:eastAsia="Times New Roman" w:hAnsi="Times New Roman" w:cs="Times New Roman"/>
+          <w:sz w:val="28"/>
+          <w:szCs w:val="28"/>
+          <w:lang w:eastAsia="uk-UA"/>
+        </w:rPr>
+        <w:t xml:space="preserve"> – програмний комплекс, призначений для автоматизації управління процесом перевезення в компаніях, що займаються наданням послуг з експедирування вантажів різними видами транспорту: автомобільним, залізничним, авіаційним, морським. Дан</w:t>
       </w:r>
       <w:r>
         <w:rPr>
@@ -9041,7 +9091,43 @@
           <w:sz w:val="28"/>
           <w:szCs w:val="28"/>
         </w:rPr>
-        <w:t xml:space="preserve">комплексу задач є забезпечення логіста засобами автоматизованого створення плану перевезень продукції з мінімальними сумарними витратами. </w:t>
+        <w:t>комплексу задач є забезпечення логіста засобами автоматизованого створення плану перевезень продукції з мінімальними сумарними витратами</w:t>
+      </w:r>
+      <w:r>
+        <w:rPr>
+          <w:rFonts w:ascii="Times New Roman" w:eastAsia="Calibri" w:hAnsi="Times New Roman" w:cs="Times New Roman"/>
+          <w:iCs/>
+          <w:sz w:val="28"/>
+          <w:szCs w:val="28"/>
+        </w:rPr>
+        <w:t xml:space="preserve"> (витрати на перевезення, збитки пов’язані з неврахуванням пріоритетності замовлень</w:t>
+      </w:r>
+      <w:r>
+        <w:rPr>
+          <w:rFonts w:ascii="Times New Roman" w:eastAsia="Calibri" w:hAnsi="Times New Roman" w:cs="Times New Roman"/>
+          <w:iCs/>
+          <w:sz w:val="28"/>
+          <w:szCs w:val="28"/>
+        </w:rPr>
+        <w:t xml:space="preserve"> тощо</w:t>
+      </w:r>
+      <w:r>
+        <w:rPr>
+          <w:rFonts w:ascii="Times New Roman" w:eastAsia="Calibri" w:hAnsi="Times New Roman" w:cs="Times New Roman"/>
+          <w:iCs/>
+          <w:sz w:val="28"/>
+          <w:szCs w:val="28"/>
+        </w:rPr>
+        <w:t>)</w:t>
+      </w:r>
+      <w:r>
+        <w:rPr>
+          <w:rFonts w:ascii="Times New Roman" w:eastAsia="Calibri" w:hAnsi="Times New Roman" w:cs="Times New Roman"/>
+          <w:iCs/>
+          <w:sz w:val="28"/>
+          <w:szCs w:val="28"/>
+        </w:rPr>
+        <w:t xml:space="preserve">. </w:t>
       </w:r>
     </w:p>
     <w:p>
@@ -9156,7 +9242,27 @@
           <w:szCs w:val="28"/>
           <w:lang w:eastAsia="ru-RU"/>
         </w:rPr>
-        <w:t>Для досягнення поставленої мети мають бути вирішені такі задачі:</w:t>
+        <w:t xml:space="preserve">Для досягнення поставленої мети мають бути вирішені </w:t>
+      </w:r>
+      <w:r>
+        <w:rPr>
+          <w:rFonts w:ascii="Times New Roman" w:eastAsia="Times New Roman" w:hAnsi="Times New Roman" w:cs="Times New Roman"/>
+          <w:iCs/>
+          <w:sz w:val="28"/>
+          <w:szCs w:val="28"/>
+          <w:lang w:eastAsia="ru-RU"/>
+        </w:rPr>
+        <w:t>наступні</w:t>
+      </w:r>
+      <w:r>
+        <w:rPr>
+          <w:rFonts w:ascii="Times New Roman" w:eastAsia="Times New Roman" w:hAnsi="Times New Roman" w:cs="Times New Roman"/>
+          <w:iCs/>
+          <w:sz w:val="28"/>
+          <w:szCs w:val="28"/>
+          <w:lang w:eastAsia="ru-RU"/>
+        </w:rPr>
+        <w:t xml:space="preserve"> задачі:</w:t>
       </w:r>
     </w:p>
     <w:p>
@@ -9366,6 +9472,16 @@
           <w:iCs/>
           <w:sz w:val="28"/>
           <w:szCs w:val="28"/>
+          <w:lang w:eastAsia="ru-RU"/>
+        </w:rPr>
+        <w:t xml:space="preserve"> за умов використання усіх наявних транспортних засобів</w:t>
+      </w:r>
+      <w:r>
+        <w:rPr>
+          <w:rFonts w:ascii="Times New Roman" w:eastAsia="Times New Roman" w:hAnsi="Times New Roman" w:cs="Times New Roman"/>
+          <w:iCs/>
+          <w:sz w:val="28"/>
+          <w:szCs w:val="28"/>
           <w:lang w:val="ru-RU" w:eastAsia="ru-RU"/>
         </w:rPr>
         <w:t>;</w:t>
@@ -9492,6 +9608,7 @@
           <w:sz w:val="28"/>
           <w:szCs w:val="28"/>
         </w:rPr>
+        <w:lastRenderedPageBreak/>
         <w:t>Розподіл задач к</w:t>
       </w:r>
       <w:r>
@@ -9536,7 +9653,6 @@
           <w:sz w:val="28"/>
           <w:szCs w:val="28"/>
         </w:rPr>
-        <w:lastRenderedPageBreak/>
         <w:t xml:space="preserve">індивідуальна частина </w:t>
       </w:r>
       <w:r>
@@ -10877,12 +10993,14 @@
                 <w:lang w:val="en-US"/>
               </w:rPr>
             </w:pPr>
+            <w:proofErr w:type="spellStart"/>
             <w:r>
               <w:rPr>
                 <w:lang w:val="en-US"/>
               </w:rPr>
               <w:t>nvarchar</w:t>
             </w:r>
+            <w:proofErr w:type="spellEnd"/>
           </w:p>
         </w:tc>
         <w:tc>
@@ -11495,12 +11613,14 @@
                 <w:lang w:val="en-US"/>
               </w:rPr>
             </w:pPr>
+            <w:proofErr w:type="spellStart"/>
             <w:r>
               <w:rPr>
                 <w:lang w:val="en-US"/>
               </w:rPr>
               <w:t>nvarchar</w:t>
             </w:r>
+            <w:proofErr w:type="spellEnd"/>
           </w:p>
         </w:tc>
         <w:tc>
@@ -11798,7 +11918,10 @@
               <w:pStyle w:val="a1"/>
             </w:pPr>
             <w:r>
-              <w:t>Штраф за необслуговування споживача</w:t>
+              <w:t>Збиток при несвоєчасному обслуговуванні</w:t>
+            </w:r>
+            <w:r>
+              <w:t xml:space="preserve"> споживача</w:t>
             </w:r>
           </w:p>
         </w:tc>
@@ -12143,12 +12266,14 @@
                 <w:lang w:val="en-US"/>
               </w:rPr>
             </w:pPr>
+            <w:proofErr w:type="spellStart"/>
             <w:r>
               <w:rPr>
                 <w:lang w:val="en-US"/>
               </w:rPr>
               <w:t>nvarchar</w:t>
             </w:r>
+            <w:proofErr w:type="spellEnd"/>
           </w:p>
         </w:tc>
         <w:tc>
@@ -13520,6 +13645,7 @@
         </w:rPr>
         <w:t>XML</w:t>
       </w:r>
+      <w:proofErr w:type="spellStart"/>
       <w:r>
         <w:rPr>
           <w:rFonts w:ascii="Times New Roman" w:eastAsia="Times New Roman" w:hAnsi="Times New Roman" w:cs="Times New Roman"/>
@@ -13527,7 +13653,17 @@
           <w:szCs w:val="24"/>
           <w:lang w:eastAsia="ru-RU"/>
         </w:rPr>
-        <w:t xml:space="preserve">-файл, інформація із якого далі використовується програмою для математичної обробки. </w:t>
+        <w:t>-файл</w:t>
+      </w:r>
+      <w:proofErr w:type="spellEnd"/>
+      <w:r>
+        <w:rPr>
+          <w:rFonts w:ascii="Times New Roman" w:eastAsia="Times New Roman" w:hAnsi="Times New Roman" w:cs="Times New Roman"/>
+          <w:sz w:val="28"/>
+          <w:szCs w:val="24"/>
+          <w:lang w:eastAsia="ru-RU"/>
+        </w:rPr>
+        <w:t xml:space="preserve">, інформація із якого далі використовується програмою для математичної обробки. </w:t>
       </w:r>
       <w:r>
         <w:rPr>
@@ -13623,6 +13759,8 @@
           <w:lang w:eastAsia="ru-RU"/>
         </w:rPr>
       </w:pPr>
+      <w:proofErr w:type="spellStart"/>
+      <w:proofErr w:type="gramStart"/>
       <w:r>
         <w:rPr>
           <w:rFonts w:ascii="Times New Roman" w:eastAsia="Times New Roman" w:hAnsi="Times New Roman" w:cs="Times New Roman"/>
@@ -13632,6 +13770,7 @@
         </w:rPr>
         <w:t>SerializationData</w:t>
       </w:r>
+      <w:proofErr w:type="spellEnd"/>
       <w:r>
         <w:rPr>
           <w:rFonts w:ascii="Times New Roman" w:eastAsia="Times New Roman" w:hAnsi="Times New Roman" w:cs="Times New Roman"/>
@@ -13657,7 +13796,17 @@
           <w:szCs w:val="24"/>
           <w:lang w:eastAsia="ru-RU"/>
         </w:rPr>
-        <w:t xml:space="preserve">. Цей об’єкт зберігає елемент </w:t>
+        <w:t>.</w:t>
+      </w:r>
+      <w:proofErr w:type="gramEnd"/>
+      <w:r>
+        <w:rPr>
+          <w:rFonts w:ascii="Times New Roman" w:eastAsia="Times New Roman" w:hAnsi="Times New Roman" w:cs="Times New Roman"/>
+          <w:sz w:val="28"/>
+          <w:szCs w:val="24"/>
+          <w:lang w:eastAsia="ru-RU"/>
+        </w:rPr>
+        <w:t xml:space="preserve"> Цей об’єкт зберігає елемент </w:t>
       </w:r>
       <w:r>
         <w:rPr>
@@ -13690,6 +13839,7 @@
           <w:lang w:eastAsia="ru-RU"/>
         </w:rPr>
       </w:pPr>
+      <w:proofErr w:type="gramStart"/>
       <w:r>
         <w:rPr>
           <w:rFonts w:ascii="Times New Roman" w:eastAsia="Times New Roman" w:hAnsi="Times New Roman" w:cs="Times New Roman"/>
@@ -13744,6 +13894,7 @@
         </w:rPr>
         <w:t xml:space="preserve"> (вузол).</w:t>
       </w:r>
+      <w:proofErr w:type="gramEnd"/>
     </w:p>
     <w:p>
       <w:pPr>
@@ -14033,6 +14184,7 @@
           <w:lang w:eastAsia="ru-RU"/>
         </w:rPr>
       </w:pPr>
+      <w:proofErr w:type="spellStart"/>
       <w:r>
         <w:rPr>
           <w:rFonts w:ascii="Times New Roman" w:eastAsia="Times New Roman" w:hAnsi="Times New Roman" w:cs="Times New Roman"/>
@@ -14042,6 +14194,7 @@
         </w:rPr>
         <w:t>ScreenPosition</w:t>
       </w:r>
+      <w:proofErr w:type="spellEnd"/>
       <w:r>
         <w:rPr>
           <w:rFonts w:ascii="Times New Roman" w:eastAsia="Times New Roman" w:hAnsi="Times New Roman" w:cs="Times New Roman"/>
@@ -14067,6 +14220,7 @@
           <w:lang w:eastAsia="ru-RU"/>
         </w:rPr>
       </w:pPr>
+      <w:proofErr w:type="spellStart"/>
       <w:r>
         <w:rPr>
           <w:rFonts w:ascii="Times New Roman" w:eastAsia="Times New Roman" w:hAnsi="Times New Roman" w:cs="Times New Roman"/>
@@ -14076,6 +14230,7 @@
         </w:rPr>
         <w:t>RealPosition</w:t>
       </w:r>
+      <w:proofErr w:type="spellEnd"/>
       <w:r>
         <w:rPr>
           <w:rFonts w:ascii="Times New Roman" w:eastAsia="Times New Roman" w:hAnsi="Times New Roman" w:cs="Times New Roman"/>
@@ -14254,8 +14409,9 @@
           <w:szCs w:val="28"/>
           <w:lang w:eastAsia="ru-RU"/>
         </w:rPr>
-        <w:t xml:space="preserve"> при експорті даних з БД у застосу</w:t>
-      </w:r>
+        <w:t xml:space="preserve"> при експорті даних з БД у </w:t>
+      </w:r>
+      <w:proofErr w:type="spellStart"/>
       <w:r>
         <w:rPr>
           <w:rFonts w:ascii="Times New Roman" w:eastAsia="Times New Roman" w:hAnsi="Times New Roman" w:cs="Times New Roman"/>
@@ -14263,8 +14419,18 @@
           <w:szCs w:val="28"/>
           <w:lang w:eastAsia="ru-RU"/>
         </w:rPr>
+        <w:t>застосу</w:t>
+      </w:r>
+      <w:r>
+        <w:rPr>
+          <w:rFonts w:ascii="Times New Roman" w:eastAsia="Times New Roman" w:hAnsi="Times New Roman" w:cs="Times New Roman"/>
+          <w:sz w:val="28"/>
+          <w:szCs w:val="28"/>
+          <w:lang w:eastAsia="ru-RU"/>
+        </w:rPr>
         <w:t>нок</w:t>
       </w:r>
+      <w:proofErr w:type="spellEnd"/>
       <w:r>
         <w:rPr>
           <w:rFonts w:ascii="Times New Roman" w:eastAsia="Times New Roman" w:hAnsi="Times New Roman" w:cs="Times New Roman"/>
@@ -14370,14 +14536,28 @@
           <w:rFonts w:ascii="Times New Roman" w:hAnsi="Times New Roman" w:cs="Times New Roman"/>
           <w:sz w:val="28"/>
         </w:rPr>
-        <w:t xml:space="preserve">сті </w:t>
-      </w:r>
-      <w:r>
-        <w:rPr>
-          <w:rFonts w:ascii="Times New Roman" w:hAnsi="Times New Roman" w:cs="Times New Roman"/>
-          <w:sz w:val="28"/>
-        </w:rPr>
-        <w:t xml:space="preserve">автопарку та наявної системи штрафів. </w:t>
+        <w:t>го за кількістю парку транспортних засобів</w:t>
+      </w:r>
+      <w:r>
+        <w:rPr>
+          <w:rFonts w:ascii="Times New Roman" w:hAnsi="Times New Roman" w:cs="Times New Roman"/>
+          <w:sz w:val="28"/>
+        </w:rPr>
+        <w:t xml:space="preserve"> та </w:t>
+      </w:r>
+      <w:r>
+        <w:rPr>
+          <w:rFonts w:ascii="Times New Roman" w:hAnsi="Times New Roman" w:cs="Times New Roman"/>
+          <w:sz w:val="28"/>
+        </w:rPr>
+        <w:t>пріоритетів замовлень</w:t>
+      </w:r>
+      <w:r>
+        <w:rPr>
+          <w:rFonts w:ascii="Times New Roman" w:hAnsi="Times New Roman" w:cs="Times New Roman"/>
+          <w:sz w:val="28"/>
+        </w:rPr>
+        <w:t xml:space="preserve">. </w:t>
       </w:r>
       <w:r>
         <w:rPr>
@@ -14391,7 +14571,35 @@
           <w:rFonts w:ascii="Times New Roman" w:hAnsi="Times New Roman" w:cs="Times New Roman"/>
           <w:sz w:val="28"/>
         </w:rPr>
-        <w:t>математична постановка цієї задачі та підходи до її розв’язку є основою для розв’язання інших задач перевезення продукції, у яких враховується різноманітні обмеження</w:t>
+        <w:t>математична постановка цієї задачі та підходи до її розв’я</w:t>
+      </w:r>
+      <w:r>
+        <w:rPr>
+          <w:rFonts w:ascii="Times New Roman" w:hAnsi="Times New Roman" w:cs="Times New Roman"/>
+          <w:sz w:val="28"/>
+        </w:rPr>
+        <w:t>зання</w:t>
+      </w:r>
+      <w:r>
+        <w:rPr>
+          <w:rFonts w:ascii="Times New Roman" w:hAnsi="Times New Roman" w:cs="Times New Roman"/>
+          <w:sz w:val="28"/>
+        </w:rPr>
+        <w:t xml:space="preserve"> є основою для розв’язання інших задач переве</w:t>
+      </w:r>
+      <w:r>
+        <w:rPr>
+          <w:rFonts w:ascii="Times New Roman" w:hAnsi="Times New Roman" w:cs="Times New Roman"/>
+          <w:sz w:val="28"/>
+        </w:rPr>
+        <w:t>зення продукції, у яких враховую</w:t>
+      </w:r>
+      <w:r>
+        <w:rPr>
+          <w:rFonts w:ascii="Times New Roman" w:hAnsi="Times New Roman" w:cs="Times New Roman"/>
+          <w:sz w:val="28"/>
+        </w:rPr>
+        <w:t>ться різноманітні обмеження</w:t>
       </w:r>
       <w:r>
         <w:rPr>
@@ -16491,7 +16699,23 @@
           <w:rFonts w:ascii="Times New Roman" w:eastAsiaTheme="minorEastAsia" w:hAnsi="Times New Roman" w:cs="Times New Roman"/>
           <w:sz w:val="28"/>
         </w:rPr>
-        <w:t xml:space="preserve"> у термінах цілочисельного лінійного програмування. Нехай </w:t>
+        <w:t xml:space="preserve"> у термінах </w:t>
+      </w:r>
+      <w:proofErr w:type="spellStart"/>
+      <w:r>
+        <w:rPr>
+          <w:rFonts w:ascii="Times New Roman" w:eastAsiaTheme="minorEastAsia" w:hAnsi="Times New Roman" w:cs="Times New Roman"/>
+          <w:sz w:val="28"/>
+        </w:rPr>
+        <w:t>цілочисельного</w:t>
+      </w:r>
+      <w:proofErr w:type="spellEnd"/>
+      <w:r>
+        <w:rPr>
+          <w:rFonts w:ascii="Times New Roman" w:eastAsiaTheme="minorEastAsia" w:hAnsi="Times New Roman" w:cs="Times New Roman"/>
+          <w:sz w:val="28"/>
+        </w:rPr>
+        <w:t xml:space="preserve"> лінійного програмування. Нехай </w:t>
       </w:r>
       <m:oMath>
         <m:sSubSup>
@@ -18583,7 +18807,7 @@
           <v:shape id="_x0000_i1025" type="#_x0000_t75" style="width:445.4pt;height:298.9pt" o:ole="">
             <v:imagedata r:id="rId8" o:title=""/>
           </v:shape>
-          <o:OLEObject Type="Embed" ProgID="Visio.Drawing.11" ShapeID="_x0000_i1025" DrawAspect="Content" ObjectID="_1398635003" r:id="rId9"/>
+          <o:OLEObject Type="Embed" ProgID="Visio.Drawing.11" ShapeID="_x0000_i1025" DrawAspect="Content" ObjectID="_1398665660" r:id="rId9"/>
         </w:object>
       </w:r>
     </w:p>
@@ -18650,7 +18874,7 @@
           <v:shape id="_x0000_i1026" type="#_x0000_t75" style="width:460.45pt;height:297.2pt" o:ole="">
             <v:imagedata r:id="rId10" o:title=""/>
           </v:shape>
-          <o:OLEObject Type="Embed" ProgID="Visio.Drawing.11" ShapeID="_x0000_i1026" DrawAspect="Content" ObjectID="_1398635004" r:id="rId11"/>
+          <o:OLEObject Type="Embed" ProgID="Visio.Drawing.11" ShapeID="_x0000_i1026" DrawAspect="Content" ObjectID="_1398665661" r:id="rId11"/>
         </w:object>
       </w:r>
     </w:p>
@@ -18954,6 +19178,7 @@
           <w:sz w:val="28"/>
         </w:rPr>
       </w:pPr>
+      <w:proofErr w:type="spellStart"/>
       <w:r>
         <w:rPr>
           <w:rFonts w:ascii="Times New Roman" w:hAnsi="Times New Roman" w:cs="Times New Roman"/>
@@ -18961,6 +19186,7 @@
         </w:rPr>
         <w:t>двохетапні</w:t>
       </w:r>
+      <w:proofErr w:type="spellEnd"/>
       <w:r>
         <w:rPr>
           <w:rFonts w:ascii="Times New Roman" w:hAnsi="Times New Roman" w:cs="Times New Roman"/>
@@ -18995,7 +19221,23 @@
           <w:rFonts w:ascii="Times New Roman" w:hAnsi="Times New Roman" w:cs="Times New Roman"/>
           <w:sz w:val="28"/>
         </w:rPr>
-        <w:t>розподілення споживачів між транспортними засобами (кластеризація вершин графу);</w:t>
+        <w:t>розподілення споживачів між транспортними засобами (</w:t>
+      </w:r>
+      <w:proofErr w:type="spellStart"/>
+      <w:r>
+        <w:rPr>
+          <w:rFonts w:ascii="Times New Roman" w:hAnsi="Times New Roman" w:cs="Times New Roman"/>
+          <w:sz w:val="28"/>
+        </w:rPr>
+        <w:t>кластеризація</w:t>
+      </w:r>
+      <w:proofErr w:type="spellEnd"/>
+      <w:r>
+        <w:rPr>
+          <w:rFonts w:ascii="Times New Roman" w:hAnsi="Times New Roman" w:cs="Times New Roman"/>
+          <w:sz w:val="28"/>
+        </w:rPr>
+        <w:t xml:space="preserve"> вершин графу);</w:t>
       </w:r>
     </w:p>
     <w:p>
@@ -19030,12 +19272,21 @@
           <w:sz w:val="28"/>
         </w:rPr>
       </w:pPr>
-      <w:r>
-        <w:rPr>
-          <w:rFonts w:ascii="Times New Roman" w:hAnsi="Times New Roman" w:cs="Times New Roman"/>
-          <w:sz w:val="28"/>
-        </w:rPr>
-        <w:t>Метаевристичні методи направлені на глибоке дослідження найбільш багатообіцяючих областей множини розв’язків. Якість цих методів вища ніж, та яку надає класична евристика. Серед методів</w:t>
+      <w:proofErr w:type="spellStart"/>
+      <w:r>
+        <w:rPr>
+          <w:rFonts w:ascii="Times New Roman" w:hAnsi="Times New Roman" w:cs="Times New Roman"/>
+          <w:sz w:val="28"/>
+        </w:rPr>
+        <w:t>Метаевристичні</w:t>
+      </w:r>
+      <w:proofErr w:type="spellEnd"/>
+      <w:r>
+        <w:rPr>
+          <w:rFonts w:ascii="Times New Roman" w:hAnsi="Times New Roman" w:cs="Times New Roman"/>
+          <w:sz w:val="28"/>
+        </w:rPr>
+        <w:t xml:space="preserve"> методи направлені на глибоке дослідження найбільш багатообіцяючих областей множини розв’язків. Якість цих методів вища ніж, та яку надає класична евристика. Серед методів</w:t>
       </w:r>
       <w:r>
         <w:rPr>
@@ -19251,7 +19502,23 @@
           <w:rFonts w:ascii="Times New Roman" w:hAnsi="Times New Roman" w:cs="Times New Roman"/>
           <w:sz w:val="28"/>
         </w:rPr>
-        <w:t>осягти компромісу між точністю знайденого розв’язку (відносно оптимального) та часом затраченим на знаходження цього розв’язку, використовують евристичні та метаевристичні алгоритми.</w:t>
+        <w:t xml:space="preserve">осягти компромісу між точністю знайденого розв’язку (відносно оптимального) та часом затраченим на знаходження цього розв’язку, використовують евристичні та </w:t>
+      </w:r>
+      <w:proofErr w:type="spellStart"/>
+      <w:r>
+        <w:rPr>
+          <w:rFonts w:ascii="Times New Roman" w:hAnsi="Times New Roman" w:cs="Times New Roman"/>
+          <w:sz w:val="28"/>
+        </w:rPr>
+        <w:t>метаевристичні</w:t>
+      </w:r>
+      <w:proofErr w:type="spellEnd"/>
+      <w:r>
+        <w:rPr>
+          <w:rFonts w:ascii="Times New Roman" w:hAnsi="Times New Roman" w:cs="Times New Roman"/>
+          <w:sz w:val="28"/>
+        </w:rPr>
+        <w:t xml:space="preserve"> алгоритми.</w:t>
       </w:r>
     </w:p>
     <w:p>
@@ -19297,7 +19564,23 @@
           <w:rFonts w:ascii="Times New Roman" w:hAnsi="Times New Roman" w:cs="Times New Roman"/>
           <w:sz w:val="28"/>
         </w:rPr>
-        <w:t>. Один із них – двохетапний алгоритм (евристичний метод)</w:t>
+        <w:t xml:space="preserve">. Один із них – </w:t>
+      </w:r>
+      <w:proofErr w:type="spellStart"/>
+      <w:r>
+        <w:rPr>
+          <w:rFonts w:ascii="Times New Roman" w:hAnsi="Times New Roman" w:cs="Times New Roman"/>
+          <w:sz w:val="28"/>
+        </w:rPr>
+        <w:t>двохетапний</w:t>
+      </w:r>
+      <w:proofErr w:type="spellEnd"/>
+      <w:r>
+        <w:rPr>
+          <w:rFonts w:ascii="Times New Roman" w:hAnsi="Times New Roman" w:cs="Times New Roman"/>
+          <w:sz w:val="28"/>
+        </w:rPr>
+        <w:t xml:space="preserve"> алгоритм (евристичний метод)</w:t>
       </w:r>
       <w:r>
         <w:rPr>
@@ -19313,6 +19596,7 @@
         </w:rPr>
         <w:t xml:space="preserve">він розбиває задачу на дві природні складові. Також було обрано один із </w:t>
       </w:r>
+      <w:proofErr w:type="spellStart"/>
       <w:r>
         <w:rPr>
           <w:rFonts w:ascii="Times New Roman" w:hAnsi="Times New Roman" w:cs="Times New Roman"/>
@@ -19325,7 +19609,15 @@
           <w:rFonts w:ascii="Times New Roman" w:hAnsi="Times New Roman" w:cs="Times New Roman"/>
           <w:sz w:val="28"/>
         </w:rPr>
-        <w:t>евристичних алгоритм</w:t>
+        <w:t>евристичних</w:t>
+      </w:r>
+      <w:proofErr w:type="spellEnd"/>
+      <w:r>
+        <w:rPr>
+          <w:rFonts w:ascii="Times New Roman" w:hAnsi="Times New Roman" w:cs="Times New Roman"/>
+          <w:sz w:val="28"/>
+        </w:rPr>
+        <w:t xml:space="preserve"> алгоритм</w:t>
       </w:r>
       <w:r>
         <w:rPr>
@@ -19345,7 +19637,6 @@
         <w:rPr>
           <w:rFonts w:ascii="Times New Roman" w:hAnsi="Times New Roman" w:cs="Times New Roman"/>
           <w:sz w:val="28"/>
-          <w:lang w:val="en-US"/>
         </w:rPr>
         <w:t xml:space="preserve"> (2005 рік)</w:t>
       </w:r>
@@ -19434,7 +19725,23 @@
           <w:rFonts w:ascii="Times New Roman" w:hAnsi="Times New Roman" w:cs="Times New Roman"/>
           <w:sz w:val="28"/>
         </w:rPr>
-        <w:t>Класичним підходом для розв’язання стандартної задачі маршрутизації транспортних засобів є зведення її до задачі комівояжера, яку далі розв’язують метаевристичними алгоритмами.</w:t>
+        <w:t xml:space="preserve">Класичним підходом для розв’язання стандартної задачі маршрутизації транспортних засобів є зведення її до задачі комівояжера, яку далі розв’язують </w:t>
+      </w:r>
+      <w:proofErr w:type="spellStart"/>
+      <w:r>
+        <w:rPr>
+          <w:rFonts w:ascii="Times New Roman" w:hAnsi="Times New Roman" w:cs="Times New Roman"/>
+          <w:sz w:val="28"/>
+        </w:rPr>
+        <w:t>метаевристичними</w:t>
+      </w:r>
+      <w:proofErr w:type="spellEnd"/>
+      <w:r>
+        <w:rPr>
+          <w:rFonts w:ascii="Times New Roman" w:hAnsi="Times New Roman" w:cs="Times New Roman"/>
+          <w:sz w:val="28"/>
+        </w:rPr>
+        <w:t xml:space="preserve"> алгоритмами.</w:t>
       </w:r>
     </w:p>
     <w:p>
@@ -19849,7 +20156,7 @@
           <v:shape id="_x0000_i1027" type="#_x0000_t75" style="width:466.35pt;height:313.95pt" o:ole="">
             <v:imagedata r:id="rId12" o:title=""/>
           </v:shape>
-          <o:OLEObject Type="Embed" ProgID="Visio.Drawing.11" ShapeID="_x0000_i1027" DrawAspect="Content" ObjectID="_1398635005" r:id="rId13"/>
+          <o:OLEObject Type="Embed" ProgID="Visio.Drawing.11" ShapeID="_x0000_i1027" DrawAspect="Content" ObjectID="_1398665662" r:id="rId13"/>
         </w:object>
       </w:r>
     </w:p>
@@ -19966,7 +20273,23 @@
           <w:rFonts w:ascii="Times New Roman" w:hAnsi="Times New Roman" w:cs="Times New Roman"/>
           <w:sz w:val="28"/>
         </w:rPr>
-        <w:t>Бджоли задіяні у пошуку їжі поділяються на розвідників та фуражирів (робочих). Бджоли-розвідники шукають нектар, літаючи від одної квіткової ділянки до іншої. Якість квіткової ділянки оцінюється за декількома параметрами: відстанню ділянки до вулика, а також якістю та кількістю нектару на даній ділянці. Знайшовши квіткову ділянку бджола розвідник повертається до вулика, де вона зустрічається з робочими бджолами на «танцполі». Там вона за допомогою спеціального танцю повідомляє інформацію про знайдену ділянку (напрям, відстань та якість)</w:t>
+        <w:t>Бджоли задіяні у пошуку їжі поділяються на розвідників та фуражирів (робочих). Бджоли-розвідники шукають нектар, літаючи від одної квіткової ділянки до іншої. Якість квіткової ділянки оцінюється за декількома параметрами: відстанню ділянки до вулика, а також якістю та кількістю нектару на даній ділянці. Знайшовши квіткову ділянку бджола розвідник повертається до вулика, де вона зустрічається з робочими бджолами на «</w:t>
+      </w:r>
+      <w:proofErr w:type="spellStart"/>
+      <w:r>
+        <w:rPr>
+          <w:rFonts w:ascii="Times New Roman" w:hAnsi="Times New Roman" w:cs="Times New Roman"/>
+          <w:sz w:val="28"/>
+        </w:rPr>
+        <w:t>танцполі</w:t>
+      </w:r>
+      <w:proofErr w:type="spellEnd"/>
+      <w:r>
+        <w:rPr>
+          <w:rFonts w:ascii="Times New Roman" w:hAnsi="Times New Roman" w:cs="Times New Roman"/>
+          <w:sz w:val="28"/>
+        </w:rPr>
+        <w:t>». Там вона за допомогою спеціального танцю повідомляє інформацію про знайдену ділянку (напрям, відстань та якість)</w:t>
       </w:r>
       <w:r>
         <w:rPr>
@@ -22071,7 +22394,23 @@
           <w:rFonts w:ascii="Times New Roman" w:eastAsiaTheme="minorEastAsia" w:hAnsi="Times New Roman" w:cs="Times New Roman"/>
           <w:sz w:val="28"/>
         </w:rPr>
-        <w:t>) виключають можливість утворення підциклів у розв’язку</w:t>
+        <w:t xml:space="preserve">) виключають можливість утворення </w:t>
+      </w:r>
+      <w:proofErr w:type="spellStart"/>
+      <w:r>
+        <w:rPr>
+          <w:rFonts w:ascii="Times New Roman" w:eastAsiaTheme="minorEastAsia" w:hAnsi="Times New Roman" w:cs="Times New Roman"/>
+          <w:sz w:val="28"/>
+        </w:rPr>
+        <w:t>підциклів</w:t>
+      </w:r>
+      <w:proofErr w:type="spellEnd"/>
+      <w:r>
+        <w:rPr>
+          <w:rFonts w:ascii="Times New Roman" w:eastAsiaTheme="minorEastAsia" w:hAnsi="Times New Roman" w:cs="Times New Roman"/>
+          <w:sz w:val="28"/>
+        </w:rPr>
+        <w:t xml:space="preserve"> у розв’язку</w:t>
       </w:r>
       <w:r>
         <w:rPr>
@@ -24338,7 +24677,7 @@
                 <v:shape id="_x0000_i1028" type="#_x0000_t75" style="width:217.65pt;height:153.2pt" o:ole="">
                   <v:imagedata r:id="rId14" o:title=""/>
                 </v:shape>
-                <o:OLEObject Type="Embed" ProgID="Visio.Drawing.11" ShapeID="_x0000_i1028" DrawAspect="Content" ObjectID="_1398635006" r:id="rId15"/>
+                <o:OLEObject Type="Embed" ProgID="Visio.Drawing.11" ShapeID="_x0000_i1028" DrawAspect="Content" ObjectID="_1398665663" r:id="rId15"/>
               </w:object>
             </w:r>
           </w:p>
@@ -24366,7 +24705,7 @@
                 <v:shape id="_x0000_i1029" type="#_x0000_t75" style="width:217.65pt;height:153.2pt" o:ole="">
                   <v:imagedata r:id="rId16" o:title=""/>
                 </v:shape>
-                <o:OLEObject Type="Embed" ProgID="Visio.Drawing.11" ShapeID="_x0000_i1029" DrawAspect="Content" ObjectID="_1398635007" r:id="rId17"/>
+                <o:OLEObject Type="Embed" ProgID="Visio.Drawing.11" ShapeID="_x0000_i1029" DrawAspect="Content" ObjectID="_1398665664" r:id="rId17"/>
               </w:object>
             </w:r>
           </w:p>
@@ -24544,7 +24883,7 @@
                 <v:shape id="_x0000_i1030" type="#_x0000_t75" style="width:204.3pt;height:154.05pt" o:ole="">
                   <v:imagedata r:id="rId18" o:title=""/>
                 </v:shape>
-                <o:OLEObject Type="Embed" ProgID="Visio.Drawing.11" ShapeID="_x0000_i1030" DrawAspect="Content" ObjectID="_1398635008" r:id="rId19"/>
+                <o:OLEObject Type="Embed" ProgID="Visio.Drawing.11" ShapeID="_x0000_i1030" DrawAspect="Content" ObjectID="_1398665665" r:id="rId19"/>
               </w:object>
             </w:r>
           </w:p>
@@ -24572,7 +24911,7 @@
                 <v:shape id="_x0000_i1031" type="#_x0000_t75" style="width:204.3pt;height:154.05pt" o:ole="">
                   <v:imagedata r:id="rId20" o:title=""/>
                 </v:shape>
-                <o:OLEObject Type="Embed" ProgID="Visio.Drawing.11" ShapeID="_x0000_i1031" DrawAspect="Content" ObjectID="_1398635009" r:id="rId21"/>
+                <o:OLEObject Type="Embed" ProgID="Visio.Drawing.11" ShapeID="_x0000_i1031" DrawAspect="Content" ObjectID="_1398665666" r:id="rId21"/>
               </w:object>
             </w:r>
           </w:p>
@@ -24670,17 +25009,13 @@
         </w:rPr>
         <w:t xml:space="preserve"> інші стратегії пошуку сусідніх розв’язків.</w:t>
       </w:r>
-    </w:p>
-    <w:p>
-      <w:pPr>
-        <w:spacing w:after="0" w:line="360" w:lineRule="auto"/>
-        <w:ind w:firstLine="708"/>
-        <w:jc w:val="both"/>
+      <w:r>
         <w:rPr>
           <w:rFonts w:ascii="Times New Roman" w:eastAsiaTheme="minorEastAsia" w:hAnsi="Times New Roman" w:cs="Times New Roman"/>
           <w:sz w:val="28"/>
         </w:rPr>
-      </w:pPr>
+        <w:t xml:space="preserve"> </w:t>
+      </w:r>
       <w:r>
         <w:rPr>
           <w:rFonts w:ascii="Times New Roman" w:eastAsiaTheme="minorEastAsia" w:hAnsi="Times New Roman" w:cs="Times New Roman"/>
@@ -25721,7 +26056,7 @@
           </w:tcPr>
           <w:p>
             <w:pPr>
-              <w:spacing w:before="120" w:after="60" w:line="360" w:lineRule="auto"/>
+              <w:spacing w:before="120" w:after="120" w:line="360" w:lineRule="auto"/>
               <w:jc w:val="center"/>
               <w:rPr>
                 <w:rFonts w:ascii="Times New Roman" w:eastAsiaTheme="minorEastAsia" w:hAnsi="Times New Roman" w:cs="Times New Roman"/>
@@ -26142,7 +26477,7 @@
     </w:tbl>
     <w:p>
       <w:pPr>
-        <w:spacing w:before="120" w:after="0" w:line="360" w:lineRule="auto"/>
+        <w:spacing w:after="0" w:line="360" w:lineRule="auto"/>
         <w:ind w:firstLine="708"/>
         <w:jc w:val="both"/>
         <w:rPr>
@@ -26207,6 +26542,7 @@
         </w:rPr>
         <w:t>«</w:t>
       </w:r>
+      <w:proofErr w:type="spellStart"/>
       <w:r>
         <w:rPr>
           <w:rFonts w:ascii="Times New Roman" w:eastAsiaTheme="minorEastAsia" w:hAnsi="Times New Roman" w:cs="Times New Roman"/>
@@ -26214,6 +26550,7 @@
         </w:rPr>
         <w:t>застряванням</w:t>
       </w:r>
+      <w:proofErr w:type="spellEnd"/>
       <w:r>
         <w:rPr>
           <w:rFonts w:ascii="Times New Roman" w:eastAsiaTheme="minorEastAsia" w:hAnsi="Times New Roman" w:cs="Times New Roman"/>
@@ -26305,7 +26642,7 @@
           </w:tcPr>
           <w:p>
             <w:pPr>
-              <w:spacing w:before="120" w:after="60" w:line="360" w:lineRule="auto"/>
+              <w:spacing w:before="120" w:after="120" w:line="360" w:lineRule="auto"/>
               <w:jc w:val="center"/>
               <w:rPr>
                 <w:rFonts w:ascii="Times New Roman" w:eastAsiaTheme="minorEastAsia" w:hAnsi="Times New Roman" w:cs="Times New Roman"/>
@@ -26322,7 +26659,7 @@
                 <v:shape id="_x0000_i1032" type="#_x0000_t75" style="width:204.3pt;height:155.7pt" o:ole="">
                   <v:imagedata r:id="rId18" o:title=""/>
                 </v:shape>
-                <o:OLEObject Type="Embed" ProgID="Visio.Drawing.11" ShapeID="_x0000_i1032" DrawAspect="Content" ObjectID="_1398635010" r:id="rId22"/>
+                <o:OLEObject Type="Embed" ProgID="Visio.Drawing.11" ShapeID="_x0000_i1032" DrawAspect="Content" ObjectID="_1398665667" r:id="rId22"/>
               </w:object>
             </w:r>
           </w:p>
@@ -26350,7 +26687,7 @@
                 <v:shape id="_x0000_i1033" type="#_x0000_t75" style="width:204.3pt;height:155.7pt" o:ole="">
                   <v:imagedata r:id="rId23" o:title=""/>
                 </v:shape>
-                <o:OLEObject Type="Embed" ProgID="Visio.Drawing.11" ShapeID="_x0000_i1033" DrawAspect="Content" ObjectID="_1398635011" r:id="rId24"/>
+                <o:OLEObject Type="Embed" ProgID="Visio.Drawing.11" ShapeID="_x0000_i1033" DrawAspect="Content" ObjectID="_1398665668" r:id="rId24"/>
               </w:object>
             </w:r>
           </w:p>
@@ -26364,7 +26701,7 @@
           </w:tcPr>
           <w:p>
             <w:pPr>
-              <w:spacing w:after="120" w:line="360" w:lineRule="auto"/>
+              <w:spacing w:before="120" w:line="360" w:lineRule="auto"/>
               <w:jc w:val="center"/>
               <w:rPr>
                 <w:rFonts w:ascii="Times New Roman" w:eastAsiaTheme="minorEastAsia" w:hAnsi="Times New Roman" w:cs="Times New Roman"/>
@@ -26426,7 +26763,6 @@
                 <w:sz w:val="28"/>
                 <w:szCs w:val="26"/>
               </w:rPr>
-              <w:lastRenderedPageBreak/>
               <w:t>кращий розв’язок (справа)</w:t>
             </w:r>
           </w:p>
@@ -26544,7 +26880,27 @@
           <w:color w:val="auto"/>
           <w:sz w:val="28"/>
         </w:rPr>
-        <w:t>Перший етап – кластеризація вершин графу</w:t>
+        <w:t xml:space="preserve">Перший етап – </w:t>
+      </w:r>
+      <w:proofErr w:type="spellStart"/>
+      <w:r>
+        <w:rPr>
+          <w:rFonts w:ascii="Times New Roman" w:hAnsi="Times New Roman" w:cs="Times New Roman"/>
+          <w:i w:val="0"/>
+          <w:color w:val="auto"/>
+          <w:sz w:val="28"/>
+        </w:rPr>
+        <w:t>кластеризація</w:t>
+      </w:r>
+      <w:proofErr w:type="spellEnd"/>
+      <w:r>
+        <w:rPr>
+          <w:rFonts w:ascii="Times New Roman" w:hAnsi="Times New Roman" w:cs="Times New Roman"/>
+          <w:i w:val="0"/>
+          <w:color w:val="auto"/>
+          <w:sz w:val="28"/>
+        </w:rPr>
+        <w:t xml:space="preserve"> вершин графу</w:t>
       </w:r>
       <w:bookmarkEnd w:id="28"/>
     </w:p>
@@ -26573,9 +26929,20 @@
           <w:color w:val="auto"/>
           <w:sz w:val="28"/>
         </w:rPr>
-        <w:t>Постановка задачі кластеризації</w:t>
+        <w:t xml:space="preserve">Постановка задачі </w:t>
+      </w:r>
+      <w:proofErr w:type="spellStart"/>
+      <w:r>
+        <w:rPr>
+          <w:rFonts w:ascii="Times New Roman" w:hAnsi="Times New Roman" w:cs="Times New Roman"/>
+          <w:b/>
+          <w:color w:val="auto"/>
+          <w:sz w:val="28"/>
+        </w:rPr>
+        <w:t>кластеризації</w:t>
       </w:r>
       <w:bookmarkEnd w:id="29"/>
+      <w:proofErr w:type="spellEnd"/>
     </w:p>
     <w:p>
       <w:pPr>
@@ -26592,20 +26959,28 @@
           <w:rFonts w:ascii="Times New Roman" w:eastAsiaTheme="minorEastAsia" w:hAnsi="Times New Roman" w:cs="Times New Roman"/>
           <w:sz w:val="28"/>
         </w:rPr>
-        <w:t>Задача кластеризації</w:t>
-      </w:r>
+        <w:t xml:space="preserve">Задача </w:t>
+      </w:r>
+      <w:proofErr w:type="spellStart"/>
       <w:r>
         <w:rPr>
           <w:rFonts w:ascii="Times New Roman" w:eastAsiaTheme="minorEastAsia" w:hAnsi="Times New Roman" w:cs="Times New Roman"/>
           <w:sz w:val="28"/>
         </w:rPr>
+        <w:t>кластеризації</w:t>
+      </w:r>
+      <w:proofErr w:type="spellEnd"/>
+      <w:r>
+        <w:rPr>
+          <w:rFonts w:ascii="Times New Roman" w:eastAsiaTheme="minorEastAsia" w:hAnsi="Times New Roman" w:cs="Times New Roman"/>
+          <w:sz w:val="28"/>
+        </w:rPr>
         <w:t xml:space="preserve"> (</w:t>
       </w:r>
       <w:r>
         <w:rPr>
           <w:rFonts w:ascii="Times New Roman" w:eastAsiaTheme="minorEastAsia" w:hAnsi="Times New Roman" w:cs="Times New Roman"/>
           <w:sz w:val="28"/>
-          <w:highlight w:val="green"/>
           <w:lang w:val="en-US"/>
         </w:rPr>
         <w:t xml:space="preserve">Data </w:t>
@@ -26614,7 +26989,6 @@
         <w:rPr>
           <w:rFonts w:ascii="Times New Roman" w:eastAsiaTheme="minorEastAsia" w:hAnsi="Times New Roman" w:cs="Times New Roman"/>
           <w:sz w:val="28"/>
-          <w:highlight w:val="green"/>
           <w:lang w:val="en-US"/>
         </w:rPr>
         <w:t>clu</w:t>
@@ -26623,7 +26997,6 @@
         <w:rPr>
           <w:rFonts w:ascii="Times New Roman" w:eastAsiaTheme="minorEastAsia" w:hAnsi="Times New Roman" w:cs="Times New Roman"/>
           <w:sz w:val="28"/>
-          <w:highlight w:val="green"/>
           <w:lang w:val="en-US"/>
         </w:rPr>
         <w:t>stering</w:t>
@@ -26665,7 +27038,23 @@
           <w:rFonts w:ascii="Times New Roman" w:eastAsiaTheme="minorEastAsia" w:hAnsi="Times New Roman" w:cs="Times New Roman"/>
           <w:sz w:val="28"/>
         </w:rPr>
-        <w:t>Наведемо формальну постановку задачі кластеризації. Нехай</w:t>
+        <w:t xml:space="preserve">Наведемо формальну постановку задачі </w:t>
+      </w:r>
+      <w:proofErr w:type="spellStart"/>
+      <w:r>
+        <w:rPr>
+          <w:rFonts w:ascii="Times New Roman" w:eastAsiaTheme="minorEastAsia" w:hAnsi="Times New Roman" w:cs="Times New Roman"/>
+          <w:sz w:val="28"/>
+        </w:rPr>
+        <w:t>кластеризації</w:t>
+      </w:r>
+      <w:proofErr w:type="spellEnd"/>
+      <w:r>
+        <w:rPr>
+          <w:rFonts w:ascii="Times New Roman" w:eastAsiaTheme="minorEastAsia" w:hAnsi="Times New Roman" w:cs="Times New Roman"/>
+          <w:sz w:val="28"/>
+        </w:rPr>
+        <w:t>. Нехай</w:t>
       </w:r>
       <w:r>
         <w:rPr>
@@ -27132,7 +27521,23 @@
           <w:rFonts w:ascii="Times New Roman" w:eastAsiaTheme="minorEastAsia" w:hAnsi="Times New Roman" w:cs="Times New Roman"/>
           <w:sz w:val="28"/>
         </w:rPr>
-        <w:t xml:space="preserve">Алгоритм кластеризації – це функція </w:t>
+        <w:t xml:space="preserve">Алгоритм </w:t>
+      </w:r>
+      <w:proofErr w:type="spellStart"/>
+      <w:r>
+        <w:rPr>
+          <w:rFonts w:ascii="Times New Roman" w:eastAsiaTheme="minorEastAsia" w:hAnsi="Times New Roman" w:cs="Times New Roman"/>
+          <w:sz w:val="28"/>
+        </w:rPr>
+        <w:t>кластеризації</w:t>
+      </w:r>
+      <w:proofErr w:type="spellEnd"/>
+      <w:r>
+        <w:rPr>
+          <w:rFonts w:ascii="Times New Roman" w:eastAsiaTheme="minorEastAsia" w:hAnsi="Times New Roman" w:cs="Times New Roman"/>
+          <w:sz w:val="28"/>
+        </w:rPr>
+        <w:t xml:space="preserve"> – це функція </w:t>
       </w:r>
       <m:oMath>
         <m:r>
@@ -27214,7 +27619,6 @@
           <w:rFonts w:ascii="Times New Roman" w:eastAsiaTheme="minorEastAsia" w:hAnsi="Times New Roman" w:cs="Times New Roman"/>
           <w:sz w:val="28"/>
         </w:rPr>
-        <w:lastRenderedPageBreak/>
         <w:t>Для розв’язання VRP 2-етапним методом необхідно розбити вершини графу, що відповідають клієнтам, за територіальною ознакою (метрика</w:t>
       </w:r>
       <w:r>
@@ -27247,7 +27651,15 @@
           <w:rFonts w:ascii="Times New Roman" w:eastAsiaTheme="minorEastAsia" w:hAnsi="Times New Roman" w:cs="Times New Roman"/>
           <w:sz w:val="28"/>
         </w:rPr>
-        <w:t xml:space="preserve"> на кластери, кількість яких дорівнює кількості наявних транспортних засобів.</w:t>
+        <w:t xml:space="preserve"> на </w:t>
+      </w:r>
+      <w:r>
+        <w:rPr>
+          <w:rFonts w:ascii="Times New Roman" w:eastAsiaTheme="minorEastAsia" w:hAnsi="Times New Roman" w:cs="Times New Roman"/>
+          <w:sz w:val="28"/>
+        </w:rPr>
+        <w:lastRenderedPageBreak/>
+        <w:t>кластери, кількість яких дорівнює кількості наявних транспортних засобів.</w:t>
       </w:r>
       <w:r>
         <w:rPr>
@@ -29055,7 +29467,23 @@
           <w:rFonts w:ascii="Times New Roman" w:eastAsiaTheme="minorEastAsia" w:hAnsi="Times New Roman" w:cs="Times New Roman"/>
           <w:sz w:val="28"/>
         </w:rPr>
-        <w:t>Метод k-середніх – найпопулярніший метод кластеризації. Дія алгоритму спрямована на мінімізацію сумарного середньоквадратичного відхилення точок кластерів від їхніх центрів (</w:t>
+        <w:t xml:space="preserve">Метод k-середніх – найпопулярніший метод </w:t>
+      </w:r>
+      <w:proofErr w:type="spellStart"/>
+      <w:r>
+        <w:rPr>
+          <w:rFonts w:ascii="Times New Roman" w:eastAsiaTheme="minorEastAsia" w:hAnsi="Times New Roman" w:cs="Times New Roman"/>
+          <w:sz w:val="28"/>
+        </w:rPr>
+        <w:t>кластеризації</w:t>
+      </w:r>
+      <w:proofErr w:type="spellEnd"/>
+      <w:r>
+        <w:rPr>
+          <w:rFonts w:ascii="Times New Roman" w:eastAsiaTheme="minorEastAsia" w:hAnsi="Times New Roman" w:cs="Times New Roman"/>
+          <w:sz w:val="28"/>
+        </w:rPr>
+        <w:t>. Дія алгоритму спрямована на мінімізацію сумарного середньоквадратичного відхилення точок кластерів від їхніх центрів (</w:t>
       </w:r>
       <w:r>
         <w:rPr>
@@ -29088,7 +29516,23 @@
           <w:rFonts w:ascii="Times New Roman" w:eastAsiaTheme="minorEastAsia" w:hAnsi="Times New Roman" w:cs="Times New Roman"/>
           <w:sz w:val="28"/>
         </w:rPr>
-        <w:t xml:space="preserve">Основна ідея алгоритму полягає у тому, що на кожній ітерації заново обчислюється центр мас кожного кластеру, отриманих на попередній ітерації. Потім вектори знов розбиваються на кластери у відповідності із тим, який із нових кластерних центрів виявився ближчим відповідно обраної метрики </w:t>
+        <w:t xml:space="preserve">Основна ідея алгоритму полягає у тому, що на кожній ітерації заново обчислюється центр мас кожного кластеру, отриманих на попередній ітерації. Потім вектори знов розбиваються на кластери у відповідності із тим, який із нових </w:t>
+      </w:r>
+      <w:proofErr w:type="spellStart"/>
+      <w:r>
+        <w:rPr>
+          <w:rFonts w:ascii="Times New Roman" w:eastAsiaTheme="minorEastAsia" w:hAnsi="Times New Roman" w:cs="Times New Roman"/>
+          <w:sz w:val="28"/>
+        </w:rPr>
+        <w:t>кластерних</w:t>
+      </w:r>
+      <w:proofErr w:type="spellEnd"/>
+      <w:r>
+        <w:rPr>
+          <w:rFonts w:ascii="Times New Roman" w:eastAsiaTheme="minorEastAsia" w:hAnsi="Times New Roman" w:cs="Times New Roman"/>
+          <w:sz w:val="28"/>
+        </w:rPr>
+        <w:t xml:space="preserve"> центрів виявився ближчим відповідно обраної метрики </w:t>
       </w:r>
       <m:oMath>
         <m:r>
@@ -29243,15 +29687,40 @@
           <w:rFonts w:ascii="Times New Roman" w:eastAsiaTheme="minorEastAsia" w:hAnsi="Times New Roman" w:cs="Times New Roman"/>
           <w:sz w:val="28"/>
         </w:rPr>
-        <w:t>приписати по одній будь-якій точці, усі інші точки розподілити по кластерах в</w:t>
-      </w:r>
+        <w:t xml:space="preserve">приписати по одній будь-якій точці, усі інші точки розподілити по кластерах </w:t>
+      </w:r>
+      <w:proofErr w:type="spellStart"/>
       <w:r>
         <w:rPr>
           <w:rFonts w:ascii="Times New Roman" w:eastAsiaTheme="minorEastAsia" w:hAnsi="Times New Roman" w:cs="Times New Roman"/>
           <w:sz w:val="28"/>
         </w:rPr>
-        <w:t>ідподно до того який кластерний</w:t>
-      </w:r>
+        <w:t>в</w:t>
+      </w:r>
+      <w:r>
+        <w:rPr>
+          <w:rFonts w:ascii="Times New Roman" w:eastAsiaTheme="minorEastAsia" w:hAnsi="Times New Roman" w:cs="Times New Roman"/>
+          <w:sz w:val="28"/>
+        </w:rPr>
+        <w:t>ідподно</w:t>
+      </w:r>
+      <w:proofErr w:type="spellEnd"/>
+      <w:r>
+        <w:rPr>
+          <w:rFonts w:ascii="Times New Roman" w:eastAsiaTheme="minorEastAsia" w:hAnsi="Times New Roman" w:cs="Times New Roman"/>
+          <w:sz w:val="28"/>
+        </w:rPr>
+        <w:t xml:space="preserve"> до того який </w:t>
+      </w:r>
+      <w:proofErr w:type="spellStart"/>
+      <w:r>
+        <w:rPr>
+          <w:rFonts w:ascii="Times New Roman" w:eastAsiaTheme="minorEastAsia" w:hAnsi="Times New Roman" w:cs="Times New Roman"/>
+          <w:sz w:val="28"/>
+        </w:rPr>
+        <w:t>кластерний</w:t>
+      </w:r>
+      <w:proofErr w:type="spellEnd"/>
       <w:r>
         <w:rPr>
           <w:rFonts w:ascii="Times New Roman" w:eastAsiaTheme="minorEastAsia" w:hAnsi="Times New Roman" w:cs="Times New Roman"/>
@@ -29390,7 +29859,7 @@
                 <v:shape id="_x0000_i1034" type="#_x0000_t75" style="width:196.75pt;height:151.55pt" o:ole="">
                   <v:imagedata r:id="rId25" o:title=""/>
                 </v:shape>
-                <o:OLEObject Type="Embed" ProgID="Visio.Drawing.11" ShapeID="_x0000_i1034" DrawAspect="Content" ObjectID="_1398635012" r:id="rId26"/>
+                <o:OLEObject Type="Embed" ProgID="Visio.Drawing.11" ShapeID="_x0000_i1034" DrawAspect="Content" ObjectID="_1398665669" r:id="rId26"/>
               </w:object>
             </w:r>
           </w:p>
@@ -29437,7 +29906,7 @@
                 <v:shape id="_x0000_i1035" type="#_x0000_t75" style="width:196.75pt;height:151.55pt" o:ole="">
                   <v:imagedata r:id="rId27" o:title=""/>
                 </v:shape>
-                <o:OLEObject Type="Embed" ProgID="Visio.Drawing.11" ShapeID="_x0000_i1035" DrawAspect="Content" ObjectID="_1398635013" r:id="rId28"/>
+                <o:OLEObject Type="Embed" ProgID="Visio.Drawing.11" ShapeID="_x0000_i1035" DrawAspect="Content" ObjectID="_1398665670" r:id="rId28"/>
               </w:object>
             </w:r>
           </w:p>
@@ -29489,7 +29958,7 @@
                 <v:shape id="_x0000_i1036" type="#_x0000_t75" style="width:196.75pt;height:151.55pt" o:ole="">
                   <v:imagedata r:id="rId29" o:title=""/>
                 </v:shape>
-                <o:OLEObject Type="Embed" ProgID="Visio.Drawing.11" ShapeID="_x0000_i1036" DrawAspect="Content" ObjectID="_1398635014" r:id="rId30"/>
+                <o:OLEObject Type="Embed" ProgID="Visio.Drawing.11" ShapeID="_x0000_i1036" DrawAspect="Content" ObjectID="_1398665671" r:id="rId30"/>
               </w:object>
             </w:r>
           </w:p>
@@ -29539,7 +30008,7 @@
                 <v:shape id="_x0000_i1037" type="#_x0000_t75" style="width:196.75pt;height:151.55pt" o:ole="">
                   <v:imagedata r:id="rId31" o:title=""/>
                 </v:shape>
-                <o:OLEObject Type="Embed" ProgID="Visio.Drawing.11" ShapeID="_x0000_i1037" DrawAspect="Content" ObjectID="_1398635015" r:id="rId32"/>
+                <o:OLEObject Type="Embed" ProgID="Visio.Drawing.11" ShapeID="_x0000_i1037" DrawAspect="Content" ObjectID="_1398665672" r:id="rId32"/>
               </w:object>
             </w:r>
           </w:p>
@@ -29621,9 +30090,20 @@
           <w:color w:val="auto"/>
           <w:sz w:val="28"/>
         </w:rPr>
-        <w:t>Бджолиний алгоритм для кластеризації</w:t>
+        <w:t xml:space="preserve">Бджолиний алгоритм для </w:t>
+      </w:r>
+      <w:proofErr w:type="spellStart"/>
+      <w:r>
+        <w:rPr>
+          <w:rFonts w:ascii="Times New Roman" w:hAnsi="Times New Roman" w:cs="Times New Roman"/>
+          <w:b/>
+          <w:color w:val="auto"/>
+          <w:sz w:val="28"/>
+        </w:rPr>
+        <w:t>кластеризації</w:t>
       </w:r>
       <w:bookmarkEnd w:id="31"/>
+      <w:proofErr w:type="spellEnd"/>
     </w:p>
     <w:p>
       <w:pPr>
@@ -29679,7 +30159,23 @@
           <w:rFonts w:ascii="Times New Roman" w:hAnsi="Times New Roman" w:cs="Times New Roman"/>
           <w:sz w:val="28"/>
         </w:rPr>
-        <w:t>Тому було вирішено застосувати бджолиний алгоритм для кластеризації, який буде враховувати цей нюанс. Щоб алгоритм враховував відстань до складу необхідно модифікувати цільову функцію (формула (</w:t>
+        <w:t xml:space="preserve">Тому було вирішено застосувати бджолиний алгоритм для </w:t>
+      </w:r>
+      <w:proofErr w:type="spellStart"/>
+      <w:r>
+        <w:rPr>
+          <w:rFonts w:ascii="Times New Roman" w:hAnsi="Times New Roman" w:cs="Times New Roman"/>
+          <w:sz w:val="28"/>
+        </w:rPr>
+        <w:t>кластеризації</w:t>
+      </w:r>
+      <w:proofErr w:type="spellEnd"/>
+      <w:r>
+        <w:rPr>
+          <w:rFonts w:ascii="Times New Roman" w:hAnsi="Times New Roman" w:cs="Times New Roman"/>
+          <w:sz w:val="28"/>
+        </w:rPr>
+        <w:t>, який буде враховувати цей нюанс. Щоб алгоритм враховував відстань до складу необхідно модифікувати цільову функцію (формула (</w:t>
       </w:r>
       <w:r>
         <w:rPr>
@@ -30537,7 +31033,25 @@
           <w:sz w:val="28"/>
           <w:szCs w:val="26"/>
         </w:rPr>
-        <w:t xml:space="preserve"> показаний приклад того, як впливає врахування розташування складу при кластеризації на кінцевий розв’язок задачі.</w:t>
+        <w:t xml:space="preserve"> показаний приклад того, як впливає врахування розташування складу при </w:t>
+      </w:r>
+      <w:proofErr w:type="spellStart"/>
+      <w:r>
+        <w:rPr>
+          <w:rFonts w:ascii="Times New Roman" w:hAnsi="Times New Roman" w:cs="Times New Roman"/>
+          <w:sz w:val="28"/>
+          <w:szCs w:val="26"/>
+        </w:rPr>
+        <w:t>кластеризації</w:t>
+      </w:r>
+      <w:proofErr w:type="spellEnd"/>
+      <w:r>
+        <w:rPr>
+          <w:rFonts w:ascii="Times New Roman" w:hAnsi="Times New Roman" w:cs="Times New Roman"/>
+          <w:sz w:val="28"/>
+          <w:szCs w:val="26"/>
+        </w:rPr>
+        <w:t xml:space="preserve"> на кінцевий розв’язок задачі.</w:t>
       </w:r>
       <w:r>
         <w:rPr>
@@ -30576,7 +31090,7 @@
           <v:shape id="_x0000_i1038" type="#_x0000_t75" style="width:468pt;height:149.85pt" o:ole="">
             <v:imagedata r:id="rId33" o:title=""/>
           </v:shape>
-          <o:OLEObject Type="Embed" ProgID="Visio.Drawing.11" ShapeID="_x0000_i1038" DrawAspect="Content" ObjectID="_1398635016" r:id="rId34"/>
+          <o:OLEObject Type="Embed" ProgID="Visio.Drawing.11" ShapeID="_x0000_i1038" DrawAspect="Content" ObjectID="_1398665673" r:id="rId34"/>
         </w:object>
       </w:r>
     </w:p>
@@ -30642,7 +31156,23 @@
           <w:rFonts w:ascii="Times New Roman" w:eastAsiaTheme="minorEastAsia" w:hAnsi="Times New Roman" w:cs="Times New Roman"/>
           <w:sz w:val="28"/>
         </w:rPr>
-        <w:t xml:space="preserve"> (зліва) та бджолиного алгоритму кластеризації (справа)</w:t>
+        <w:t xml:space="preserve"> (зліва) та бджолиного алгоритму </w:t>
+      </w:r>
+      <w:proofErr w:type="spellStart"/>
+      <w:r>
+        <w:rPr>
+          <w:rFonts w:ascii="Times New Roman" w:eastAsiaTheme="minorEastAsia" w:hAnsi="Times New Roman" w:cs="Times New Roman"/>
+          <w:sz w:val="28"/>
+        </w:rPr>
+        <w:t>кластеризації</w:t>
+      </w:r>
+      <w:proofErr w:type="spellEnd"/>
+      <w:r>
+        <w:rPr>
+          <w:rFonts w:ascii="Times New Roman" w:eastAsiaTheme="minorEastAsia" w:hAnsi="Times New Roman" w:cs="Times New Roman"/>
+          <w:sz w:val="28"/>
+        </w:rPr>
+        <w:t xml:space="preserve"> (справа)</w:t>
       </w:r>
     </w:p>
     <w:p>
@@ -30713,7 +31243,23 @@
           <w:rFonts w:ascii="Times New Roman" w:eastAsiaTheme="minorEastAsia" w:hAnsi="Times New Roman" w:cs="Times New Roman"/>
           <w:sz w:val="28"/>
         </w:rPr>
-        <w:t xml:space="preserve"> наведений приклад випадкової кластеризації вершин на 4 кластери.</w:t>
+        <w:t xml:space="preserve"> наведений приклад випадкової </w:t>
+      </w:r>
+      <w:proofErr w:type="spellStart"/>
+      <w:r>
+        <w:rPr>
+          <w:rFonts w:ascii="Times New Roman" w:eastAsiaTheme="minorEastAsia" w:hAnsi="Times New Roman" w:cs="Times New Roman"/>
+          <w:sz w:val="28"/>
+        </w:rPr>
+        <w:t>кластеризації</w:t>
+      </w:r>
+      <w:proofErr w:type="spellEnd"/>
+      <w:r>
+        <w:rPr>
+          <w:rFonts w:ascii="Times New Roman" w:eastAsiaTheme="minorEastAsia" w:hAnsi="Times New Roman" w:cs="Times New Roman"/>
+          <w:sz w:val="28"/>
+        </w:rPr>
+        <w:t xml:space="preserve"> вершин на 4 кластери.</w:t>
       </w:r>
     </w:p>
     <w:p>
@@ -30728,10 +31274,10 @@
       </w:pPr>
       <w:r>
         <w:object w:dxaOrig="10865" w:dyaOrig="4179">
-          <v:shape id="_x0000_i1039" type="#_x0000_t75" style="width:466.35pt;height:180pt" o:ole="">
+          <v:shape id="_x0000_i1039" type="#_x0000_t75" style="width:465.5pt;height:180pt" o:ole="">
             <v:imagedata r:id="rId35" o:title=""/>
           </v:shape>
-          <o:OLEObject Type="Embed" ProgID="Visio.Drawing.11" ShapeID="_x0000_i1039" DrawAspect="Content" ObjectID="_1398635017" r:id="rId36"/>
+          <o:OLEObject Type="Embed" ProgID="Visio.Drawing.11" ShapeID="_x0000_i1039" DrawAspect="Content" ObjectID="_1398665674" r:id="rId36"/>
         </w:object>
       </w:r>
     </w:p>
@@ -30784,8 +31330,18 @@
           <w:sz w:val="28"/>
           <w:szCs w:val="26"/>
         </w:rPr>
-        <w:t>Випадковий розв’язок задачі кластеризації</w:t>
-      </w:r>
+        <w:t xml:space="preserve">Випадковий розв’язок задачі </w:t>
+      </w:r>
+      <w:proofErr w:type="spellStart"/>
+      <w:r>
+        <w:rPr>
+          <w:rFonts w:ascii="Times New Roman" w:hAnsi="Times New Roman" w:cs="Times New Roman"/>
+          <w:sz w:val="28"/>
+          <w:szCs w:val="26"/>
+        </w:rPr>
+        <w:t>кластеризації</w:t>
+      </w:r>
+      <w:proofErr w:type="spellEnd"/>
     </w:p>
     <w:p>
       <w:pPr>
@@ -30845,10 +31401,10 @@
       </w:pPr>
       <w:r>
         <w:object w:dxaOrig="10865" w:dyaOrig="2928">
-          <v:shape id="_x0000_i1040" type="#_x0000_t75" style="width:466.35pt;height:126.4pt" o:ole="">
+          <v:shape id="_x0000_i1040" type="#_x0000_t75" style="width:465.5pt;height:126.4pt" o:ole="">
             <v:imagedata r:id="rId37" o:title=""/>
           </v:shape>
-          <o:OLEObject Type="Embed" ProgID="Visio.Drawing.11" ShapeID="_x0000_i1040" DrawAspect="Content" ObjectID="_1398635018" r:id="rId38"/>
+          <o:OLEObject Type="Embed" ProgID="Visio.Drawing.11" ShapeID="_x0000_i1040" DrawAspect="Content" ObjectID="_1398665675" r:id="rId38"/>
         </w:object>
       </w:r>
     </w:p>
@@ -30938,9 +31494,20 @@
           <w:color w:val="auto"/>
           <w:sz w:val="28"/>
         </w:rPr>
-        <w:t>дно до проведеної кластеризації</w:t>
+        <w:t xml:space="preserve">дно до проведеної </w:t>
+      </w:r>
+      <w:proofErr w:type="spellStart"/>
+      <w:r>
+        <w:rPr>
+          <w:rFonts w:ascii="Times New Roman" w:hAnsi="Times New Roman" w:cs="Times New Roman"/>
+          <w:i w:val="0"/>
+          <w:color w:val="auto"/>
+          <w:sz w:val="28"/>
+        </w:rPr>
+        <w:t>кластеризації</w:t>
       </w:r>
       <w:bookmarkEnd w:id="32"/>
+      <w:proofErr w:type="spellEnd"/>
     </w:p>
     <w:p>
       <w:pPr>
@@ -31480,11 +32047,6 @@
     <w:p>
       <w:pPr>
         <w:pStyle w:val="Heading1"/>
-        <w:numPr>
-          <w:ilvl w:val="0"/>
-          <w:numId w:val="16"/>
-        </w:numPr>
-        <w:shd w:val="clear" w:color="auto" w:fill="D99594" w:themeFill="accent2" w:themeFillTint="99"/>
         <w:spacing w:before="0" w:after="360" w:line="360" w:lineRule="auto"/>
         <w:jc w:val="center"/>
         <w:rPr>
@@ -31492,183 +32054,427 @@
           <w:color w:val="auto"/>
         </w:rPr>
       </w:pPr>
-      <w:bookmarkStart w:id="45" w:name="_Toc324891668"/>
+      <w:bookmarkStart w:id="45" w:name="_Toc324891675"/>
       <w:r>
         <w:rPr>
           <w:rFonts w:ascii="Times New Roman" w:hAnsi="Times New Roman" w:cs="Times New Roman"/>
           <w:color w:val="auto"/>
         </w:rPr>
         <w:lastRenderedPageBreak/>
-        <w:t>ТЕХНОЛОГІЧНИЙ РОЗДІЛ</w:t>
+        <w:t>ЗАГАЛЬНІ ВИСНОВКИ</w:t>
       </w:r>
       <w:bookmarkEnd w:id="45"/>
     </w:p>
     <w:p>
       <w:pPr>
-        <w:pStyle w:val="Heading2"/>
-        <w:numPr>
-          <w:ilvl w:val="1"/>
-          <w:numId w:val="16"/>
-        </w:numPr>
-        <w:shd w:val="clear" w:color="auto" w:fill="D99594" w:themeFill="accent2" w:themeFillTint="99"/>
-        <w:spacing w:line="360" w:lineRule="auto"/>
-        <w:ind w:left="0" w:firstLine="708"/>
+        <w:spacing w:after="0" w:line="360" w:lineRule="auto"/>
+        <w:ind w:firstLine="709"/>
         <w:jc w:val="both"/>
         <w:rPr>
           <w:rFonts w:ascii="Times New Roman" w:hAnsi="Times New Roman" w:cs="Times New Roman"/>
-          <w:color w:val="auto"/>
-          <w:sz w:val="28"/>
-        </w:rPr>
-      </w:pPr>
-      <w:bookmarkStart w:id="46" w:name="_Toc324891669"/>
-      <w:r>
-        <w:rPr>
-          <w:rFonts w:ascii="Times New Roman" w:hAnsi="Times New Roman" w:cs="Times New Roman"/>
-          <w:color w:val="auto"/>
-          <w:sz w:val="28"/>
-        </w:rPr>
-        <w:t>Керівництво користувача</w:t>
-      </w:r>
-      <w:bookmarkEnd w:id="46"/>
+          <w:sz w:val="28"/>
+        </w:rPr>
+      </w:pPr>
+      <w:r>
+        <w:rPr>
+          <w:rFonts w:ascii="Times New Roman" w:hAnsi="Times New Roman" w:cs="Times New Roman"/>
+          <w:sz w:val="28"/>
+        </w:rPr>
+        <w:t xml:space="preserve">При виконанні комплексного дипломного проекту </w:t>
+      </w:r>
+      <w:r>
+        <w:rPr>
+          <w:rFonts w:ascii="Times New Roman" w:hAnsi="Times New Roman" w:cs="Times New Roman"/>
+          <w:sz w:val="28"/>
+        </w:rPr>
+        <w:t>були детально розглянуті питання, які виникають у процесі створення плану перевезення продукції із складу до споживачів</w:t>
+      </w:r>
+      <w:r>
+        <w:rPr>
+          <w:rFonts w:ascii="Times New Roman" w:hAnsi="Times New Roman" w:cs="Times New Roman"/>
+          <w:sz w:val="28"/>
+        </w:rPr>
+        <w:t>, та виділені основні ключові етапи та взаємозв’язки між ними притаманні цьому процесу.</w:t>
+      </w:r>
     </w:p>
     <w:p>
       <w:pPr>
-        <w:pStyle w:val="Heading2"/>
-        <w:numPr>
-          <w:ilvl w:val="1"/>
-          <w:numId w:val="16"/>
-        </w:numPr>
-        <w:shd w:val="clear" w:color="auto" w:fill="D99594" w:themeFill="accent2" w:themeFillTint="99"/>
-        <w:spacing w:line="360" w:lineRule="auto"/>
-        <w:ind w:left="0" w:firstLine="709"/>
+        <w:spacing w:after="0" w:line="360" w:lineRule="auto"/>
+        <w:ind w:firstLine="709"/>
         <w:jc w:val="both"/>
         <w:rPr>
           <w:rFonts w:ascii="Times New Roman" w:hAnsi="Times New Roman" w:cs="Times New Roman"/>
-          <w:color w:val="auto"/>
-          <w:sz w:val="28"/>
-        </w:rPr>
-      </w:pPr>
-      <w:bookmarkStart w:id="47" w:name="_Toc324891670"/>
-      <w:r>
-        <w:rPr>
-          <w:rFonts w:ascii="Times New Roman" w:hAnsi="Times New Roman" w:cs="Times New Roman"/>
-          <w:color w:val="auto"/>
-          <w:sz w:val="28"/>
-        </w:rPr>
-        <w:t>Випробування програмного продукту</w:t>
-      </w:r>
-      <w:bookmarkEnd w:id="47"/>
+          <w:sz w:val="28"/>
+        </w:rPr>
+      </w:pPr>
+      <w:r>
+        <w:rPr>
+          <w:rFonts w:ascii="Times New Roman" w:hAnsi="Times New Roman" w:cs="Times New Roman"/>
+          <w:sz w:val="28"/>
+        </w:rPr>
+        <w:t xml:space="preserve">Для розв’язання поставленої задачі був проведений ґрунтовний аналіз предметного середовища та ретельно описаний бізнес-процес складання плану перевезень. На основі даних отриманих в процесі проведеного аналізу була сформульована математична постановка задачі та розроблений математичний апарат для її розв’язку. </w:t>
+      </w:r>
     </w:p>
     <w:p>
       <w:pPr>
-        <w:pStyle w:val="Heading3"/>
-        <w:numPr>
-          <w:ilvl w:val="2"/>
-          <w:numId w:val="16"/>
-        </w:numPr>
-        <w:shd w:val="clear" w:color="auto" w:fill="D99594" w:themeFill="accent2" w:themeFillTint="99"/>
-        <w:spacing w:line="360" w:lineRule="auto"/>
-        <w:ind w:left="0" w:firstLine="709"/>
+        <w:spacing w:after="0" w:line="360" w:lineRule="auto"/>
+        <w:ind w:firstLine="709"/>
         <w:jc w:val="both"/>
         <w:rPr>
           <w:rFonts w:ascii="Times New Roman" w:hAnsi="Times New Roman" w:cs="Times New Roman"/>
-          <w:color w:val="auto"/>
-          <w:sz w:val="28"/>
-        </w:rPr>
-      </w:pPr>
-      <w:bookmarkStart w:id="48" w:name="_Toc324891671"/>
-      <w:r>
-        <w:rPr>
-          <w:rFonts w:ascii="Times New Roman" w:hAnsi="Times New Roman" w:cs="Times New Roman"/>
-          <w:color w:val="auto"/>
-          <w:sz w:val="28"/>
-        </w:rPr>
-        <w:t>Мета випробувань</w:t>
-      </w:r>
-      <w:bookmarkEnd w:id="48"/>
+          <w:sz w:val="28"/>
+        </w:rPr>
+      </w:pPr>
+      <w:r>
+        <w:rPr>
+          <w:rFonts w:ascii="Times New Roman" w:hAnsi="Times New Roman" w:cs="Times New Roman"/>
+          <w:sz w:val="28"/>
+        </w:rPr>
+        <w:t>Метою даного дипломного проекту була не просто розробка методу розв’язання даної задачі, а створення якомога більш ефективного методу розв’язання даної задачі, тобто такого методу який буде зберігати баланс між точністю знайденого розв’язку та часом, затраченим на знаходження цього розв’язку. Тому для розв’язання задачі було застосовано декілька підходів та проведений глибокий порівняльний аналіз на основі отриманих експериментальних даних.</w:t>
+      </w:r>
     </w:p>
     <w:p>
       <w:pPr>
-        <w:pStyle w:val="Heading3"/>
-        <w:numPr>
-          <w:ilvl w:val="2"/>
-          <w:numId w:val="16"/>
-        </w:numPr>
-        <w:shd w:val="clear" w:color="auto" w:fill="D99594" w:themeFill="accent2" w:themeFillTint="99"/>
-        <w:spacing w:line="360" w:lineRule="auto"/>
-        <w:ind w:left="0" w:firstLine="709"/>
+        <w:spacing w:after="0" w:line="360" w:lineRule="auto"/>
+        <w:ind w:firstLine="709"/>
         <w:jc w:val="both"/>
         <w:rPr>
           <w:rFonts w:ascii="Times New Roman" w:hAnsi="Times New Roman" w:cs="Times New Roman"/>
-          <w:color w:val="auto"/>
-          <w:sz w:val="28"/>
-        </w:rPr>
-      </w:pPr>
-      <w:bookmarkStart w:id="49" w:name="_Toc324891672"/>
-      <w:r>
-        <w:rPr>
-          <w:rFonts w:ascii="Times New Roman" w:hAnsi="Times New Roman" w:cs="Times New Roman"/>
-          <w:color w:val="auto"/>
-          <w:sz w:val="28"/>
-        </w:rPr>
-        <w:t>Загальні положення</w:t>
-      </w:r>
-      <w:bookmarkEnd w:id="49"/>
+          <w:sz w:val="28"/>
+        </w:rPr>
+      </w:pPr>
+      <w:r>
+        <w:rPr>
+          <w:rFonts w:ascii="Times New Roman" w:hAnsi="Times New Roman" w:cs="Times New Roman"/>
+          <w:sz w:val="28"/>
+        </w:rPr>
+        <w:t>Даний дипломний проект є комплексним, у загальній його частині</w:t>
+      </w:r>
+      <w:r>
+        <w:rPr>
+          <w:rFonts w:ascii="Times New Roman" w:hAnsi="Times New Roman" w:cs="Times New Roman"/>
+          <w:sz w:val="28"/>
+        </w:rPr>
+        <w:t xml:space="preserve"> </w:t>
+      </w:r>
+      <w:r>
+        <w:rPr>
+          <w:rFonts w:ascii="Times New Roman" w:hAnsi="Times New Roman" w:cs="Times New Roman"/>
+          <w:sz w:val="28"/>
+        </w:rPr>
+        <w:t xml:space="preserve">описана </w:t>
+      </w:r>
+      <w:r>
+        <w:rPr>
+          <w:rFonts w:ascii="Times New Roman" w:hAnsi="Times New Roman" w:cs="Times New Roman"/>
+          <w:sz w:val="28"/>
+        </w:rPr>
+        <w:t>задач</w:t>
+      </w:r>
+      <w:r>
+        <w:rPr>
+          <w:rFonts w:ascii="Times New Roman" w:hAnsi="Times New Roman" w:cs="Times New Roman"/>
+          <w:sz w:val="28"/>
+        </w:rPr>
+        <w:t>а</w:t>
+      </w:r>
+      <w:r>
+        <w:rPr>
+          <w:rFonts w:ascii="Times New Roman" w:hAnsi="Times New Roman" w:cs="Times New Roman"/>
+          <w:sz w:val="28"/>
+        </w:rPr>
+        <w:t xml:space="preserve"> перевезення малогабаритної продукції</w:t>
+      </w:r>
+      <w:r>
+        <w:rPr>
+          <w:rFonts w:ascii="Times New Roman" w:hAnsi="Times New Roman" w:cs="Times New Roman"/>
+          <w:sz w:val="28"/>
+        </w:rPr>
+        <w:t>, наведені реалізовані методи розв’язання та проведений аналіз цих методів</w:t>
+      </w:r>
+      <w:r>
+        <w:rPr>
+          <w:rFonts w:ascii="Times New Roman" w:hAnsi="Times New Roman" w:cs="Times New Roman"/>
+          <w:sz w:val="28"/>
+        </w:rPr>
+        <w:t xml:space="preserve">. </w:t>
+      </w:r>
+      <w:r>
+        <w:rPr>
+          <w:rFonts w:ascii="Times New Roman" w:hAnsi="Times New Roman" w:cs="Times New Roman"/>
+          <w:sz w:val="28"/>
+        </w:rPr>
+        <w:t>Індивідуальн</w:t>
+      </w:r>
+      <w:r>
+        <w:rPr>
+          <w:rFonts w:ascii="Times New Roman" w:hAnsi="Times New Roman" w:cs="Times New Roman"/>
+          <w:sz w:val="28"/>
+        </w:rPr>
+        <w:t xml:space="preserve">а </w:t>
+      </w:r>
+      <w:r>
+        <w:rPr>
+          <w:rFonts w:ascii="Times New Roman" w:hAnsi="Times New Roman" w:cs="Times New Roman"/>
+          <w:sz w:val="28"/>
+        </w:rPr>
+        <w:t>частина</w:t>
+      </w:r>
+      <w:r>
+        <w:rPr>
+          <w:rFonts w:ascii="Times New Roman" w:hAnsi="Times New Roman" w:cs="Times New Roman"/>
+          <w:sz w:val="28"/>
+        </w:rPr>
+        <w:t xml:space="preserve"> № 1</w:t>
+      </w:r>
+      <w:r>
+        <w:rPr>
+          <w:rFonts w:ascii="Times New Roman" w:hAnsi="Times New Roman" w:cs="Times New Roman"/>
+          <w:sz w:val="28"/>
+        </w:rPr>
+        <w:t xml:space="preserve"> дипломного проекту</w:t>
+      </w:r>
+      <w:r>
+        <w:rPr>
+          <w:rFonts w:ascii="Times New Roman" w:hAnsi="Times New Roman" w:cs="Times New Roman"/>
+          <w:sz w:val="28"/>
+        </w:rPr>
+        <w:t xml:space="preserve"> присвячена складанню плану перевезень із урахуванням вантажомісткості транспортних засобів та визначенню оптимальної кількості транспортних засобів для здійснення цих перевезень. </w:t>
+      </w:r>
+      <w:r>
+        <w:rPr>
+          <w:rFonts w:ascii="Times New Roman" w:hAnsi="Times New Roman" w:cs="Times New Roman"/>
+          <w:sz w:val="28"/>
+        </w:rPr>
+        <w:t xml:space="preserve">У індивідуальні частині № 2 описані дослідження складання плану перевезень із урахуванням вантажомісткості транспортних засобів, </w:t>
+      </w:r>
+      <w:r>
+        <w:rPr>
+          <w:rFonts w:ascii="Times New Roman" w:hAnsi="Times New Roman" w:cs="Times New Roman"/>
+          <w:sz w:val="28"/>
+        </w:rPr>
+        <w:t>обмеженої кількості транспортних засобів</w:t>
+      </w:r>
+      <w:r>
+        <w:rPr>
+          <w:rFonts w:ascii="Times New Roman" w:hAnsi="Times New Roman" w:cs="Times New Roman"/>
+          <w:sz w:val="28"/>
+        </w:rPr>
+        <w:t xml:space="preserve"> та </w:t>
+      </w:r>
+      <w:r>
+        <w:rPr>
+          <w:rFonts w:ascii="Times New Roman" w:hAnsi="Times New Roman" w:cs="Times New Roman"/>
+          <w:sz w:val="28"/>
+        </w:rPr>
+        <w:t>пріоритетів замовлень</w:t>
+      </w:r>
+      <w:r>
+        <w:rPr>
+          <w:rFonts w:ascii="Times New Roman" w:hAnsi="Times New Roman" w:cs="Times New Roman"/>
+          <w:sz w:val="28"/>
+        </w:rPr>
+        <w:t>.</w:t>
+      </w:r>
     </w:p>
     <w:p>
       <w:pPr>
-        <w:pStyle w:val="Heading3"/>
-        <w:numPr>
-          <w:ilvl w:val="2"/>
-          <w:numId w:val="16"/>
-        </w:numPr>
-        <w:shd w:val="clear" w:color="auto" w:fill="D99594" w:themeFill="accent2" w:themeFillTint="99"/>
-        <w:spacing w:line="360" w:lineRule="auto"/>
-        <w:ind w:left="0" w:firstLine="709"/>
+        <w:spacing w:after="0" w:line="360" w:lineRule="auto"/>
+        <w:ind w:right="281" w:firstLine="709"/>
         <w:jc w:val="both"/>
         <w:rPr>
           <w:rFonts w:ascii="Times New Roman" w:hAnsi="Times New Roman" w:cs="Times New Roman"/>
-          <w:color w:val="auto"/>
-          <w:sz w:val="28"/>
-        </w:rPr>
-      </w:pPr>
-      <w:bookmarkStart w:id="50" w:name="_Toc324891673"/>
-      <w:r>
-        <w:rPr>
-          <w:rFonts w:ascii="Times New Roman" w:hAnsi="Times New Roman" w:cs="Times New Roman"/>
-          <w:color w:val="auto"/>
-          <w:sz w:val="28"/>
-        </w:rPr>
-        <w:t>Результат випробувань</w:t>
-      </w:r>
-      <w:bookmarkEnd w:id="50"/>
+          <w:color w:val="000000" w:themeColor="text1"/>
+          <w:sz w:val="28"/>
+        </w:rPr>
+      </w:pPr>
+      <w:r>
+        <w:rPr>
+          <w:rFonts w:ascii="Times New Roman" w:hAnsi="Times New Roman" w:cs="Times New Roman"/>
+          <w:color w:val="000000" w:themeColor="text1"/>
+          <w:sz w:val="28"/>
+        </w:rPr>
+        <w:t>Для розробки програмного продукту була обрана мова програмування C#</w:t>
+      </w:r>
+      <w:r>
+        <w:rPr>
+          <w:rFonts w:ascii="Times New Roman" w:hAnsi="Times New Roman" w:cs="Times New Roman"/>
+          <w:color w:val="000000" w:themeColor="text1"/>
+          <w:sz w:val="28"/>
+        </w:rPr>
+        <w:t xml:space="preserve"> як мова розробки застосувань для платформи </w:t>
+      </w:r>
+      <w:hyperlink r:id="rId39" w:tooltip=".NET Framework" w:history="1">
+        <w:r>
+          <w:rPr>
+            <w:rStyle w:val="Hyperlink"/>
+            <w:rFonts w:ascii="Times New Roman" w:hAnsi="Times New Roman" w:cs="Times New Roman"/>
+            <w:color w:val="000000" w:themeColor="text1"/>
+            <w:sz w:val="28"/>
+            <w:u w:val="none"/>
+          </w:rPr>
+          <w:t xml:space="preserve">Microsoft </w:t>
+        </w:r>
+        <w:r>
+          <w:rPr>
+            <w:rStyle w:val="Hyperlink"/>
+            <w:rFonts w:ascii="Times New Roman" w:hAnsi="Times New Roman" w:cs="Times New Roman"/>
+            <w:color w:val="000000" w:themeColor="text1"/>
+            <w:sz w:val="28"/>
+            <w:u w:val="none"/>
+          </w:rPr>
+          <w:lastRenderedPageBreak/>
+          <w:t>.NET Framework</w:t>
+        </w:r>
+      </w:hyperlink>
+      <w:r>
+        <w:rPr>
+          <w:rFonts w:ascii="Times New Roman" w:hAnsi="Times New Roman" w:cs="Times New Roman"/>
+          <w:color w:val="000000" w:themeColor="text1"/>
+          <w:sz w:val="28"/>
+        </w:rPr>
+        <w:t>.</w:t>
+      </w:r>
+      <w:r>
+        <w:rPr>
+          <w:rFonts w:ascii="Times New Roman" w:hAnsi="Times New Roman" w:cs="Times New Roman"/>
+          <w:color w:val="000000" w:themeColor="text1"/>
+          <w:sz w:val="28"/>
+        </w:rPr>
+        <w:t xml:space="preserve"> Для зберігання вхідних даних та зв</w:t>
+      </w:r>
+      <w:r>
+        <w:rPr>
+          <w:rFonts w:ascii="Times New Roman" w:hAnsi="Times New Roman" w:cs="Times New Roman"/>
+          <w:color w:val="000000" w:themeColor="text1"/>
+          <w:sz w:val="28"/>
+        </w:rPr>
+        <w:t>’</w:t>
+      </w:r>
+      <w:r>
+        <w:rPr>
+          <w:rFonts w:ascii="Times New Roman" w:hAnsi="Times New Roman" w:cs="Times New Roman"/>
+          <w:color w:val="000000" w:themeColor="text1"/>
+          <w:sz w:val="28"/>
+        </w:rPr>
+        <w:t xml:space="preserve">язків між ними було </w:t>
+      </w:r>
+      <w:r>
+        <w:rPr>
+          <w:rFonts w:ascii="Times New Roman" w:hAnsi="Times New Roman" w:cs="Times New Roman"/>
+          <w:color w:val="000000" w:themeColor="text1"/>
+          <w:sz w:val="28"/>
+        </w:rPr>
+        <w:t>вирішено використовувати реляційну базу даних. Microsoft SQL Server було обрано у якості системи управління бази дани</w:t>
+      </w:r>
+      <w:r>
+        <w:rPr>
+          <w:rFonts w:ascii="Times New Roman" w:hAnsi="Times New Roman" w:cs="Times New Roman"/>
+          <w:color w:val="000000" w:themeColor="text1"/>
+          <w:sz w:val="28"/>
+        </w:rPr>
+        <w:t>х</w:t>
+      </w:r>
+      <w:r>
+        <w:rPr>
+          <w:rFonts w:ascii="Times New Roman" w:hAnsi="Times New Roman" w:cs="Times New Roman"/>
+          <w:color w:val="000000" w:themeColor="text1"/>
+          <w:sz w:val="28"/>
+        </w:rPr>
+        <w:t xml:space="preserve">, оскільки платформа </w:t>
+      </w:r>
+      <w:hyperlink r:id="rId40" w:tooltip=".NET Framework" w:history="1">
+        <w:r>
+          <w:rPr>
+            <w:rStyle w:val="Hyperlink"/>
+            <w:rFonts w:ascii="Times New Roman" w:hAnsi="Times New Roman" w:cs="Times New Roman"/>
+            <w:color w:val="000000" w:themeColor="text1"/>
+            <w:sz w:val="28"/>
+            <w:u w:val="none"/>
+          </w:rPr>
+          <w:t>Microsoft .NET Framework</w:t>
+        </w:r>
+      </w:hyperlink>
+      <w:r>
+        <w:rPr>
+          <w:rFonts w:ascii="Times New Roman" w:hAnsi="Times New Roman" w:cs="Times New Roman"/>
+          <w:color w:val="000000" w:themeColor="text1"/>
+          <w:sz w:val="28"/>
+        </w:rPr>
+        <w:t xml:space="preserve"> надає зручні засоби </w:t>
+      </w:r>
+      <w:r>
+        <w:rPr>
+          <w:rFonts w:ascii="Times New Roman" w:hAnsi="Times New Roman" w:cs="Times New Roman"/>
+          <w:color w:val="000000" w:themeColor="text1"/>
+          <w:sz w:val="28"/>
+        </w:rPr>
+        <w:t>роботи із даною СУБД.</w:t>
+      </w:r>
     </w:p>
     <w:p>
       <w:pPr>
-        <w:pStyle w:val="Heading2"/>
-        <w:shd w:val="clear" w:color="auto" w:fill="D99594" w:themeFill="accent2" w:themeFillTint="99"/>
-        <w:spacing w:line="360" w:lineRule="auto"/>
-        <w:ind w:left="1" w:firstLine="708"/>
+        <w:spacing w:after="0" w:line="360" w:lineRule="auto"/>
+        <w:ind w:right="281" w:firstLine="709"/>
         <w:jc w:val="both"/>
         <w:rPr>
           <w:rFonts w:ascii="Times New Roman" w:hAnsi="Times New Roman" w:cs="Times New Roman"/>
-          <w:color w:val="auto"/>
-          <w:sz w:val="28"/>
-        </w:rPr>
-      </w:pPr>
-      <w:bookmarkStart w:id="51" w:name="_Toc324891674"/>
-      <w:r>
-        <w:rPr>
-          <w:rFonts w:ascii="Times New Roman" w:hAnsi="Times New Roman" w:cs="Times New Roman"/>
-          <w:color w:val="auto"/>
-          <w:sz w:val="28"/>
-        </w:rPr>
-        <w:t>Висновок до розділу</w:t>
-      </w:r>
-      <w:bookmarkEnd w:id="51"/>
+          <w:color w:val="000000" w:themeColor="text1"/>
+          <w:sz w:val="28"/>
+        </w:rPr>
+      </w:pPr>
+      <w:r>
+        <w:rPr>
+          <w:rFonts w:ascii="Times New Roman" w:hAnsi="Times New Roman" w:cs="Times New Roman"/>
+          <w:color w:val="000000" w:themeColor="text1"/>
+          <w:sz w:val="28"/>
+        </w:rPr>
+        <w:t>У загальній частині дипломного проекту також описана архітектура програмного забезпечення та вимоги до технічного</w:t>
+      </w:r>
+      <w:r>
+        <w:rPr>
+          <w:rFonts w:ascii="Times New Roman" w:hAnsi="Times New Roman" w:cs="Times New Roman"/>
+          <w:color w:val="000000" w:themeColor="text1"/>
+          <w:sz w:val="28"/>
+        </w:rPr>
+        <w:t xml:space="preserve"> та програмного</w:t>
+      </w:r>
+      <w:r>
+        <w:rPr>
+          <w:rFonts w:ascii="Times New Roman" w:hAnsi="Times New Roman" w:cs="Times New Roman"/>
+          <w:color w:val="000000" w:themeColor="text1"/>
+          <w:sz w:val="28"/>
+        </w:rPr>
+        <w:t xml:space="preserve"> забе</w:t>
+      </w:r>
+      <w:r>
+        <w:rPr>
+          <w:rFonts w:ascii="Times New Roman" w:hAnsi="Times New Roman" w:cs="Times New Roman"/>
+          <w:color w:val="000000" w:themeColor="text1"/>
+          <w:sz w:val="28"/>
+        </w:rPr>
+        <w:t>з</w:t>
+      </w:r>
+      <w:r>
+        <w:rPr>
+          <w:rFonts w:ascii="Times New Roman" w:hAnsi="Times New Roman" w:cs="Times New Roman"/>
+          <w:color w:val="000000" w:themeColor="text1"/>
+          <w:sz w:val="28"/>
+        </w:rPr>
+        <w:t>печення</w:t>
+      </w:r>
+      <w:r>
+        <w:rPr>
+          <w:rFonts w:ascii="Times New Roman" w:hAnsi="Times New Roman" w:cs="Times New Roman"/>
+          <w:color w:val="000000" w:themeColor="text1"/>
+          <w:sz w:val="28"/>
+        </w:rPr>
+        <w:t>.</w:t>
+      </w:r>
     </w:p>
     <w:p>
       <w:pPr>
+        <w:spacing w:line="360" w:lineRule="auto"/>
         <w:rPr>
           <w:rFonts w:ascii="Times New Roman" w:eastAsiaTheme="minorEastAsia" w:hAnsi="Times New Roman" w:cs="Times New Roman"/>
           <w:sz w:val="28"/>
@@ -31694,385 +32500,7 @@
           <w:color w:val="auto"/>
         </w:rPr>
       </w:pPr>
-      <w:bookmarkStart w:id="52" w:name="_Toc324891675"/>
-      <w:r>
-        <w:rPr>
-          <w:rFonts w:ascii="Times New Roman" w:hAnsi="Times New Roman" w:cs="Times New Roman"/>
-          <w:color w:val="auto"/>
-        </w:rPr>
-        <w:lastRenderedPageBreak/>
-        <w:t>ЗАГАЛЬНІ ВИСНОВКИ</w:t>
-      </w:r>
-      <w:bookmarkEnd w:id="52"/>
-    </w:p>
-    <w:p>
-      <w:pPr>
-        <w:spacing w:after="0" w:line="360" w:lineRule="auto"/>
-        <w:ind w:firstLine="709"/>
-        <w:jc w:val="both"/>
-        <w:rPr>
-          <w:rFonts w:ascii="Times New Roman" w:hAnsi="Times New Roman" w:cs="Times New Roman"/>
-          <w:sz w:val="28"/>
-        </w:rPr>
-      </w:pPr>
-      <w:r>
-        <w:rPr>
-          <w:rFonts w:ascii="Times New Roman" w:hAnsi="Times New Roman" w:cs="Times New Roman"/>
-          <w:sz w:val="28"/>
-        </w:rPr>
-        <w:t xml:space="preserve">При виконанні комплексного дипломного проекту </w:t>
-      </w:r>
-      <w:r>
-        <w:rPr>
-          <w:rFonts w:ascii="Times New Roman" w:hAnsi="Times New Roman" w:cs="Times New Roman"/>
-          <w:sz w:val="28"/>
-        </w:rPr>
-        <w:t>були детально розглянуті питання, які виникають у процесі створення плану перевезення продукції із складу до споживачів</w:t>
-      </w:r>
-      <w:r>
-        <w:rPr>
-          <w:rFonts w:ascii="Times New Roman" w:hAnsi="Times New Roman" w:cs="Times New Roman"/>
-          <w:sz w:val="28"/>
-        </w:rPr>
-        <w:t>, та виділені основні ключові етапи та взаємозв’язки між ними притаманні цьому процесу.</w:t>
-      </w:r>
-    </w:p>
-    <w:p>
-      <w:pPr>
-        <w:spacing w:after="0" w:line="360" w:lineRule="auto"/>
-        <w:ind w:firstLine="709"/>
-        <w:jc w:val="both"/>
-        <w:rPr>
-          <w:rFonts w:ascii="Times New Roman" w:hAnsi="Times New Roman" w:cs="Times New Roman"/>
-          <w:sz w:val="28"/>
-        </w:rPr>
-      </w:pPr>
-      <w:r>
-        <w:rPr>
-          <w:rFonts w:ascii="Times New Roman" w:hAnsi="Times New Roman" w:cs="Times New Roman"/>
-          <w:sz w:val="28"/>
-        </w:rPr>
-        <w:t xml:space="preserve">Для розв’язання поставленої задачі був проведений ґрунтовний аналіз предметного середовища та ретельно описаний бізнес-процес складання плану перевезень. На основі даних отриманих в процесі проведеного аналізу була сформульована математична постановка задачі та розроблений математичний апарат для її розв’язку. </w:t>
-      </w:r>
-    </w:p>
-    <w:p>
-      <w:pPr>
-        <w:spacing w:after="0" w:line="360" w:lineRule="auto"/>
-        <w:ind w:firstLine="709"/>
-        <w:jc w:val="both"/>
-        <w:rPr>
-          <w:rFonts w:ascii="Times New Roman" w:hAnsi="Times New Roman" w:cs="Times New Roman"/>
-          <w:sz w:val="28"/>
-        </w:rPr>
-      </w:pPr>
-      <w:r>
-        <w:rPr>
-          <w:rFonts w:ascii="Times New Roman" w:hAnsi="Times New Roman" w:cs="Times New Roman"/>
-          <w:sz w:val="28"/>
-        </w:rPr>
-        <w:t>Метою даного дипломного проекту була не просто розробка методу розв’язання даної задачі, а створення якомога більш ефективного методу розв’язання даної задачі, тобто такого методу який буде зберігати баланс між точністю знайденого розв’язку та часом, затраченим на знаходження цього розв’язку. Тому для розв’язання задачі було застосовано декілька підходів та проведений глибокий порівняльний аналіз на основі отриманих експериментальних даних.</w:t>
-      </w:r>
-    </w:p>
-    <w:p>
-      <w:pPr>
-        <w:spacing w:after="0" w:line="360" w:lineRule="auto"/>
-        <w:ind w:firstLine="709"/>
-        <w:jc w:val="both"/>
-        <w:rPr>
-          <w:rFonts w:ascii="Times New Roman" w:hAnsi="Times New Roman" w:cs="Times New Roman"/>
-          <w:sz w:val="28"/>
-        </w:rPr>
-      </w:pPr>
-      <w:r>
-        <w:rPr>
-          <w:rFonts w:ascii="Times New Roman" w:hAnsi="Times New Roman" w:cs="Times New Roman"/>
-          <w:sz w:val="28"/>
-        </w:rPr>
-        <w:t>Даний дипломний проект є комплексним, у загальній його частині</w:t>
-      </w:r>
-      <w:r>
-        <w:rPr>
-          <w:rFonts w:ascii="Times New Roman" w:hAnsi="Times New Roman" w:cs="Times New Roman"/>
-          <w:sz w:val="28"/>
-        </w:rPr>
-        <w:t xml:space="preserve"> </w:t>
-      </w:r>
-      <w:r>
-        <w:rPr>
-          <w:rFonts w:ascii="Times New Roman" w:hAnsi="Times New Roman" w:cs="Times New Roman"/>
-          <w:sz w:val="28"/>
-        </w:rPr>
-        <w:t xml:space="preserve">описана </w:t>
-      </w:r>
-      <w:r>
-        <w:rPr>
-          <w:rFonts w:ascii="Times New Roman" w:hAnsi="Times New Roman" w:cs="Times New Roman"/>
-          <w:sz w:val="28"/>
-        </w:rPr>
-        <w:t>задач</w:t>
-      </w:r>
-      <w:r>
-        <w:rPr>
-          <w:rFonts w:ascii="Times New Roman" w:hAnsi="Times New Roman" w:cs="Times New Roman"/>
-          <w:sz w:val="28"/>
-        </w:rPr>
-        <w:t>а</w:t>
-      </w:r>
-      <w:r>
-        <w:rPr>
-          <w:rFonts w:ascii="Times New Roman" w:hAnsi="Times New Roman" w:cs="Times New Roman"/>
-          <w:sz w:val="28"/>
-        </w:rPr>
-        <w:t xml:space="preserve"> перевезення малогабаритної продукції</w:t>
-      </w:r>
-      <w:r>
-        <w:rPr>
-          <w:rFonts w:ascii="Times New Roman" w:hAnsi="Times New Roman" w:cs="Times New Roman"/>
-          <w:sz w:val="28"/>
-        </w:rPr>
-        <w:t>, наведені реалізовані методи розв’язання та проведений аналіз цих методів</w:t>
-      </w:r>
-      <w:r>
-        <w:rPr>
-          <w:rFonts w:ascii="Times New Roman" w:hAnsi="Times New Roman" w:cs="Times New Roman"/>
-          <w:sz w:val="28"/>
-        </w:rPr>
-        <w:t xml:space="preserve">. </w:t>
-      </w:r>
-      <w:r>
-        <w:rPr>
-          <w:rFonts w:ascii="Times New Roman" w:hAnsi="Times New Roman" w:cs="Times New Roman"/>
-          <w:sz w:val="28"/>
-        </w:rPr>
-        <w:t>Індивідуальн</w:t>
-      </w:r>
-      <w:r>
-        <w:rPr>
-          <w:rFonts w:ascii="Times New Roman" w:hAnsi="Times New Roman" w:cs="Times New Roman"/>
-          <w:sz w:val="28"/>
-        </w:rPr>
-        <w:t xml:space="preserve">а </w:t>
-      </w:r>
-      <w:r>
-        <w:rPr>
-          <w:rFonts w:ascii="Times New Roman" w:hAnsi="Times New Roman" w:cs="Times New Roman"/>
-          <w:sz w:val="28"/>
-        </w:rPr>
-        <w:t>частина</w:t>
-      </w:r>
-      <w:r>
-        <w:rPr>
-          <w:rFonts w:ascii="Times New Roman" w:hAnsi="Times New Roman" w:cs="Times New Roman"/>
-          <w:sz w:val="28"/>
-        </w:rPr>
-        <w:t xml:space="preserve"> № 1</w:t>
-      </w:r>
-      <w:r>
-        <w:rPr>
-          <w:rFonts w:ascii="Times New Roman" w:hAnsi="Times New Roman" w:cs="Times New Roman"/>
-          <w:sz w:val="28"/>
-        </w:rPr>
-        <w:t xml:space="preserve"> дипломного проекту</w:t>
-      </w:r>
-      <w:r>
-        <w:rPr>
-          <w:rFonts w:ascii="Times New Roman" w:hAnsi="Times New Roman" w:cs="Times New Roman"/>
-          <w:sz w:val="28"/>
-        </w:rPr>
-        <w:t xml:space="preserve"> присвячена складанню плану перевезень із урахуванням вантажомісткості транспортних засобів та визначенню оптимальної кількості транспортних засобів для здійснення цих перевезень. </w:t>
-      </w:r>
-      <w:r>
-        <w:rPr>
-          <w:rFonts w:ascii="Times New Roman" w:hAnsi="Times New Roman" w:cs="Times New Roman"/>
-          <w:sz w:val="28"/>
-        </w:rPr>
-        <w:t>У індивідуальні частині № 2 описані дослідження складання плану перевезень із урахуванням вантажомісткості транспортних засобів, обмеженого автопарку та системи штрафів.</w:t>
-      </w:r>
-    </w:p>
-    <w:p>
-      <w:pPr>
-        <w:spacing w:after="0" w:line="360" w:lineRule="auto"/>
-        <w:ind w:right="281" w:firstLine="709"/>
-        <w:jc w:val="both"/>
-        <w:rPr>
-          <w:rFonts w:ascii="Times New Roman" w:hAnsi="Times New Roman" w:cs="Times New Roman"/>
-          <w:color w:val="000000" w:themeColor="text1"/>
-          <w:sz w:val="28"/>
-        </w:rPr>
-      </w:pPr>
-      <w:r>
-        <w:rPr>
-          <w:rFonts w:ascii="Times New Roman" w:hAnsi="Times New Roman" w:cs="Times New Roman"/>
-          <w:color w:val="000000" w:themeColor="text1"/>
-          <w:sz w:val="28"/>
-        </w:rPr>
-        <w:t>Для розробки програмного продукту була обрана мова програмування C#</w:t>
-      </w:r>
-      <w:r>
-        <w:rPr>
-          <w:rFonts w:ascii="Times New Roman" w:hAnsi="Times New Roman" w:cs="Times New Roman"/>
-          <w:color w:val="000000" w:themeColor="text1"/>
-          <w:sz w:val="28"/>
-        </w:rPr>
-        <w:t xml:space="preserve"> як мова розробки застосувань для платформи </w:t>
-      </w:r>
-      <w:hyperlink r:id="rId39" w:tooltip=".NET Framework" w:history="1">
-        <w:r>
-          <w:rPr>
-            <w:rStyle w:val="Hyperlink"/>
-            <w:rFonts w:ascii="Times New Roman" w:hAnsi="Times New Roman" w:cs="Times New Roman"/>
-            <w:color w:val="000000" w:themeColor="text1"/>
-            <w:sz w:val="28"/>
-            <w:u w:val="none"/>
-          </w:rPr>
-          <w:t xml:space="preserve">Microsoft </w:t>
-        </w:r>
-        <w:r>
-          <w:rPr>
-            <w:rStyle w:val="Hyperlink"/>
-            <w:rFonts w:ascii="Times New Roman" w:hAnsi="Times New Roman" w:cs="Times New Roman"/>
-            <w:color w:val="000000" w:themeColor="text1"/>
-            <w:sz w:val="28"/>
-            <w:u w:val="none"/>
-          </w:rPr>
-          <w:lastRenderedPageBreak/>
-          <w:t>.NET Framework</w:t>
-        </w:r>
-      </w:hyperlink>
-      <w:r>
-        <w:rPr>
-          <w:rFonts w:ascii="Times New Roman" w:hAnsi="Times New Roman" w:cs="Times New Roman"/>
-          <w:color w:val="000000" w:themeColor="text1"/>
-          <w:sz w:val="28"/>
-        </w:rPr>
-        <w:t>.</w:t>
-      </w:r>
-      <w:r>
-        <w:rPr>
-          <w:rFonts w:ascii="Times New Roman" w:hAnsi="Times New Roman" w:cs="Times New Roman"/>
-          <w:color w:val="000000" w:themeColor="text1"/>
-          <w:sz w:val="28"/>
-        </w:rPr>
-        <w:t xml:space="preserve"> Для зберігання вхідних даних та зв</w:t>
-      </w:r>
-      <w:r>
-        <w:rPr>
-          <w:rFonts w:ascii="Times New Roman" w:hAnsi="Times New Roman" w:cs="Times New Roman"/>
-          <w:color w:val="000000" w:themeColor="text1"/>
-          <w:sz w:val="28"/>
-        </w:rPr>
-        <w:t>’</w:t>
-      </w:r>
-      <w:r>
-        <w:rPr>
-          <w:rFonts w:ascii="Times New Roman" w:hAnsi="Times New Roman" w:cs="Times New Roman"/>
-          <w:color w:val="000000" w:themeColor="text1"/>
-          <w:sz w:val="28"/>
-        </w:rPr>
-        <w:t xml:space="preserve">язків між ними було </w:t>
-      </w:r>
-      <w:r>
-        <w:rPr>
-          <w:rFonts w:ascii="Times New Roman" w:hAnsi="Times New Roman" w:cs="Times New Roman"/>
-          <w:color w:val="000000" w:themeColor="text1"/>
-          <w:sz w:val="28"/>
-        </w:rPr>
-        <w:t>вирішено використовувати реляційну базу даних. Microsoft SQL Server було обрано у якості системи управління бази дани</w:t>
-      </w:r>
-      <w:r>
-        <w:rPr>
-          <w:rFonts w:ascii="Times New Roman" w:hAnsi="Times New Roman" w:cs="Times New Roman"/>
-          <w:color w:val="000000" w:themeColor="text1"/>
-          <w:sz w:val="28"/>
-        </w:rPr>
-        <w:t>х</w:t>
-      </w:r>
-      <w:r>
-        <w:rPr>
-          <w:rFonts w:ascii="Times New Roman" w:hAnsi="Times New Roman" w:cs="Times New Roman"/>
-          <w:color w:val="000000" w:themeColor="text1"/>
-          <w:sz w:val="28"/>
-        </w:rPr>
-        <w:t xml:space="preserve">, оскільки платформа </w:t>
-      </w:r>
-      <w:hyperlink r:id="rId40" w:tooltip=".NET Framework" w:history="1">
-        <w:r>
-          <w:rPr>
-            <w:rStyle w:val="Hyperlink"/>
-            <w:rFonts w:ascii="Times New Roman" w:hAnsi="Times New Roman" w:cs="Times New Roman"/>
-            <w:color w:val="000000" w:themeColor="text1"/>
-            <w:sz w:val="28"/>
-            <w:u w:val="none"/>
-          </w:rPr>
-          <w:t>Microsoft .NET Framework</w:t>
-        </w:r>
-      </w:hyperlink>
-      <w:r>
-        <w:rPr>
-          <w:rFonts w:ascii="Times New Roman" w:hAnsi="Times New Roman" w:cs="Times New Roman"/>
-          <w:color w:val="000000" w:themeColor="text1"/>
-          <w:sz w:val="28"/>
-        </w:rPr>
-        <w:t xml:space="preserve"> надає зручні засоби </w:t>
-      </w:r>
-      <w:r>
-        <w:rPr>
-          <w:rFonts w:ascii="Times New Roman" w:hAnsi="Times New Roman" w:cs="Times New Roman"/>
-          <w:color w:val="000000" w:themeColor="text1"/>
-          <w:sz w:val="28"/>
-        </w:rPr>
-        <w:t>роботи із даною СУБД.</w:t>
-      </w:r>
-    </w:p>
-    <w:p>
-      <w:pPr>
-        <w:spacing w:after="0" w:line="360" w:lineRule="auto"/>
-        <w:ind w:right="281" w:firstLine="709"/>
-        <w:jc w:val="both"/>
-        <w:rPr>
-          <w:rFonts w:ascii="Times New Roman" w:hAnsi="Times New Roman" w:cs="Times New Roman"/>
-          <w:color w:val="000000" w:themeColor="text1"/>
-          <w:sz w:val="28"/>
-        </w:rPr>
-      </w:pPr>
-      <w:r>
-        <w:rPr>
-          <w:rFonts w:ascii="Times New Roman" w:hAnsi="Times New Roman" w:cs="Times New Roman"/>
-          <w:color w:val="000000" w:themeColor="text1"/>
-          <w:sz w:val="28"/>
-        </w:rPr>
-        <w:t>У загальній частині дипломного проекту також описана архітектура програмного забезпечення та вимоги до технічного забепечення, наведена інструкція користувача по експлуатації комплексу задач, описана методика випробувань.</w:t>
-      </w:r>
-    </w:p>
-    <w:p>
-      <w:pPr>
-        <w:spacing w:line="360" w:lineRule="auto"/>
-        <w:rPr>
-          <w:rFonts w:ascii="Times New Roman" w:eastAsiaTheme="minorEastAsia" w:hAnsi="Times New Roman" w:cs="Times New Roman"/>
-          <w:sz w:val="28"/>
-          <w:lang w:val="en-US"/>
-        </w:rPr>
-      </w:pPr>
-      <w:r>
-        <w:rPr>
-          <w:rFonts w:ascii="Times New Roman" w:eastAsiaTheme="minorEastAsia" w:hAnsi="Times New Roman" w:cs="Times New Roman"/>
-          <w:sz w:val="28"/>
-          <w:lang w:val="en-US"/>
-        </w:rPr>
-        <w:br w:type="page"/>
-      </w:r>
-    </w:p>
-    <w:p>
-      <w:pPr>
-        <w:pStyle w:val="Heading1"/>
-        <w:spacing w:before="0" w:after="360" w:line="360" w:lineRule="auto"/>
-        <w:jc w:val="center"/>
-        <w:rPr>
-          <w:rFonts w:ascii="Times New Roman" w:hAnsi="Times New Roman" w:cs="Times New Roman"/>
-          <w:color w:val="auto"/>
-        </w:rPr>
-      </w:pPr>
-      <w:bookmarkStart w:id="53" w:name="_Toc324891676"/>
+      <w:bookmarkStart w:id="46" w:name="_Toc324891676"/>
       <w:r>
         <w:rPr>
           <w:rFonts w:ascii="Times New Roman" w:hAnsi="Times New Roman" w:cs="Times New Roman"/>
@@ -32081,7 +32509,7 @@
         <w:lastRenderedPageBreak/>
         <w:t>ПЕРЕЛІК ПОСИЛАНЬ</w:t>
       </w:r>
-      <w:bookmarkEnd w:id="53"/>
+      <w:bookmarkEnd w:id="46"/>
     </w:p>
     <w:p>
       <w:pPr>
@@ -32166,6 +32594,7 @@
           </w:rPr>
           <w:noBreakHyphen/>
         </w:r>
+        <w:proofErr w:type="spellStart"/>
         <w:r>
           <w:rPr>
             <w:rStyle w:val="Hyperlink"/>
@@ -32173,7 +32602,37 @@
             <w:sz w:val="28"/>
             <w:highlight w:val="yellow"/>
           </w:rPr>
-          <w:t>aeb/WebVRP/index.html?/Problem_Descriptions/VRPPDDesc.html</w:t>
+          <w:t>aeb</w:t>
+        </w:r>
+        <w:proofErr w:type="spellEnd"/>
+        <w:r>
+          <w:rPr>
+            <w:rStyle w:val="Hyperlink"/>
+            <w:rFonts w:ascii="Times New Roman" w:hAnsi="Times New Roman" w:cs="Times New Roman"/>
+            <w:sz w:val="28"/>
+            <w:highlight w:val="yellow"/>
+          </w:rPr>
+          <w:t>/</w:t>
+        </w:r>
+        <w:proofErr w:type="spellStart"/>
+        <w:r>
+          <w:rPr>
+            <w:rStyle w:val="Hyperlink"/>
+            <w:rFonts w:ascii="Times New Roman" w:hAnsi="Times New Roman" w:cs="Times New Roman"/>
+            <w:sz w:val="28"/>
+            <w:highlight w:val="yellow"/>
+          </w:rPr>
+          <w:t>WebVRP</w:t>
+        </w:r>
+        <w:proofErr w:type="spellEnd"/>
+        <w:r>
+          <w:rPr>
+            <w:rStyle w:val="Hyperlink"/>
+            <w:rFonts w:ascii="Times New Roman" w:hAnsi="Times New Roman" w:cs="Times New Roman"/>
+            <w:sz w:val="28"/>
+            <w:highlight w:val="yellow"/>
+          </w:rPr>
+          <w:t>/index.html?/Problem_Descriptions/VRPPDDesc.html</w:t>
         </w:r>
       </w:hyperlink>
       <w:r>
@@ -32309,14 +32768,36 @@
           <w:szCs w:val="28"/>
           <w:highlight w:val="yellow"/>
         </w:rPr>
-        <w:t>ФИО первого автора.</w:t>
-      </w:r>
+        <w:t xml:space="preserve">ФИО </w:t>
+      </w:r>
+      <w:proofErr w:type="spellStart"/>
       <w:r>
         <w:rPr>
           <w:rFonts w:ascii="Times New Roman" w:hAnsi="Times New Roman" w:cs="Times New Roman"/>
           <w:color w:val="000000" w:themeColor="text1"/>
           <w:sz w:val="28"/>
           <w:szCs w:val="28"/>
+          <w:highlight w:val="yellow"/>
+        </w:rPr>
+        <w:t>первого</w:t>
+      </w:r>
+      <w:proofErr w:type="spellEnd"/>
+      <w:r>
+        <w:rPr>
+          <w:rFonts w:ascii="Times New Roman" w:hAnsi="Times New Roman" w:cs="Times New Roman"/>
+          <w:color w:val="000000" w:themeColor="text1"/>
+          <w:sz w:val="28"/>
+          <w:szCs w:val="28"/>
+          <w:highlight w:val="yellow"/>
+        </w:rPr>
+        <w:t xml:space="preserve"> автора.</w:t>
+      </w:r>
+      <w:r>
+        <w:rPr>
+          <w:rFonts w:ascii="Times New Roman" w:hAnsi="Times New Roman" w:cs="Times New Roman"/>
+          <w:color w:val="000000" w:themeColor="text1"/>
+          <w:sz w:val="28"/>
+          <w:szCs w:val="28"/>
           <w:lang w:val="en-US"/>
         </w:rPr>
         <w:t xml:space="preserve"> </w:t>
@@ -32375,8 +32856,39 @@
           <w:szCs w:val="28"/>
           <w:highlight w:val="yellow"/>
         </w:rPr>
-        <w:t>ИОФ всех авторов</w:t>
-      </w:r>
+        <w:t xml:space="preserve">ИОФ </w:t>
+      </w:r>
+      <w:proofErr w:type="spellStart"/>
+      <w:r>
+        <w:rPr>
+          <w:rFonts w:ascii="Times New Roman" w:hAnsi="Times New Roman" w:cs="Times New Roman"/>
+          <w:sz w:val="28"/>
+          <w:szCs w:val="28"/>
+          <w:highlight w:val="yellow"/>
+        </w:rPr>
+        <w:t>всех</w:t>
+      </w:r>
+      <w:proofErr w:type="spellEnd"/>
+      <w:r>
+        <w:rPr>
+          <w:rFonts w:ascii="Times New Roman" w:hAnsi="Times New Roman" w:cs="Times New Roman"/>
+          <w:sz w:val="28"/>
+          <w:szCs w:val="28"/>
+          <w:highlight w:val="yellow"/>
+        </w:rPr>
+        <w:t xml:space="preserve"> </w:t>
+      </w:r>
+      <w:proofErr w:type="spellStart"/>
+      <w:r>
+        <w:rPr>
+          <w:rFonts w:ascii="Times New Roman" w:hAnsi="Times New Roman" w:cs="Times New Roman"/>
+          <w:sz w:val="28"/>
+          <w:szCs w:val="28"/>
+          <w:highlight w:val="yellow"/>
+        </w:rPr>
+        <w:t>авторов</w:t>
+      </w:r>
+      <w:proofErr w:type="spellEnd"/>
       <w:r>
         <w:rPr>
           <w:rFonts w:ascii="Times New Roman" w:hAnsi="Times New Roman" w:cs="Times New Roman"/>
@@ -32394,7 +32906,27 @@
           <w:szCs w:val="28"/>
           <w:highlight w:val="yellow"/>
         </w:rPr>
-        <w:t xml:space="preserve"> Город печатания: </w:t>
+        <w:t xml:space="preserve"> Город </w:t>
+      </w:r>
+      <w:proofErr w:type="spellStart"/>
+      <w:r>
+        <w:rPr>
+          <w:rFonts w:ascii="Times New Roman" w:hAnsi="Times New Roman" w:cs="Times New Roman"/>
+          <w:sz w:val="28"/>
+          <w:szCs w:val="28"/>
+          <w:highlight w:val="yellow"/>
+        </w:rPr>
+        <w:t>печатания</w:t>
+      </w:r>
+      <w:proofErr w:type="spellEnd"/>
+      <w:r>
+        <w:rPr>
+          <w:rFonts w:ascii="Times New Roman" w:hAnsi="Times New Roman" w:cs="Times New Roman"/>
+          <w:sz w:val="28"/>
+          <w:szCs w:val="28"/>
+          <w:highlight w:val="yellow"/>
+        </w:rPr>
+        <w:t xml:space="preserve">: </w:t>
       </w:r>
       <w:r>
         <w:rPr>
@@ -32891,11 +33423,19 @@
                         <w:sz w:val="18"/>
                       </w:rPr>
                     </w:pPr>
+                    <w:proofErr w:type="spellStart"/>
                     <w:r>
                       <w:rPr>
                         <w:sz w:val="18"/>
                       </w:rPr>
-                      <w:t>Змн.</w:t>
+                      <w:t>Змн</w:t>
+                    </w:r>
+                    <w:proofErr w:type="spellEnd"/>
+                    <w:r>
+                      <w:rPr>
+                        <w:sz w:val="18"/>
+                      </w:rPr>
+                      <w:t>.</w:t>
                     </w:r>
                   </w:p>
                 </w:txbxContent>
@@ -32937,7 +33477,21 @@
                       <w:rPr>
                         <w:sz w:val="18"/>
                       </w:rPr>
-                      <w:t>№ докум.</w:t>
+                      <w:t xml:space="preserve">№ </w:t>
+                    </w:r>
+                    <w:proofErr w:type="spellStart"/>
+                    <w:r>
+                      <w:rPr>
+                        <w:sz w:val="18"/>
+                      </w:rPr>
+                      <w:t>докум</w:t>
+                    </w:r>
+                    <w:proofErr w:type="spellEnd"/>
+                    <w:r>
+                      <w:rPr>
+                        <w:sz w:val="18"/>
+                      </w:rPr>
+                      <w:t>.</w:t>
                     </w:r>
                   </w:p>
                 </w:txbxContent>
@@ -33040,7 +33594,7 @@
                         <w:noProof/>
                         <w:sz w:val="24"/>
                       </w:rPr>
-                      <w:t>5</w:t>
+                      <w:t>41</w:t>
                     </w:r>
                     <w:r>
                       <w:rPr>
@@ -33226,13 +33780,23 @@
                       <w:szCs w:val="20"/>
                     </w:rPr>
                   </w:pPr>
+                  <w:proofErr w:type="spellStart"/>
                   <w:r>
                     <w:rPr>
                       <w:i/>
                       <w:sz w:val="20"/>
                       <w:szCs w:val="20"/>
                     </w:rPr>
-                    <w:t>Зм.</w:t>
+                    <w:t>Зм</w:t>
+                  </w:r>
+                  <w:proofErr w:type="spellEnd"/>
+                  <w:r>
+                    <w:rPr>
+                      <w:i/>
+                      <w:sz w:val="20"/>
+                      <w:szCs w:val="20"/>
+                    </w:rPr>
+                    <w:t>.</w:t>
                   </w:r>
                 </w:p>
               </w:txbxContent>
@@ -33365,8 +33929,18 @@
                       <w:sz w:val="32"/>
                       <w:szCs w:val="32"/>
                     </w:rPr>
-                    <w:t>КПІ ІС-</w:t>
+                    <w:t xml:space="preserve">КПІ </w:t>
                   </w:r>
+                  <w:proofErr w:type="spellStart"/>
+                  <w:r>
+                    <w:rPr>
+                      <w:rFonts w:ascii="Arial" w:hAnsi="Arial" w:cs="Arial"/>
+                      <w:sz w:val="32"/>
+                      <w:szCs w:val="32"/>
+                    </w:rPr>
+                    <w:t>ІС-</w:t>
+                  </w:r>
+                  <w:proofErr w:type="spellEnd"/>
                   <w:r>
                     <w:rPr>
                       <w:rFonts w:ascii="Arial" w:hAnsi="Arial" w:cs="Arial"/>
@@ -33438,12 +34012,21 @@
                         <w:szCs w:val="20"/>
                       </w:rPr>
                     </w:pPr>
+                    <w:proofErr w:type="spellStart"/>
                     <w:r>
                       <w:rPr>
                         <w:sz w:val="20"/>
                         <w:szCs w:val="20"/>
                       </w:rPr>
-                      <w:t>Розроб.</w:t>
+                      <w:t>Розроб</w:t>
+                    </w:r>
+                    <w:proofErr w:type="spellEnd"/>
+                    <w:r>
+                      <w:rPr>
+                        <w:sz w:val="20"/>
+                        <w:szCs w:val="20"/>
+                      </w:rPr>
+                      <w:t>.</w:t>
                     </w:r>
                   </w:p>
                 </w:txbxContent>
@@ -33580,7 +34163,25 @@
                         <w:sz w:val="20"/>
                         <w:szCs w:val="20"/>
                       </w:rPr>
-                      <w:t>Н. кон.</w:t>
+                      <w:t xml:space="preserve">Н. </w:t>
+                    </w:r>
+                    <w:proofErr w:type="spellStart"/>
+                    <w:r>
+                      <w:rPr>
+                        <w:i/>
+                        <w:sz w:val="20"/>
+                        <w:szCs w:val="20"/>
+                      </w:rPr>
+                      <w:t>кон</w:t>
+                    </w:r>
+                    <w:proofErr w:type="spellEnd"/>
+                    <w:r>
+                      <w:rPr>
+                        <w:i/>
+                        <w:sz w:val="20"/>
+                        <w:szCs w:val="20"/>
+                      </w:rPr>
+                      <w:t>.</w:t>
                     </w:r>
                   </w:p>
                 </w:txbxContent>
@@ -33596,13 +34197,23 @@
                         <w:szCs w:val="16"/>
                       </w:rPr>
                     </w:pPr>
+                    <w:proofErr w:type="spellStart"/>
                     <w:r>
                       <w:rPr>
                         <w:i/>
                         <w:sz w:val="16"/>
                         <w:szCs w:val="16"/>
                       </w:rPr>
-                      <w:t>Сперкач М.О.</w:t>
+                      <w:t>Сперкач</w:t>
+                    </w:r>
+                    <w:proofErr w:type="spellEnd"/>
+                    <w:r>
+                      <w:rPr>
+                        <w:i/>
+                        <w:sz w:val="16"/>
+                        <w:szCs w:val="16"/>
+                      </w:rPr>
+                      <w:t xml:space="preserve"> М.О.</w:t>
                     </w:r>
                   </w:p>
                 </w:txbxContent>
@@ -33622,13 +34233,23 @@
                         <w:szCs w:val="20"/>
                       </w:rPr>
                     </w:pPr>
+                    <w:proofErr w:type="spellStart"/>
                     <w:r>
                       <w:rPr>
                         <w:i/>
                         <w:sz w:val="20"/>
                         <w:szCs w:val="20"/>
                       </w:rPr>
-                      <w:t>Затв.</w:t>
+                      <w:t>Затв</w:t>
+                    </w:r>
+                    <w:proofErr w:type="spellEnd"/>
+                    <w:r>
+                      <w:rPr>
+                        <w:i/>
+                        <w:sz w:val="20"/>
+                        <w:szCs w:val="20"/>
+                      </w:rPr>
+                      <w:t>.</w:t>
                     </w:r>
                   </w:p>
                 </w:txbxContent>
@@ -40517,7 +41138,7 @@
 </file>
 
 <file path=customXml/itemProps1.xml><?xml version="1.0" encoding="utf-8"?>
-<ds:datastoreItem xmlns:ds="http://schemas.openxmlformats.org/officeDocument/2006/customXml" ds:itemID="{0CBBCDF8-1733-4859-9804-7C0973D5B6E3}">
+<ds:datastoreItem xmlns:ds="http://schemas.openxmlformats.org/officeDocument/2006/customXml" ds:itemID="{EE5A2CCE-4F09-48CC-A1DA-A0C280D97551}">
   <ds:schemaRefs>
     <ds:schemaRef ds:uri="http://schemas.openxmlformats.org/officeDocument/2006/bibliography"/>
   </ds:schemaRefs>

</xml_diff>

<commit_message>
indvidual explan notes modified - math part supplemented Work relief 2 - evm changed to eom
</commit_message>
<xml_diff>
--- a/ExplanatoryNoteCommon.docx
+++ b/ExplanatoryNoteCommon.docx
@@ -18807,7 +18807,7 @@
           <v:shape id="_x0000_i1025" type="#_x0000_t75" style="width:445.4pt;height:298.9pt" o:ole="">
             <v:imagedata r:id="rId8" o:title=""/>
           </v:shape>
-          <o:OLEObject Type="Embed" ProgID="Visio.Drawing.11" ShapeID="_x0000_i1025" DrawAspect="Content" ObjectID="_1398665660" r:id="rId9"/>
+          <o:OLEObject Type="Embed" ProgID="Visio.Drawing.11" ShapeID="_x0000_i1025" DrawAspect="Content" ObjectID="_1398713847" r:id="rId9"/>
         </w:object>
       </w:r>
     </w:p>
@@ -18874,7 +18874,7 @@
           <v:shape id="_x0000_i1026" type="#_x0000_t75" style="width:460.45pt;height:297.2pt" o:ole="">
             <v:imagedata r:id="rId10" o:title=""/>
           </v:shape>
-          <o:OLEObject Type="Embed" ProgID="Visio.Drawing.11" ShapeID="_x0000_i1026" DrawAspect="Content" ObjectID="_1398665661" r:id="rId11"/>
+          <o:OLEObject Type="Embed" ProgID="Visio.Drawing.11" ShapeID="_x0000_i1026" DrawAspect="Content" ObjectID="_1398713848" r:id="rId11"/>
         </w:object>
       </w:r>
     </w:p>
@@ -20156,7 +20156,7 @@
           <v:shape id="_x0000_i1027" type="#_x0000_t75" style="width:466.35pt;height:313.95pt" o:ole="">
             <v:imagedata r:id="rId12" o:title=""/>
           </v:shape>
-          <o:OLEObject Type="Embed" ProgID="Visio.Drawing.11" ShapeID="_x0000_i1027" DrawAspect="Content" ObjectID="_1398665662" r:id="rId13"/>
+          <o:OLEObject Type="Embed" ProgID="Visio.Drawing.11" ShapeID="_x0000_i1027" DrawAspect="Content" ObjectID="_1398713849" r:id="rId13"/>
         </w:object>
       </w:r>
     </w:p>
@@ -24674,10 +24674,10 @@
                 <w:lang w:val="ru-RU"/>
               </w:rPr>
               <w:object w:dxaOrig="4348" w:dyaOrig="3070">
-                <v:shape id="_x0000_i1028" type="#_x0000_t75" style="width:217.65pt;height:153.2pt" o:ole="">
+                <v:shape id="_x0000_i1028" type="#_x0000_t75" style="width:217.5pt;height:153pt" o:ole="">
                   <v:imagedata r:id="rId14" o:title=""/>
                 </v:shape>
-                <o:OLEObject Type="Embed" ProgID="Visio.Drawing.11" ShapeID="_x0000_i1028" DrawAspect="Content" ObjectID="_1398665663" r:id="rId15"/>
+                <o:OLEObject Type="Embed" ProgID="Visio.Drawing.11" ShapeID="_x0000_i1028" DrawAspect="Content" ObjectID="_1398713850" r:id="rId15"/>
               </w:object>
             </w:r>
           </w:p>
@@ -24702,10 +24702,10 @@
                 <w:lang w:val="ru-RU"/>
               </w:rPr>
               <w:object w:dxaOrig="4348" w:dyaOrig="3070">
-                <v:shape id="_x0000_i1029" type="#_x0000_t75" style="width:217.65pt;height:153.2pt" o:ole="">
+                <v:shape id="_x0000_i1029" type="#_x0000_t75" style="width:217.5pt;height:153pt" o:ole="">
                   <v:imagedata r:id="rId16" o:title=""/>
                 </v:shape>
-                <o:OLEObject Type="Embed" ProgID="Visio.Drawing.11" ShapeID="_x0000_i1029" DrawAspect="Content" ObjectID="_1398665664" r:id="rId17"/>
+                <o:OLEObject Type="Embed" ProgID="Visio.Drawing.11" ShapeID="_x0000_i1029" DrawAspect="Content" ObjectID="_1398713851" r:id="rId17"/>
               </w:object>
             </w:r>
           </w:p>
@@ -24880,10 +24880,10 @@
                 <w:lang w:val="ru-RU"/>
               </w:rPr>
               <w:object w:dxaOrig="4074" w:dyaOrig="3126">
-                <v:shape id="_x0000_i1030" type="#_x0000_t75" style="width:204.3pt;height:154.05pt" o:ole="">
+                <v:shape id="_x0000_i1030" type="#_x0000_t75" style="width:204pt;height:153.75pt" o:ole="">
                   <v:imagedata r:id="rId18" o:title=""/>
                 </v:shape>
-                <o:OLEObject Type="Embed" ProgID="Visio.Drawing.11" ShapeID="_x0000_i1030" DrawAspect="Content" ObjectID="_1398665665" r:id="rId19"/>
+                <o:OLEObject Type="Embed" ProgID="Visio.Drawing.11" ShapeID="_x0000_i1030" DrawAspect="Content" ObjectID="_1398713852" r:id="rId19"/>
               </w:object>
             </w:r>
           </w:p>
@@ -24908,10 +24908,10 @@
                 <w:lang w:val="ru-RU"/>
               </w:rPr>
               <w:object w:dxaOrig="4074" w:dyaOrig="3126">
-                <v:shape id="_x0000_i1031" type="#_x0000_t75" style="width:204.3pt;height:154.05pt" o:ole="">
+                <v:shape id="_x0000_i1031" type="#_x0000_t75" style="width:204pt;height:153.75pt" o:ole="">
                   <v:imagedata r:id="rId20" o:title=""/>
                 </v:shape>
-                <o:OLEObject Type="Embed" ProgID="Visio.Drawing.11" ShapeID="_x0000_i1031" DrawAspect="Content" ObjectID="_1398665666" r:id="rId21"/>
+                <o:OLEObject Type="Embed" ProgID="Visio.Drawing.11" ShapeID="_x0000_i1031" DrawAspect="Content" ObjectID="_1398713853" r:id="rId21"/>
               </w:object>
             </w:r>
           </w:p>
@@ -26656,10 +26656,10 @@
                 <w:lang w:val="ru-RU"/>
               </w:rPr>
               <w:object w:dxaOrig="4074" w:dyaOrig="3126">
-                <v:shape id="_x0000_i1032" type="#_x0000_t75" style="width:204.3pt;height:155.7pt" o:ole="">
+                <v:shape id="_x0000_i1032" type="#_x0000_t75" style="width:204pt;height:156pt" o:ole="">
                   <v:imagedata r:id="rId18" o:title=""/>
                 </v:shape>
-                <o:OLEObject Type="Embed" ProgID="Visio.Drawing.11" ShapeID="_x0000_i1032" DrawAspect="Content" ObjectID="_1398665667" r:id="rId22"/>
+                <o:OLEObject Type="Embed" ProgID="Visio.Drawing.11" ShapeID="_x0000_i1032" DrawAspect="Content" ObjectID="_1398713854" r:id="rId22"/>
               </w:object>
             </w:r>
           </w:p>
@@ -26684,10 +26684,10 @@
                 <w:lang w:val="ru-RU"/>
               </w:rPr>
               <w:object w:dxaOrig="4074" w:dyaOrig="3126">
-                <v:shape id="_x0000_i1033" type="#_x0000_t75" style="width:204.3pt;height:155.7pt" o:ole="">
+                <v:shape id="_x0000_i1033" type="#_x0000_t75" style="width:204pt;height:156pt" o:ole="">
                   <v:imagedata r:id="rId23" o:title=""/>
                 </v:shape>
-                <o:OLEObject Type="Embed" ProgID="Visio.Drawing.11" ShapeID="_x0000_i1033" DrawAspect="Content" ObjectID="_1398665668" r:id="rId24"/>
+                <o:OLEObject Type="Embed" ProgID="Visio.Drawing.11" ShapeID="_x0000_i1033" DrawAspect="Content" ObjectID="_1398713855" r:id="rId24"/>
               </w:object>
             </w:r>
           </w:p>
@@ -28211,7 +28211,21 @@
           <w:rFonts w:ascii="Times New Roman" w:eastAsiaTheme="minorEastAsia" w:hAnsi="Times New Roman" w:cs="Times New Roman"/>
           <w:sz w:val="28"/>
         </w:rPr>
-        <w:t>Задача спрямована на територіальне розбиття вершин, для цього як критерій однорідності об’єктів було вирішено використовувати функцію, яка направлена на мінімізацію сумарного середньоквадратичного відхилення точок кластеру від їхніх центрів:</w:t>
+        <w:t xml:space="preserve">Задача спрямована на територіальне розбиття вершин, для цього як критерій однорідності об’єктів було вирішено використовувати функцію, яка направлена на мінімізацію </w:t>
+      </w:r>
+      <w:r>
+        <w:rPr>
+          <w:rFonts w:ascii="Times New Roman" w:eastAsiaTheme="minorEastAsia" w:hAnsi="Times New Roman" w:cs="Times New Roman"/>
+          <w:sz w:val="28"/>
+        </w:rPr>
+        <w:t xml:space="preserve">сумарного </w:t>
+      </w:r>
+      <w:r>
+        <w:rPr>
+          <w:rFonts w:ascii="Times New Roman" w:eastAsiaTheme="minorEastAsia" w:hAnsi="Times New Roman" w:cs="Times New Roman"/>
+          <w:sz w:val="28"/>
+        </w:rPr>
+        <w:t>квадратичного відхилення точок кластеру від їхніх центрів:</w:t>
       </w:r>
     </w:p>
     <w:tbl>
@@ -29483,7 +29497,7 @@
           <w:rFonts w:ascii="Times New Roman" w:eastAsiaTheme="minorEastAsia" w:hAnsi="Times New Roman" w:cs="Times New Roman"/>
           <w:sz w:val="28"/>
         </w:rPr>
-        <w:t>. Дія алгоритму спрямована на мінімізацію сумарного середньоквадратичного відхилення точок кластерів від їхніх центрів (</w:t>
+        <w:t>. Дія алгоритму спрямована на мінімізацію сумарного квадратичного відхилення точок кластерів від їхніх центрів (</w:t>
       </w:r>
       <w:r>
         <w:rPr>
@@ -29856,10 +29870,10 @@
             </w:pPr>
             <w:r>
               <w:object w:dxaOrig="4912" w:dyaOrig="3779">
-                <v:shape id="_x0000_i1034" type="#_x0000_t75" style="width:196.75pt;height:151.55pt" o:ole="">
+                <v:shape id="_x0000_i1034" type="#_x0000_t75" style="width:196.5pt;height:151.5pt" o:ole="">
                   <v:imagedata r:id="rId25" o:title=""/>
                 </v:shape>
-                <o:OLEObject Type="Embed" ProgID="Visio.Drawing.11" ShapeID="_x0000_i1034" DrawAspect="Content" ObjectID="_1398665669" r:id="rId26"/>
+                <o:OLEObject Type="Embed" ProgID="Visio.Drawing.11" ShapeID="_x0000_i1034" DrawAspect="Content" ObjectID="_1398713856" r:id="rId26"/>
               </w:object>
             </w:r>
           </w:p>
@@ -29903,10 +29917,10 @@
             </w:pPr>
             <w:r>
               <w:object w:dxaOrig="4912" w:dyaOrig="3779">
-                <v:shape id="_x0000_i1035" type="#_x0000_t75" style="width:196.75pt;height:151.55pt" o:ole="">
+                <v:shape id="_x0000_i1035" type="#_x0000_t75" style="width:196.5pt;height:151.5pt" o:ole="">
                   <v:imagedata r:id="rId27" o:title=""/>
                 </v:shape>
-                <o:OLEObject Type="Embed" ProgID="Visio.Drawing.11" ShapeID="_x0000_i1035" DrawAspect="Content" ObjectID="_1398665670" r:id="rId28"/>
+                <o:OLEObject Type="Embed" ProgID="Visio.Drawing.11" ShapeID="_x0000_i1035" DrawAspect="Content" ObjectID="_1398713857" r:id="rId28"/>
               </w:object>
             </w:r>
           </w:p>
@@ -29955,10 +29969,10 @@
             </w:pPr>
             <w:r>
               <w:object w:dxaOrig="4912" w:dyaOrig="3779">
-                <v:shape id="_x0000_i1036" type="#_x0000_t75" style="width:196.75pt;height:151.55pt" o:ole="">
+                <v:shape id="_x0000_i1036" type="#_x0000_t75" style="width:196.5pt;height:151.5pt" o:ole="">
                   <v:imagedata r:id="rId29" o:title=""/>
                 </v:shape>
-                <o:OLEObject Type="Embed" ProgID="Visio.Drawing.11" ShapeID="_x0000_i1036" DrawAspect="Content" ObjectID="_1398665671" r:id="rId30"/>
+                <o:OLEObject Type="Embed" ProgID="Visio.Drawing.11" ShapeID="_x0000_i1036" DrawAspect="Content" ObjectID="_1398713858" r:id="rId30"/>
               </w:object>
             </w:r>
           </w:p>
@@ -30005,10 +30019,10 @@
             </w:pPr>
             <w:r>
               <w:object w:dxaOrig="4912" w:dyaOrig="3779">
-                <v:shape id="_x0000_i1037" type="#_x0000_t75" style="width:196.75pt;height:151.55pt" o:ole="">
+                <v:shape id="_x0000_i1037" type="#_x0000_t75" style="width:196.5pt;height:151.5pt" o:ole="">
                   <v:imagedata r:id="rId31" o:title=""/>
                 </v:shape>
-                <o:OLEObject Type="Embed" ProgID="Visio.Drawing.11" ShapeID="_x0000_i1037" DrawAspect="Content" ObjectID="_1398665672" r:id="rId32"/>
+                <o:OLEObject Type="Embed" ProgID="Visio.Drawing.11" ShapeID="_x0000_i1037" DrawAspect="Content" ObjectID="_1398713859" r:id="rId32"/>
               </w:object>
             </w:r>
           </w:p>
@@ -31087,10 +31101,10 @@
       </w:pPr>
       <w:r>
         <w:object w:dxaOrig="10600" w:dyaOrig="3382">
-          <v:shape id="_x0000_i1038" type="#_x0000_t75" style="width:468pt;height:149.85pt" o:ole="">
+          <v:shape id="_x0000_i1038" type="#_x0000_t75" style="width:468pt;height:150pt" o:ole="">
             <v:imagedata r:id="rId33" o:title=""/>
           </v:shape>
-          <o:OLEObject Type="Embed" ProgID="Visio.Drawing.11" ShapeID="_x0000_i1038" DrawAspect="Content" ObjectID="_1398665673" r:id="rId34"/>
+          <o:OLEObject Type="Embed" ProgID="Visio.Drawing.11" ShapeID="_x0000_i1038" DrawAspect="Content" ObjectID="_1398713860" r:id="rId34"/>
         </w:object>
       </w:r>
     </w:p>
@@ -31274,10 +31288,10 @@
       </w:pPr>
       <w:r>
         <w:object w:dxaOrig="10865" w:dyaOrig="4179">
-          <v:shape id="_x0000_i1039" type="#_x0000_t75" style="width:465.5pt;height:180pt" o:ole="">
+          <v:shape id="_x0000_i1039" type="#_x0000_t75" style="width:465.75pt;height:180pt" o:ole="">
             <v:imagedata r:id="rId35" o:title=""/>
           </v:shape>
-          <o:OLEObject Type="Embed" ProgID="Visio.Drawing.11" ShapeID="_x0000_i1039" DrawAspect="Content" ObjectID="_1398665674" r:id="rId36"/>
+          <o:OLEObject Type="Embed" ProgID="Visio.Drawing.11" ShapeID="_x0000_i1039" DrawAspect="Content" ObjectID="_1398713861" r:id="rId36"/>
         </w:object>
       </w:r>
     </w:p>
@@ -31401,10 +31415,10 @@
       </w:pPr>
       <w:r>
         <w:object w:dxaOrig="10865" w:dyaOrig="2928">
-          <v:shape id="_x0000_i1040" type="#_x0000_t75" style="width:465.5pt;height:126.4pt" o:ole="">
+          <v:shape id="_x0000_i1040" type="#_x0000_t75" style="width:465.75pt;height:126pt" o:ole="">
             <v:imagedata r:id="rId37" o:title=""/>
           </v:shape>
-          <o:OLEObject Type="Embed" ProgID="Visio.Drawing.11" ShapeID="_x0000_i1040" DrawAspect="Content" ObjectID="_1398665675" r:id="rId38"/>
+          <o:OLEObject Type="Embed" ProgID="Visio.Drawing.11" ShapeID="_x0000_i1040" DrawAspect="Content" ObjectID="_1398713862" r:id="rId38"/>
         </w:object>
       </w:r>
     </w:p>
@@ -33594,7 +33608,7 @@
                         <w:noProof/>
                         <w:sz w:val="24"/>
                       </w:rPr>
-                      <w:t>41</w:t>
+                      <w:t>38</w:t>
                     </w:r>
                     <w:r>
                       <w:rPr>
@@ -41138,7 +41152,7 @@
 </file>
 
 <file path=customXml/itemProps1.xml><?xml version="1.0" encoding="utf-8"?>
-<ds:datastoreItem xmlns:ds="http://schemas.openxmlformats.org/officeDocument/2006/customXml" ds:itemID="{EE5A2CCE-4F09-48CC-A1DA-A0C280D97551}">
+<ds:datastoreItem xmlns:ds="http://schemas.openxmlformats.org/officeDocument/2006/customXml" ds:itemID="{9DB8220A-9A89-4278-BA8B-CF0A962492B0}">
   <ds:schemaRefs>
     <ds:schemaRef ds:uri="http://schemas.openxmlformats.org/officeDocument/2006/bibliography"/>
   </ds:schemaRefs>

</xml_diff>

<commit_message>
Annotation modified English annotation added
</commit_message>
<xml_diff>
--- a/ExplanatoryNoteCommon.docx
+++ b/ExplanatoryNoteCommon.docx
@@ -105,10 +105,10 @@
           <w:rFonts w:ascii="Times New Roman" w:eastAsia="Times New Roman" w:hAnsi="Times New Roman" w:cs="Times New Roman"/>
           <w:sz w:val="28"/>
           <w:szCs w:val="28"/>
-          <w:highlight w:val="green"/>
+          <w:highlight w:val="cyan"/>
           <w:lang w:eastAsia="ar-SA"/>
         </w:rPr>
-        <w:t>33</w:t>
+        <w:t>10</w:t>
       </w:r>
       <w:r>
         <w:rPr>
@@ -226,6 +226,213 @@
         </w:rPr>
         <w:t>комплексу задач складання плану перевезень продукції із метою зменшення витрат на перевезення.</w:t>
       </w:r>
+      <w:r>
+        <w:rPr>
+          <w:rFonts w:ascii="Times New Roman" w:eastAsia="Times New Roman" w:hAnsi="Times New Roman" w:cs="Times New Roman"/>
+          <w:sz w:val="28"/>
+          <w:szCs w:val="28"/>
+          <w:lang w:eastAsia="ru-RU"/>
+        </w:rPr>
+        <w:t xml:space="preserve"> </w:t>
+      </w:r>
+      <w:r>
+        <w:rPr>
+          <w:rFonts w:ascii="Times New Roman" w:eastAsia="Times New Roman" w:hAnsi="Times New Roman" w:cs="Times New Roman"/>
+          <w:sz w:val="28"/>
+          <w:szCs w:val="28"/>
+          <w:lang w:eastAsia="ru-RU"/>
+        </w:rPr>
+        <w:t xml:space="preserve">У загальній частині </w:t>
+      </w:r>
+      <w:r>
+        <w:rPr>
+          <w:rFonts w:ascii="Times New Roman" w:eastAsia="Times New Roman" w:hAnsi="Times New Roman" w:cs="Times New Roman"/>
+          <w:sz w:val="28"/>
+          <w:szCs w:val="28"/>
+          <w:lang w:eastAsia="ru-RU"/>
+        </w:rPr>
+        <w:t>проекту</w:t>
+      </w:r>
+      <w:r>
+        <w:rPr>
+          <w:rFonts w:ascii="Times New Roman" w:eastAsia="Times New Roman" w:hAnsi="Times New Roman" w:cs="Times New Roman"/>
+          <w:sz w:val="28"/>
+          <w:szCs w:val="28"/>
+          <w:lang w:eastAsia="ru-RU"/>
+        </w:rPr>
+        <w:t xml:space="preserve"> </w:t>
+      </w:r>
+      <w:r>
+        <w:rPr>
+          <w:rFonts w:ascii="Times New Roman" w:eastAsia="Times New Roman" w:hAnsi="Times New Roman" w:cs="Times New Roman"/>
+          <w:sz w:val="28"/>
+          <w:szCs w:val="28"/>
+          <w:lang w:eastAsia="ru-RU"/>
+        </w:rPr>
+        <w:t>розглянуто</w:t>
+      </w:r>
+      <w:r>
+        <w:rPr>
+          <w:rFonts w:ascii="Times New Roman" w:eastAsia="Times New Roman" w:hAnsi="Times New Roman" w:cs="Times New Roman"/>
+          <w:sz w:val="28"/>
+          <w:szCs w:val="28"/>
+          <w:lang w:eastAsia="ru-RU"/>
+        </w:rPr>
+        <w:t xml:space="preserve"> алгоритми та методи</w:t>
+      </w:r>
+      <w:r>
+        <w:rPr>
+          <w:rFonts w:ascii="Times New Roman" w:eastAsia="Times New Roman" w:hAnsi="Times New Roman" w:cs="Times New Roman"/>
+          <w:sz w:val="28"/>
+          <w:szCs w:val="28"/>
+          <w:lang w:val="en-US" w:eastAsia="ru-RU"/>
+        </w:rPr>
+        <w:t xml:space="preserve"> </w:t>
+      </w:r>
+      <w:r>
+        <w:rPr>
+          <w:rFonts w:ascii="Times New Roman" w:eastAsia="Times New Roman" w:hAnsi="Times New Roman" w:cs="Times New Roman"/>
+          <w:sz w:val="28"/>
+          <w:szCs w:val="28"/>
+          <w:lang w:eastAsia="ru-RU"/>
+        </w:rPr>
+        <w:t>розв’язання з</w:t>
+      </w:r>
+      <w:r>
+        <w:rPr>
+          <w:rFonts w:ascii="Times New Roman" w:eastAsia="Times New Roman" w:hAnsi="Times New Roman" w:cs="Times New Roman"/>
+          <w:sz w:val="28"/>
+          <w:szCs w:val="28"/>
+          <w:lang w:eastAsia="ru-RU"/>
+        </w:rPr>
+        <w:t>адачі</w:t>
+      </w:r>
+      <w:r>
+        <w:rPr>
+          <w:rFonts w:ascii="Times New Roman" w:eastAsia="Times New Roman" w:hAnsi="Times New Roman" w:cs="Times New Roman"/>
+          <w:sz w:val="28"/>
+          <w:szCs w:val="28"/>
+          <w:lang w:eastAsia="ru-RU"/>
+        </w:rPr>
+        <w:t xml:space="preserve"> складання плану перевезень малогабаритної продукції. Індивідуальна частина № 1 присвячена складанню плану перевезень продукції із урахування</w:t>
+      </w:r>
+      <w:r>
+        <w:rPr>
+          <w:rFonts w:ascii="Times New Roman" w:eastAsia="Times New Roman" w:hAnsi="Times New Roman" w:cs="Times New Roman"/>
+          <w:sz w:val="28"/>
+          <w:szCs w:val="28"/>
+          <w:lang w:val="en-US" w:eastAsia="ru-RU"/>
+        </w:rPr>
+        <w:t>м</w:t>
+      </w:r>
+      <w:r>
+        <w:rPr>
+          <w:rFonts w:ascii="Times New Roman" w:eastAsia="Times New Roman" w:hAnsi="Times New Roman" w:cs="Times New Roman"/>
+          <w:sz w:val="28"/>
+          <w:szCs w:val="28"/>
+          <w:lang w:eastAsia="ru-RU"/>
+        </w:rPr>
+        <w:t xml:space="preserve"> вантажомісткості транспортних засо</w:t>
+      </w:r>
+      <w:r>
+        <w:rPr>
+          <w:rFonts w:ascii="Times New Roman" w:eastAsia="Times New Roman" w:hAnsi="Times New Roman" w:cs="Times New Roman"/>
+          <w:sz w:val="28"/>
+          <w:szCs w:val="28"/>
+          <w:lang w:eastAsia="ru-RU"/>
+        </w:rPr>
+        <w:t>бів, а індивідуальна частина № 2</w:t>
+      </w:r>
+      <w:r>
+        <w:rPr>
+          <w:rFonts w:ascii="Times New Roman" w:eastAsia="Times New Roman" w:hAnsi="Times New Roman" w:cs="Times New Roman"/>
+          <w:sz w:val="28"/>
+          <w:szCs w:val="28"/>
+          <w:lang w:eastAsia="ru-RU"/>
+        </w:rPr>
+        <w:t xml:space="preserve"> – </w:t>
+      </w:r>
+      <w:r>
+        <w:rPr>
+          <w:rFonts w:ascii="Times New Roman" w:eastAsia="Times New Roman" w:hAnsi="Times New Roman" w:cs="Times New Roman"/>
+          <w:sz w:val="28"/>
+          <w:szCs w:val="28"/>
+          <w:lang w:eastAsia="ru-RU"/>
+        </w:rPr>
+        <w:t>перевезення</w:t>
+      </w:r>
+      <w:r>
+        <w:rPr>
+          <w:rFonts w:ascii="Times New Roman" w:eastAsia="Times New Roman" w:hAnsi="Times New Roman" w:cs="Times New Roman"/>
+          <w:sz w:val="28"/>
+          <w:szCs w:val="28"/>
+          <w:lang w:eastAsia="ru-RU"/>
+        </w:rPr>
+        <w:t>м</w:t>
+      </w:r>
+      <w:r>
+        <w:rPr>
+          <w:rFonts w:ascii="Times New Roman" w:eastAsia="Times New Roman" w:hAnsi="Times New Roman" w:cs="Times New Roman"/>
+          <w:sz w:val="28"/>
+          <w:szCs w:val="28"/>
+          <w:lang w:eastAsia="ru-RU"/>
+        </w:rPr>
+        <w:t xml:space="preserve"> із урахування</w:t>
+      </w:r>
+      <w:r>
+        <w:rPr>
+          <w:rFonts w:ascii="Times New Roman" w:eastAsia="Times New Roman" w:hAnsi="Times New Roman" w:cs="Times New Roman"/>
+          <w:sz w:val="28"/>
+          <w:szCs w:val="28"/>
+          <w:lang w:eastAsia="ru-RU"/>
+        </w:rPr>
+        <w:t>м</w:t>
+      </w:r>
+      <w:r>
+        <w:rPr>
+          <w:rFonts w:ascii="Times New Roman" w:eastAsia="Times New Roman" w:hAnsi="Times New Roman" w:cs="Times New Roman"/>
+          <w:sz w:val="28"/>
+          <w:szCs w:val="28"/>
+          <w:lang w:eastAsia="ru-RU"/>
+        </w:rPr>
+        <w:t xml:space="preserve"> вантажомісткості транспортних засобів, </w:t>
+      </w:r>
+      <w:r>
+        <w:rPr>
+          <w:rFonts w:ascii="Times New Roman" w:eastAsia="Times New Roman" w:hAnsi="Times New Roman" w:cs="Times New Roman"/>
+          <w:sz w:val="28"/>
+          <w:szCs w:val="28"/>
+          <w:lang w:eastAsia="ru-RU"/>
+        </w:rPr>
+        <w:t xml:space="preserve">їх </w:t>
+      </w:r>
+      <w:r>
+        <w:rPr>
+          <w:rFonts w:ascii="Times New Roman" w:eastAsia="Times New Roman" w:hAnsi="Times New Roman" w:cs="Times New Roman"/>
+          <w:sz w:val="28"/>
+          <w:szCs w:val="28"/>
+          <w:lang w:eastAsia="ru-RU"/>
+        </w:rPr>
+        <w:t>обмежено</w:t>
+      </w:r>
+      <w:r>
+        <w:rPr>
+          <w:rFonts w:ascii="Times New Roman" w:eastAsia="Times New Roman" w:hAnsi="Times New Roman" w:cs="Times New Roman"/>
+          <w:sz w:val="28"/>
+          <w:szCs w:val="28"/>
+          <w:lang w:eastAsia="ru-RU"/>
+        </w:rPr>
+        <w:t xml:space="preserve">ї кількості </w:t>
+      </w:r>
+      <w:r>
+        <w:rPr>
+          <w:rFonts w:ascii="Times New Roman" w:eastAsia="Times New Roman" w:hAnsi="Times New Roman" w:cs="Times New Roman"/>
+          <w:sz w:val="28"/>
+          <w:szCs w:val="28"/>
+          <w:lang w:eastAsia="ru-RU"/>
+        </w:rPr>
+        <w:t>та пріоритетів замовлень.</w:t>
+      </w:r>
     </w:p>
     <w:p>
       <w:pPr>
@@ -236,53 +443,62 @@
           <w:rFonts w:ascii="Times New Roman" w:eastAsia="Times New Roman" w:hAnsi="Times New Roman" w:cs="Times New Roman"/>
           <w:sz w:val="28"/>
           <w:szCs w:val="28"/>
-          <w:lang w:eastAsia="ru-RU"/>
-        </w:rPr>
-      </w:pPr>
-      <w:r>
-        <w:rPr>
-          <w:rFonts w:ascii="Times New Roman" w:eastAsia="Times New Roman" w:hAnsi="Times New Roman" w:cs="Times New Roman"/>
-          <w:sz w:val="28"/>
-          <w:szCs w:val="28"/>
-          <w:lang w:eastAsia="ru-RU"/>
-        </w:rPr>
-        <w:t>У загальній частині дипломного проекту були розглянуті алгоритми та методи складання плану перевезень малогабаритної продукції. Індивідуальна частина № 1 присвячена складанню плану перевезень однорідної продукції із урахування вантажомісткості транспортних засо</w:t>
-      </w:r>
-      <w:r>
-        <w:rPr>
-          <w:rFonts w:ascii="Times New Roman" w:eastAsia="Times New Roman" w:hAnsi="Times New Roman" w:cs="Times New Roman"/>
-          <w:sz w:val="28"/>
-          <w:szCs w:val="28"/>
-          <w:lang w:eastAsia="ru-RU"/>
-        </w:rPr>
-        <w:t>бів, а індивідуальна частина № 2</w:t>
-      </w:r>
-      <w:r>
-        <w:rPr>
-          <w:rFonts w:ascii="Times New Roman" w:eastAsia="Times New Roman" w:hAnsi="Times New Roman" w:cs="Times New Roman"/>
-          <w:sz w:val="28"/>
-          <w:szCs w:val="28"/>
-          <w:lang w:eastAsia="ru-RU"/>
-        </w:rPr>
-        <w:t xml:space="preserve"> – складанню плану перевезення однорідної продукції із урахування вантажомісткості транспортних засобів, обмежено</w:t>
-      </w:r>
-      <w:r>
-        <w:rPr>
-          <w:rFonts w:ascii="Times New Roman" w:eastAsia="Times New Roman" w:hAnsi="Times New Roman" w:cs="Times New Roman"/>
-          <w:sz w:val="28"/>
-          <w:szCs w:val="28"/>
-          <w:lang w:eastAsia="ru-RU"/>
-        </w:rPr>
-        <w:t xml:space="preserve">ї кількості транспортних засобів </w:t>
-      </w:r>
-      <w:r>
-        <w:rPr>
-          <w:rFonts w:ascii="Times New Roman" w:eastAsia="Times New Roman" w:hAnsi="Times New Roman" w:cs="Times New Roman"/>
-          <w:sz w:val="28"/>
-          <w:szCs w:val="28"/>
-          <w:lang w:eastAsia="ru-RU"/>
-        </w:rPr>
-        <w:t>та пріоритетів замовлень.</w:t>
+          <w:lang w:eastAsia="ar-SA"/>
+        </w:rPr>
+      </w:pPr>
+      <w:r>
+        <w:rPr>
+          <w:rFonts w:ascii="Times New Roman" w:eastAsia="Times New Roman" w:hAnsi="Times New Roman" w:cs="Times New Roman"/>
+          <w:sz w:val="28"/>
+          <w:szCs w:val="28"/>
+          <w:lang w:eastAsia="ar-SA"/>
+        </w:rPr>
+        <w:t xml:space="preserve">У розділі з інформаційного забезпечення визначені вхідні та </w:t>
+      </w:r>
+      <w:r>
+        <w:rPr>
+          <w:rFonts w:ascii="Times New Roman" w:eastAsia="Times New Roman" w:hAnsi="Times New Roman" w:cs="Times New Roman"/>
+          <w:sz w:val="28"/>
+          <w:szCs w:val="28"/>
+          <w:lang w:eastAsia="ar-SA"/>
+        </w:rPr>
+        <w:t>вихідні дані до комплексу задач та</w:t>
+      </w:r>
+      <w:r>
+        <w:rPr>
+          <w:rFonts w:ascii="Times New Roman" w:eastAsia="Times New Roman" w:hAnsi="Times New Roman" w:cs="Times New Roman"/>
+          <w:sz w:val="28"/>
+          <w:szCs w:val="28"/>
+          <w:lang w:eastAsia="ar-SA"/>
+        </w:rPr>
+        <w:t xml:space="preserve"> розроблена</w:t>
+      </w:r>
+      <w:r>
+        <w:rPr>
+          <w:rFonts w:ascii="Times New Roman" w:eastAsia="Times New Roman" w:hAnsi="Times New Roman" w:cs="Times New Roman"/>
+          <w:sz w:val="28"/>
+          <w:szCs w:val="28"/>
+          <w:lang w:eastAsia="ar-SA"/>
+        </w:rPr>
+        <w:t xml:space="preserve"> відповідна</w:t>
+      </w:r>
+      <w:r>
+        <w:rPr>
+          <w:rFonts w:ascii="Times New Roman" w:eastAsia="Times New Roman" w:hAnsi="Times New Roman" w:cs="Times New Roman"/>
+          <w:sz w:val="28"/>
+          <w:szCs w:val="28"/>
+          <w:lang w:eastAsia="ar-SA"/>
+        </w:rPr>
+        <w:t xml:space="preserve"> структура бази даних</w:t>
+      </w:r>
+      <w:r>
+        <w:rPr>
+          <w:rFonts w:ascii="Times New Roman" w:eastAsia="Times New Roman" w:hAnsi="Times New Roman" w:cs="Times New Roman"/>
+          <w:sz w:val="28"/>
+          <w:szCs w:val="28"/>
+          <w:lang w:eastAsia="ar-SA"/>
+        </w:rPr>
+        <w:t>.</w:t>
       </w:r>
     </w:p>
     <w:p>
@@ -304,7 +520,7 @@
           <w:szCs w:val="28"/>
           <w:lang w:eastAsia="ar-SA"/>
         </w:rPr>
-        <w:t>У розділі з інформаційного забезпечення були визначені вхідні та вихідні дані до комплексу задач,</w:t>
+        <w:t xml:space="preserve">У розділі </w:t>
       </w:r>
       <w:r>
         <w:rPr>
@@ -313,7 +529,7 @@
           <w:szCs w:val="28"/>
           <w:lang w:eastAsia="ar-SA"/>
         </w:rPr>
-        <w:t xml:space="preserve"> розроблена структура бази даних, </w:t>
+        <w:t>з математичного забезпечення наведена математична постановка задачі,</w:t>
       </w:r>
       <w:r>
         <w:rPr>
@@ -322,7 +538,115 @@
           <w:szCs w:val="28"/>
           <w:lang w:eastAsia="ar-SA"/>
         </w:rPr>
-        <w:t>яка відповідає поставленим цілям проекту.</w:t>
+        <w:t xml:space="preserve"> обґрунтовано </w:t>
+      </w:r>
+      <w:r>
+        <w:rPr>
+          <w:rFonts w:ascii="Times New Roman" w:eastAsia="Times New Roman" w:hAnsi="Times New Roman" w:cs="Times New Roman"/>
+          <w:sz w:val="28"/>
+          <w:szCs w:val="28"/>
+          <w:lang w:eastAsia="ar-SA"/>
+        </w:rPr>
+        <w:t>обрані підході для розв’язання</w:t>
+      </w:r>
+      <w:r>
+        <w:rPr>
+          <w:rFonts w:ascii="Times New Roman" w:eastAsia="Times New Roman" w:hAnsi="Times New Roman" w:cs="Times New Roman"/>
+          <w:sz w:val="28"/>
+          <w:szCs w:val="28"/>
+          <w:lang w:eastAsia="ar-SA"/>
+        </w:rPr>
+        <w:t xml:space="preserve">. </w:t>
+      </w:r>
+      <w:r>
+        <w:rPr>
+          <w:rFonts w:ascii="Times New Roman" w:eastAsia="Times New Roman" w:hAnsi="Times New Roman" w:cs="Times New Roman"/>
+          <w:sz w:val="28"/>
+          <w:szCs w:val="28"/>
+          <w:lang w:eastAsia="ar-SA"/>
+        </w:rPr>
+        <w:t>Р</w:t>
+      </w:r>
+      <w:r>
+        <w:rPr>
+          <w:rFonts w:ascii="Times New Roman" w:eastAsia="Times New Roman" w:hAnsi="Times New Roman" w:cs="Times New Roman"/>
+          <w:sz w:val="28"/>
+          <w:szCs w:val="28"/>
+          <w:lang w:eastAsia="ar-SA"/>
+        </w:rPr>
+        <w:t xml:space="preserve">озроблені </w:t>
+      </w:r>
+      <w:r>
+        <w:rPr>
+          <w:rFonts w:ascii="Times New Roman" w:eastAsia="Times New Roman" w:hAnsi="Times New Roman" w:cs="Times New Roman"/>
+          <w:sz w:val="28"/>
+          <w:szCs w:val="28"/>
+          <w:lang w:eastAsia="ar-SA"/>
+        </w:rPr>
+        <w:t xml:space="preserve">та </w:t>
+      </w:r>
+      <w:r>
+        <w:rPr>
+          <w:rFonts w:ascii="Times New Roman" w:eastAsia="Times New Roman" w:hAnsi="Times New Roman" w:cs="Times New Roman"/>
+          <w:sz w:val="28"/>
+          <w:szCs w:val="28"/>
+          <w:lang w:eastAsia="ar-SA"/>
+        </w:rPr>
+        <w:t>алгоритм для розв’язання задачі складання плану пер</w:t>
+      </w:r>
+      <w:r>
+        <w:rPr>
+          <w:rFonts w:ascii="Times New Roman" w:eastAsia="Times New Roman" w:hAnsi="Times New Roman" w:cs="Times New Roman"/>
+          <w:sz w:val="28"/>
+          <w:szCs w:val="28"/>
+          <w:lang w:eastAsia="ar-SA"/>
+        </w:rPr>
+        <w:t xml:space="preserve">евезень </w:t>
+      </w:r>
+      <w:r>
+        <w:rPr>
+          <w:rFonts w:ascii="Times New Roman" w:eastAsia="Times New Roman" w:hAnsi="Times New Roman" w:cs="Times New Roman"/>
+          <w:sz w:val="28"/>
+          <w:szCs w:val="28"/>
+          <w:lang w:eastAsia="ar-SA"/>
+        </w:rPr>
+        <w:t>малогабаритної</w:t>
+      </w:r>
+      <w:r>
+        <w:rPr>
+          <w:rFonts w:ascii="Times New Roman" w:eastAsia="Times New Roman" w:hAnsi="Times New Roman" w:cs="Times New Roman"/>
+          <w:sz w:val="28"/>
+          <w:szCs w:val="28"/>
+          <w:lang w:eastAsia="ar-SA"/>
+        </w:rPr>
+        <w:t xml:space="preserve"> продукції і </w:t>
+      </w:r>
+      <w:r>
+        <w:rPr>
+          <w:rFonts w:ascii="Times New Roman" w:eastAsia="Times New Roman" w:hAnsi="Times New Roman" w:cs="Times New Roman"/>
+          <w:sz w:val="28"/>
+          <w:szCs w:val="28"/>
+          <w:lang w:eastAsia="ar-SA"/>
+        </w:rPr>
+        <w:t>проведений їх порівняльний аналіз</w:t>
+      </w:r>
+      <w:r>
+        <w:rPr>
+          <w:rFonts w:ascii="Times New Roman" w:eastAsia="Times New Roman" w:hAnsi="Times New Roman" w:cs="Times New Roman"/>
+          <w:sz w:val="28"/>
+          <w:szCs w:val="28"/>
+          <w:lang w:eastAsia="ar-SA"/>
+        </w:rPr>
+        <w:t xml:space="preserve"> на основі отриманих експериментальних даних</w:t>
+      </w:r>
+      <w:r>
+        <w:rPr>
+          <w:rFonts w:ascii="Times New Roman" w:eastAsia="Times New Roman" w:hAnsi="Times New Roman" w:cs="Times New Roman"/>
+          <w:sz w:val="28"/>
+          <w:szCs w:val="28"/>
+          <w:lang w:eastAsia="ar-SA"/>
+        </w:rPr>
+        <w:t>.</w:t>
       </w:r>
     </w:p>
     <w:p>
@@ -344,8 +668,18 @@
           <w:szCs w:val="28"/>
           <w:lang w:eastAsia="ar-SA"/>
         </w:rPr>
-        <w:t xml:space="preserve">У розділі </w:t>
-      </w:r>
+        <w:t>Розділ програмного забезпечення присвячений обґрунтуванню та опису обраної архітектури програмного забезпечення.</w:t>
+      </w:r>
+    </w:p>
+    <w:p>
+      <w:pPr>
+        <w:spacing w:before="360" w:after="0" w:line="360" w:lineRule="auto"/>
+        <w:ind w:firstLine="723"/>
+        <w:jc w:val="both"/>
+        <w:rPr>
+          <w:rFonts w:ascii="Times New Roman" w:hAnsi="Times New Roman" w:cs="Times New Roman"/>
+        </w:rPr>
+      </w:pPr>
       <w:r>
         <w:rPr>
           <w:rFonts w:ascii="Times New Roman" w:eastAsia="Times New Roman" w:hAnsi="Times New Roman" w:cs="Times New Roman"/>
@@ -353,7 +687,16 @@
           <w:szCs w:val="28"/>
           <w:lang w:eastAsia="ar-SA"/>
         </w:rPr>
-        <w:t>з математичного забезпечення наведена математична постановка задачі,</w:t>
+        <w:t>МАРШРУТ,</w:t>
+      </w:r>
+      <w:r>
+        <w:rPr>
+          <w:rFonts w:ascii="Times New Roman" w:eastAsia="Times New Roman" w:hAnsi="Times New Roman" w:cs="Times New Roman"/>
+          <w:sz w:val="28"/>
+          <w:szCs w:val="28"/>
+          <w:lang w:val="en-US" w:eastAsia="ar-SA"/>
+        </w:rPr>
+        <w:t xml:space="preserve"> ЦИКЛ,</w:t>
       </w:r>
       <w:r>
         <w:rPr>
@@ -362,7 +705,7 @@
           <w:szCs w:val="28"/>
           <w:lang w:eastAsia="ar-SA"/>
         </w:rPr>
-        <w:t xml:space="preserve"> обґрунтовано </w:t>
+        <w:t xml:space="preserve"> ЗАДАЧА МАРШРУТИЗАЦІЇ ТРАНСПОРТНИХ ЗАСОБІВ, ЗАДАЧА КЛАСТЕРИЗАЦІЇ, </w:t>
       </w:r>
       <w:r>
         <w:rPr>
@@ -371,7 +714,7 @@
           <w:szCs w:val="28"/>
           <w:lang w:eastAsia="ar-SA"/>
         </w:rPr>
-        <w:t>обрані підході для розв’язання</w:t>
+        <w:t xml:space="preserve">МЕТОД K-СЕРЕДНІХ, </w:t>
       </w:r>
       <w:r>
         <w:rPr>
@@ -380,7 +723,7 @@
           <w:szCs w:val="28"/>
           <w:lang w:eastAsia="ar-SA"/>
         </w:rPr>
-        <w:t xml:space="preserve">. </w:t>
+        <w:t>МЕТА</w:t>
       </w:r>
       <w:r>
         <w:rPr>
@@ -389,7 +732,16 @@
           <w:szCs w:val="28"/>
           <w:lang w:eastAsia="ar-SA"/>
         </w:rPr>
-        <w:t>Були розроблені алгоритм для розв’язання задачі складання плану пер</w:t>
+        <w:t>ЕВРИСТИ</w:t>
+      </w:r>
+      <w:r>
+        <w:rPr>
+          <w:rFonts w:ascii="Times New Roman" w:eastAsia="Times New Roman" w:hAnsi="Times New Roman" w:cs="Times New Roman"/>
+          <w:sz w:val="28"/>
+          <w:szCs w:val="28"/>
+          <w:lang w:val="en-US" w:eastAsia="ar-SA"/>
+        </w:rPr>
+        <w:t>КА</w:t>
       </w:r>
       <w:r>
         <w:rPr>
@@ -398,7 +750,7 @@
           <w:szCs w:val="28"/>
           <w:lang w:eastAsia="ar-SA"/>
         </w:rPr>
-        <w:t xml:space="preserve">евезень </w:t>
+        <w:t xml:space="preserve">, </w:t>
       </w:r>
       <w:r>
         <w:rPr>
@@ -407,7 +759,7 @@
           <w:szCs w:val="28"/>
           <w:lang w:eastAsia="ar-SA"/>
         </w:rPr>
-        <w:t>малогабаритної</w:t>
+        <w:t>БДЖОЛИНИЙ АЛГОРИТМ, ЗАДАЧА КОМІВОЯЖЕРА</w:t>
       </w:r>
       <w:r>
         <w:rPr>
@@ -416,16 +768,35 @@
           <w:szCs w:val="28"/>
           <w:lang w:eastAsia="ar-SA"/>
         </w:rPr>
-        <w:t xml:space="preserve"> продукції і </w:t>
-      </w:r>
-      <w:r>
-        <w:rPr>
-          <w:rFonts w:ascii="Times New Roman" w:eastAsia="Times New Roman" w:hAnsi="Times New Roman" w:cs="Times New Roman"/>
-          <w:sz w:val="28"/>
-          <w:szCs w:val="28"/>
-          <w:lang w:eastAsia="ar-SA"/>
-        </w:rPr>
-        <w:t>проведений їх порівняльний аналіз на основі отриманих експериментальних даних.</w:t>
+        <w:t>.</w:t>
+      </w:r>
+      <w:r>
+        <w:rPr>
+          <w:rFonts w:ascii="Times New Roman" w:hAnsi="Times New Roman" w:cs="Times New Roman"/>
+        </w:rPr>
+        <w:br w:type="page"/>
+      </w:r>
+    </w:p>
+    <w:p>
+      <w:pPr>
+        <w:spacing w:after="360"/>
+        <w:jc w:val="center"/>
+        <w:rPr>
+          <w:rFonts w:ascii="Times New Roman" w:hAnsi="Times New Roman" w:cs="Times New Roman"/>
+          <w:b/>
+          <w:sz w:val="28"/>
+          <w:lang w:val="en-US"/>
+        </w:rPr>
+      </w:pPr>
+      <w:r>
+        <w:rPr>
+          <w:rFonts w:ascii="Times New Roman" w:hAnsi="Times New Roman" w:cs="Times New Roman"/>
+          <w:b/>
+          <w:sz w:val="28"/>
+          <w:lang w:val="en-US"/>
+        </w:rPr>
+        <w:lastRenderedPageBreak/>
+        <w:t>ABSTRACT</w:t>
       </w:r>
     </w:p>
     <w:p>
@@ -437,72 +808,142 @@
           <w:rFonts w:ascii="Times New Roman" w:eastAsia="Times New Roman" w:hAnsi="Times New Roman" w:cs="Times New Roman"/>
           <w:sz w:val="28"/>
           <w:szCs w:val="28"/>
-          <w:lang w:eastAsia="ar-SA"/>
-        </w:rPr>
-      </w:pPr>
-      <w:r>
-        <w:rPr>
-          <w:rFonts w:ascii="Times New Roman" w:eastAsia="Times New Roman" w:hAnsi="Times New Roman" w:cs="Times New Roman"/>
-          <w:sz w:val="28"/>
-          <w:szCs w:val="28"/>
-          <w:lang w:eastAsia="ar-SA"/>
-        </w:rPr>
-        <w:t>У розділі з програмного забезпечення описані основні засоби розробки комплексу задач, висунуті вимоги до технічного</w:t>
-      </w:r>
-      <w:r>
-        <w:rPr>
-          <w:rFonts w:ascii="Times New Roman" w:eastAsia="Times New Roman" w:hAnsi="Times New Roman" w:cs="Times New Roman"/>
-          <w:sz w:val="28"/>
-          <w:szCs w:val="28"/>
-          <w:lang w:eastAsia="ar-SA"/>
-        </w:rPr>
-        <w:t xml:space="preserve"> та програмного</w:t>
-      </w:r>
-      <w:r>
-        <w:rPr>
-          <w:rFonts w:ascii="Times New Roman" w:eastAsia="Times New Roman" w:hAnsi="Times New Roman" w:cs="Times New Roman"/>
-          <w:sz w:val="28"/>
-          <w:szCs w:val="28"/>
-          <w:lang w:eastAsia="ar-SA"/>
-        </w:rPr>
-        <w:t xml:space="preserve"> забезпечення, </w:t>
-      </w:r>
-      <w:r>
-        <w:rPr>
-          <w:rFonts w:ascii="Times New Roman" w:eastAsia="Times New Roman" w:hAnsi="Times New Roman" w:cs="Times New Roman"/>
-          <w:sz w:val="28"/>
-          <w:szCs w:val="28"/>
-          <w:lang w:eastAsia="ar-SA"/>
-        </w:rPr>
-        <w:t>обґрунтовано обрану а</w:t>
-      </w:r>
-      <w:r>
-        <w:rPr>
-          <w:rFonts w:ascii="Times New Roman" w:eastAsia="Times New Roman" w:hAnsi="Times New Roman" w:cs="Times New Roman"/>
-          <w:sz w:val="28"/>
-          <w:szCs w:val="28"/>
-          <w:lang w:eastAsia="ar-SA"/>
-        </w:rPr>
-        <w:t>рхітектуру програмного забезпечення.</w:t>
-      </w:r>
-    </w:p>
-    <w:p>
-      <w:pPr>
-        <w:rPr>
-          <w:rFonts w:ascii="Times New Roman" w:eastAsia="Times New Roman" w:hAnsi="Times New Roman" w:cs="Times New Roman"/>
-          <w:sz w:val="28"/>
-          <w:szCs w:val="28"/>
-          <w:lang w:eastAsia="ar-SA"/>
-        </w:rPr>
-      </w:pPr>
-      <w:r>
-        <w:rPr>
-          <w:rFonts w:ascii="Times New Roman" w:eastAsia="Times New Roman" w:hAnsi="Times New Roman" w:cs="Times New Roman"/>
-          <w:sz w:val="28"/>
-          <w:szCs w:val="28"/>
-          <w:lang w:eastAsia="ar-SA"/>
-        </w:rPr>
-        <w:br w:type="page"/>
+          <w:lang w:val="en-US" w:eastAsia="ar-SA"/>
+        </w:rPr>
+      </w:pPr>
+      <w:proofErr w:type="gramStart"/>
+      <w:r>
+        <w:rPr>
+          <w:rFonts w:ascii="Times New Roman" w:eastAsia="Times New Roman" w:hAnsi="Times New Roman" w:cs="Times New Roman"/>
+          <w:sz w:val="28"/>
+          <w:szCs w:val="28"/>
+          <w:lang w:val="en-US" w:eastAsia="ar-SA"/>
+        </w:rPr>
+        <w:t>The structure and scope of paper.</w:t>
+      </w:r>
+      <w:proofErr w:type="gramEnd"/>
+      <w:r>
+        <w:rPr>
+          <w:rFonts w:ascii="Times New Roman" w:eastAsia="Times New Roman" w:hAnsi="Times New Roman" w:cs="Times New Roman"/>
+          <w:sz w:val="28"/>
+          <w:szCs w:val="28"/>
+          <w:lang w:val="en-US" w:eastAsia="ar-SA"/>
+        </w:rPr>
+        <w:t xml:space="preserve"> Explanatory note of the general part of the complex degree project consists of </w:t>
+      </w:r>
+      <w:r>
+        <w:rPr>
+          <w:rFonts w:ascii="Times New Roman" w:eastAsia="Times New Roman" w:hAnsi="Times New Roman" w:cs="Times New Roman"/>
+          <w:sz w:val="28"/>
+          <w:szCs w:val="28"/>
+          <w:highlight w:val="green"/>
+          <w:lang w:val="en-US" w:eastAsia="ar-SA"/>
+        </w:rPr>
+        <w:t>4</w:t>
+      </w:r>
+      <w:r>
+        <w:rPr>
+          <w:rFonts w:ascii="Times New Roman" w:eastAsia="Times New Roman" w:hAnsi="Times New Roman" w:cs="Times New Roman"/>
+          <w:sz w:val="28"/>
+          <w:szCs w:val="28"/>
+          <w:lang w:val="en-US" w:eastAsia="ar-SA"/>
+        </w:rPr>
+        <w:t xml:space="preserve"> sections, contains </w:t>
+      </w:r>
+      <w:r>
+        <w:rPr>
+          <w:rFonts w:ascii="Times New Roman" w:eastAsia="Times New Roman" w:hAnsi="Times New Roman" w:cs="Times New Roman"/>
+          <w:sz w:val="28"/>
+          <w:szCs w:val="28"/>
+          <w:highlight w:val="green"/>
+          <w:lang w:val="en-US" w:eastAsia="ar-SA"/>
+        </w:rPr>
+        <w:t>112</w:t>
+      </w:r>
+      <w:r>
+        <w:rPr>
+          <w:rFonts w:ascii="Times New Roman" w:eastAsia="Times New Roman" w:hAnsi="Times New Roman" w:cs="Times New Roman"/>
+          <w:sz w:val="28"/>
+          <w:szCs w:val="28"/>
+          <w:lang w:val="en-US" w:eastAsia="ar-SA"/>
+        </w:rPr>
+        <w:t xml:space="preserve"> pages, </w:t>
+      </w:r>
+      <w:r>
+        <w:rPr>
+          <w:rFonts w:ascii="Times New Roman" w:eastAsia="Times New Roman" w:hAnsi="Times New Roman" w:cs="Times New Roman"/>
+          <w:sz w:val="28"/>
+          <w:szCs w:val="28"/>
+          <w:highlight w:val="green"/>
+          <w:lang w:val="en-US" w:eastAsia="ar-SA"/>
+        </w:rPr>
+        <w:t>10</w:t>
+      </w:r>
+      <w:r>
+        <w:rPr>
+          <w:rFonts w:ascii="Times New Roman" w:eastAsia="Times New Roman" w:hAnsi="Times New Roman" w:cs="Times New Roman"/>
+          <w:sz w:val="28"/>
+          <w:szCs w:val="28"/>
+          <w:lang w:val="en-US" w:eastAsia="ar-SA"/>
+        </w:rPr>
+        <w:t xml:space="preserve"> figures, </w:t>
+      </w:r>
+      <w:r>
+        <w:rPr>
+          <w:rFonts w:ascii="Times New Roman" w:eastAsia="Times New Roman" w:hAnsi="Times New Roman" w:cs="Times New Roman"/>
+          <w:sz w:val="28"/>
+          <w:szCs w:val="28"/>
+          <w:highlight w:val="green"/>
+          <w:lang w:val="en-US" w:eastAsia="ar-SA"/>
+        </w:rPr>
+        <w:t>13</w:t>
+      </w:r>
+      <w:r>
+        <w:rPr>
+          <w:rFonts w:ascii="Times New Roman" w:eastAsia="Times New Roman" w:hAnsi="Times New Roman" w:cs="Times New Roman"/>
+          <w:sz w:val="28"/>
+          <w:szCs w:val="28"/>
+          <w:lang w:val="en-US" w:eastAsia="ar-SA"/>
+        </w:rPr>
+        <w:t xml:space="preserve"> tables, </w:t>
+      </w:r>
+      <w:r>
+        <w:rPr>
+          <w:rFonts w:ascii="Times New Roman" w:eastAsia="Times New Roman" w:hAnsi="Times New Roman" w:cs="Times New Roman"/>
+          <w:sz w:val="28"/>
+          <w:szCs w:val="28"/>
+          <w:highlight w:val="green"/>
+          <w:lang w:val="en-US" w:eastAsia="ar-SA"/>
+        </w:rPr>
+        <w:t>3</w:t>
+      </w:r>
+      <w:r>
+        <w:rPr>
+          <w:rFonts w:ascii="Times New Roman" w:eastAsia="Times New Roman" w:hAnsi="Times New Roman" w:cs="Times New Roman"/>
+          <w:sz w:val="28"/>
+          <w:szCs w:val="28"/>
+          <w:lang w:val="en-US" w:eastAsia="ar-SA"/>
+        </w:rPr>
+        <w:t xml:space="preserve"> appendices, </w:t>
+      </w:r>
+      <w:r>
+        <w:rPr>
+          <w:rFonts w:ascii="Times New Roman" w:eastAsia="Times New Roman" w:hAnsi="Times New Roman" w:cs="Times New Roman"/>
+          <w:sz w:val="28"/>
+          <w:szCs w:val="28"/>
+          <w:highlight w:val="green"/>
+          <w:lang w:val="en-US" w:eastAsia="ar-SA"/>
+        </w:rPr>
+        <w:t>21</w:t>
+      </w:r>
+      <w:r>
+        <w:rPr>
+          <w:rFonts w:ascii="Times New Roman" w:eastAsia="Times New Roman" w:hAnsi="Times New Roman" w:cs="Times New Roman"/>
+          <w:sz w:val="28"/>
+          <w:szCs w:val="28"/>
+          <w:lang w:val="en-US" w:eastAsia="ar-SA"/>
+        </w:rPr>
+        <w:t xml:space="preserve"> references. </w:t>
       </w:r>
     </w:p>
     <w:p>
@@ -514,18 +955,80 @@
           <w:rFonts w:ascii="Times New Roman" w:eastAsia="Times New Roman" w:hAnsi="Times New Roman" w:cs="Times New Roman"/>
           <w:sz w:val="28"/>
           <w:szCs w:val="28"/>
+          <w:lang w:val="en-US" w:eastAsia="ar-SA"/>
+        </w:rPr>
+      </w:pPr>
+      <w:r>
+        <w:rPr>
+          <w:rFonts w:ascii="Times New Roman" w:eastAsia="Times New Roman" w:hAnsi="Times New Roman" w:cs="Times New Roman"/>
+          <w:sz w:val="28"/>
+          <w:szCs w:val="28"/>
+          <w:lang w:val="en-US" w:eastAsia="ar-SA"/>
+        </w:rPr>
+        <w:t>The c</w:t>
+      </w:r>
+      <w:r>
+        <w:rPr>
+          <w:rFonts w:ascii="Times New Roman" w:eastAsia="Times New Roman" w:hAnsi="Times New Roman" w:cs="Times New Roman"/>
+          <w:sz w:val="28"/>
+          <w:szCs w:val="28"/>
+          <w:lang w:val="en-US" w:eastAsia="ar-SA"/>
+        </w:rPr>
+        <w:t xml:space="preserve">omplex thesis </w:t>
+      </w:r>
+      <w:r>
+        <w:rPr>
+          <w:rFonts w:ascii="Times New Roman" w:eastAsia="Times New Roman" w:hAnsi="Times New Roman" w:cs="Times New Roman"/>
+          <w:sz w:val="28"/>
+          <w:szCs w:val="28"/>
+          <w:lang w:val="en-US" w:eastAsia="ar-SA"/>
+        </w:rPr>
+        <w:t>project</w:t>
+      </w:r>
+      <w:r>
+        <w:rPr>
+          <w:rFonts w:ascii="Times New Roman" w:eastAsia="Times New Roman" w:hAnsi="Times New Roman" w:cs="Times New Roman"/>
+          <w:sz w:val="28"/>
+          <w:szCs w:val="28"/>
+          <w:lang w:val="en-US" w:eastAsia="ar-SA"/>
+        </w:rPr>
+        <w:t xml:space="preserve"> </w:t>
+      </w:r>
+      <w:r>
+        <w:rPr>
+          <w:rFonts w:ascii="Times New Roman" w:eastAsia="Times New Roman" w:hAnsi="Times New Roman" w:cs="Times New Roman"/>
+          <w:sz w:val="28"/>
+          <w:szCs w:val="28"/>
+          <w:lang w:val="en-US" w:eastAsia="ar-SA"/>
+        </w:rPr>
+        <w:t>dedicated to a complex of problems of defining a plan of goods transporting in order to reduce transportation cost. The general part of the project deals with algorithms and methods for solving problem of planning transporting of the small-sized products</w:t>
+      </w:r>
+      <w:r>
+        <w:rPr>
+          <w:rFonts w:ascii="Times New Roman" w:eastAsia="Times New Roman" w:hAnsi="Times New Roman" w:cs="Times New Roman"/>
+          <w:sz w:val="28"/>
+          <w:szCs w:val="28"/>
+          <w:lang w:val="en-US" w:eastAsia="ar-SA"/>
+        </w:rPr>
+        <w:t xml:space="preserve">. </w:t>
+      </w:r>
+      <w:r>
+        <w:rPr>
+          <w:rFonts w:ascii="Times New Roman" w:eastAsia="Times New Roman" w:hAnsi="Times New Roman" w:cs="Times New Roman"/>
+          <w:sz w:val="28"/>
+          <w:szCs w:val="28"/>
+          <w:lang w:val="en-US" w:eastAsia="ar-SA"/>
+        </w:rPr>
+        <w:t>The individual part № 1 devoted to scheduling transportation of products in consideration of cargo capacity of vehicle</w:t>
+      </w:r>
+      <w:r>
+        <w:rPr>
+          <w:rFonts w:ascii="Times New Roman" w:eastAsia="Times New Roman" w:hAnsi="Times New Roman" w:cs="Times New Roman"/>
+          <w:sz w:val="28"/>
+          <w:szCs w:val="28"/>
           <w:lang w:eastAsia="ar-SA"/>
         </w:rPr>
-      </w:pPr>
-      <w:r>
-        <w:rPr>
-          <w:rFonts w:ascii="Times New Roman" w:eastAsia="Times New Roman" w:hAnsi="Times New Roman" w:cs="Times New Roman"/>
-          <w:sz w:val="28"/>
-          <w:szCs w:val="28"/>
-          <w:lang w:eastAsia="ar-SA"/>
-        </w:rPr>
-        <w:lastRenderedPageBreak/>
-        <w:t>МАРШРУТ,</w:t>
+        <w:t>s</w:t>
       </w:r>
       <w:r>
         <w:rPr>
@@ -534,78 +1037,43 @@
           <w:szCs w:val="28"/>
           <w:lang w:val="en-US" w:eastAsia="ar-SA"/>
         </w:rPr>
-        <w:t xml:space="preserve"> ЦИКЛ,</w:t>
-      </w:r>
-      <w:r>
-        <w:rPr>
-          <w:rFonts w:ascii="Times New Roman" w:eastAsia="Times New Roman" w:hAnsi="Times New Roman" w:cs="Times New Roman"/>
-          <w:sz w:val="28"/>
-          <w:szCs w:val="28"/>
-          <w:lang w:eastAsia="ar-SA"/>
-        </w:rPr>
-        <w:t xml:space="preserve"> ЗАДАЧА МАРШРУТИЗАЦІЇ ТРАНСПОРТНИХ ЗАСОБІВ, ЗАДАЧА КЛАСТЕРИЗАЦІЇ, </w:t>
-      </w:r>
-      <w:r>
-        <w:rPr>
-          <w:rFonts w:ascii="Times New Roman" w:eastAsia="Times New Roman" w:hAnsi="Times New Roman" w:cs="Times New Roman"/>
-          <w:sz w:val="28"/>
-          <w:szCs w:val="28"/>
-          <w:lang w:eastAsia="ar-SA"/>
-        </w:rPr>
-        <w:t xml:space="preserve">МЕТОД K-СЕРЕДНІХ, ЕВРИСТИЧНІ МЕТОДИ, </w:t>
-      </w:r>
-      <w:r>
-        <w:rPr>
-          <w:rFonts w:ascii="Times New Roman" w:eastAsia="Times New Roman" w:hAnsi="Times New Roman" w:cs="Times New Roman"/>
-          <w:sz w:val="28"/>
-          <w:szCs w:val="28"/>
-          <w:lang w:eastAsia="ar-SA"/>
-        </w:rPr>
-        <w:t>БДЖОЛИНИЙ АЛГОРИТМ, ЗАДАЧА КОМІВОЯЖЕРА</w:t>
-      </w:r>
-      <w:r>
-        <w:rPr>
-          <w:rFonts w:ascii="Times New Roman" w:eastAsia="Times New Roman" w:hAnsi="Times New Roman" w:cs="Times New Roman"/>
-          <w:sz w:val="28"/>
-          <w:szCs w:val="28"/>
-          <w:lang w:eastAsia="ar-SA"/>
-        </w:rPr>
-        <w:t>.</w:t>
-      </w:r>
-    </w:p>
-    <w:p>
-      <w:pPr>
-        <w:rPr>
-          <w:rFonts w:ascii="Times New Roman" w:hAnsi="Times New Roman" w:cs="Times New Roman"/>
-        </w:rPr>
-      </w:pPr>
-      <w:r>
-        <w:rPr>
-          <w:rFonts w:ascii="Times New Roman" w:hAnsi="Times New Roman" w:cs="Times New Roman"/>
-        </w:rPr>
-        <w:br w:type="page"/>
-      </w:r>
-    </w:p>
-    <w:p>
-      <w:pPr>
-        <w:spacing w:after="360"/>
-        <w:jc w:val="center"/>
-        <w:rPr>
-          <w:rFonts w:ascii="Times New Roman" w:hAnsi="Times New Roman" w:cs="Times New Roman"/>
-          <w:b/>
-          <w:sz w:val="28"/>
-          <w:lang w:val="en-US"/>
-        </w:rPr>
-      </w:pPr>
-      <w:r>
-        <w:rPr>
-          <w:rFonts w:ascii="Times New Roman" w:hAnsi="Times New Roman" w:cs="Times New Roman"/>
-          <w:b/>
-          <w:sz w:val="28"/>
-          <w:lang w:val="en-US"/>
-        </w:rPr>
-        <w:lastRenderedPageBreak/>
-        <w:t>ABSTRACT</w:t>
+        <w:t xml:space="preserve">, while individual part </w:t>
+      </w:r>
+      <w:r>
+        <w:rPr>
+          <w:rFonts w:ascii="Times New Roman" w:eastAsia="Times New Roman" w:hAnsi="Times New Roman" w:cs="Times New Roman"/>
+          <w:sz w:val="28"/>
+          <w:szCs w:val="28"/>
+          <w:lang w:val="en-US" w:eastAsia="ar-SA"/>
+        </w:rPr>
+        <w:t>№</w:t>
+      </w:r>
+      <w:r>
+        <w:rPr>
+          <w:rFonts w:ascii="Times New Roman" w:eastAsia="Times New Roman" w:hAnsi="Times New Roman" w:cs="Times New Roman"/>
+          <w:sz w:val="28"/>
+          <w:szCs w:val="28"/>
+          <w:lang w:val="en-US" w:eastAsia="ar-SA"/>
+        </w:rPr>
+        <w:t xml:space="preserve"> 2 devoted to transportation in consideration of cargo capacity and limited number of vehicles and</w:t>
+      </w:r>
+      <w:r>
+        <w:rPr>
+          <w:rFonts w:ascii="Times New Roman" w:eastAsia="Times New Roman" w:hAnsi="Times New Roman" w:cs="Times New Roman"/>
+          <w:sz w:val="28"/>
+          <w:szCs w:val="28"/>
+          <w:lang w:val="en-US" w:eastAsia="ar-SA"/>
+        </w:rPr>
+        <w:t xml:space="preserve"> in consideration</w:t>
+      </w:r>
+      <w:r>
+        <w:rPr>
+          <w:rFonts w:ascii="Times New Roman" w:eastAsia="Times New Roman" w:hAnsi="Times New Roman" w:cs="Times New Roman"/>
+          <w:sz w:val="28"/>
+          <w:szCs w:val="28"/>
+          <w:lang w:val="en-US" w:eastAsia="ar-SA"/>
+        </w:rPr>
+        <w:t xml:space="preserve"> of order priority</w:t>
       </w:r>
     </w:p>
     <w:p>
@@ -627,6 +1095,153 @@
           <w:szCs w:val="28"/>
           <w:lang w:val="en-US" w:eastAsia="ar-SA"/>
         </w:rPr>
+        <w:t>In the part of information support input and output data of the complex of problems defined and appropriate database structure designed.</w:t>
+      </w:r>
+    </w:p>
+    <w:p>
+      <w:pPr>
+        <w:spacing w:after="0" w:line="360" w:lineRule="auto"/>
+        <w:ind w:firstLine="723"/>
+        <w:jc w:val="both"/>
+        <w:rPr>
+          <w:rFonts w:ascii="Times New Roman" w:eastAsia="Times New Roman" w:hAnsi="Times New Roman" w:cs="Times New Roman"/>
+          <w:sz w:val="28"/>
+          <w:szCs w:val="28"/>
+          <w:lang w:val="en-US" w:eastAsia="ar-SA"/>
+        </w:rPr>
+      </w:pPr>
+      <w:r>
+        <w:rPr>
+          <w:rFonts w:ascii="Times New Roman" w:eastAsia="Times New Roman" w:hAnsi="Times New Roman" w:cs="Times New Roman"/>
+          <w:sz w:val="28"/>
+          <w:szCs w:val="28"/>
+          <w:lang w:val="en-US" w:eastAsia="ar-SA"/>
+        </w:rPr>
+        <w:t>The section of mathematical support contains mathematical formulation of the problem and</w:t>
+      </w:r>
+      <w:r>
+        <w:rPr>
+          <w:rFonts w:ascii="Times New Roman" w:eastAsia="Times New Roman" w:hAnsi="Times New Roman" w:cs="Times New Roman"/>
+          <w:sz w:val="28"/>
+          <w:szCs w:val="28"/>
+          <w:lang w:val="en-US" w:eastAsia="ar-SA"/>
+        </w:rPr>
+        <w:t xml:space="preserve"> approaches to problem solving </w:t>
+      </w:r>
+      <w:r>
+        <w:rPr>
+          <w:rFonts w:ascii="Times New Roman" w:eastAsia="Times New Roman" w:hAnsi="Times New Roman" w:cs="Times New Roman"/>
+          <w:sz w:val="28"/>
+          <w:szCs w:val="28"/>
+          <w:lang w:val="en-US" w:eastAsia="ar-SA"/>
+        </w:rPr>
+        <w:t>reason</w:t>
+      </w:r>
+      <w:r>
+        <w:rPr>
+          <w:rFonts w:ascii="Times New Roman" w:eastAsia="Times New Roman" w:hAnsi="Times New Roman" w:cs="Times New Roman"/>
+          <w:sz w:val="28"/>
+          <w:szCs w:val="28"/>
+          <w:lang w:val="en-US" w:eastAsia="ar-SA"/>
+        </w:rPr>
+        <w:t>ing</w:t>
+      </w:r>
+      <w:r>
+        <w:rPr>
+          <w:rFonts w:ascii="Times New Roman" w:eastAsia="Times New Roman" w:hAnsi="Times New Roman" w:cs="Times New Roman"/>
+          <w:sz w:val="28"/>
+          <w:szCs w:val="28"/>
+          <w:lang w:val="en-US" w:eastAsia="ar-SA"/>
+        </w:rPr>
+        <w:t xml:space="preserve">. Algorithms for solving </w:t>
+      </w:r>
+      <w:r>
+        <w:rPr>
+          <w:rFonts w:ascii="Times New Roman" w:eastAsia="Times New Roman" w:hAnsi="Times New Roman" w:cs="Times New Roman"/>
+          <w:sz w:val="28"/>
+          <w:szCs w:val="28"/>
+          <w:lang w:val="en-US" w:eastAsia="ar-SA"/>
+        </w:rPr>
+        <w:t xml:space="preserve">the </w:t>
+      </w:r>
+      <w:r>
+        <w:rPr>
+          <w:rFonts w:ascii="Times New Roman" w:eastAsia="Times New Roman" w:hAnsi="Times New Roman" w:cs="Times New Roman"/>
+          <w:sz w:val="28"/>
+          <w:szCs w:val="28"/>
+          <w:lang w:val="en-US" w:eastAsia="ar-SA"/>
+        </w:rPr>
+        <w:t xml:space="preserve">problem of </w:t>
+      </w:r>
+      <w:r>
+        <w:rPr>
+          <w:rFonts w:ascii="Times New Roman" w:eastAsia="Times New Roman" w:hAnsi="Times New Roman" w:cs="Times New Roman"/>
+          <w:sz w:val="28"/>
+          <w:szCs w:val="28"/>
+          <w:lang w:val="en-US" w:eastAsia="ar-SA"/>
+        </w:rPr>
+        <w:t>the small-sized products</w:t>
+      </w:r>
+      <w:r>
+        <w:rPr>
+          <w:rFonts w:ascii="Times New Roman" w:eastAsia="Times New Roman" w:hAnsi="Times New Roman" w:cs="Times New Roman"/>
+          <w:sz w:val="28"/>
+          <w:szCs w:val="28"/>
+          <w:lang w:val="en-US" w:eastAsia="ar-SA"/>
+        </w:rPr>
+        <w:t xml:space="preserve"> transporting </w:t>
+      </w:r>
+      <w:r>
+        <w:rPr>
+          <w:rFonts w:ascii="Times New Roman" w:eastAsia="Times New Roman" w:hAnsi="Times New Roman" w:cs="Times New Roman"/>
+          <w:sz w:val="28"/>
+          <w:szCs w:val="28"/>
+          <w:lang w:val="en-US" w:eastAsia="ar-SA"/>
+        </w:rPr>
+        <w:t>were developed and a comparative analysis based on experimental data was performed.</w:t>
+      </w:r>
+    </w:p>
+    <w:p>
+      <w:pPr>
+        <w:spacing w:after="0" w:line="360" w:lineRule="auto"/>
+        <w:ind w:firstLine="723"/>
+        <w:jc w:val="both"/>
+        <w:rPr>
+          <w:rFonts w:ascii="Times New Roman" w:eastAsia="Times New Roman" w:hAnsi="Times New Roman" w:cs="Times New Roman"/>
+          <w:sz w:val="28"/>
+          <w:szCs w:val="28"/>
+          <w:lang w:val="en-US" w:eastAsia="ar-SA"/>
+        </w:rPr>
+      </w:pPr>
+      <w:r>
+        <w:rPr>
+          <w:rFonts w:ascii="Times New Roman" w:eastAsia="Times New Roman" w:hAnsi="Times New Roman" w:cs="Times New Roman"/>
+          <w:sz w:val="28"/>
+          <w:szCs w:val="28"/>
+          <w:lang w:val="en-US" w:eastAsia="ar-SA"/>
+        </w:rPr>
+        <w:t xml:space="preserve">The software part dedicated to the chosen software architecture and the reason of choosing it. </w:t>
+      </w:r>
+    </w:p>
+    <w:p>
+      <w:pPr>
+        <w:spacing w:before="360" w:after="0" w:line="360" w:lineRule="auto"/>
+        <w:ind w:firstLine="723"/>
+        <w:jc w:val="both"/>
+        <w:rPr>
+          <w:rFonts w:ascii="Times New Roman" w:eastAsia="Times New Roman" w:hAnsi="Times New Roman" w:cs="Times New Roman"/>
+          <w:sz w:val="28"/>
+          <w:szCs w:val="28"/>
+          <w:lang w:val="en-US" w:eastAsia="ar-SA"/>
+        </w:rPr>
+      </w:pPr>
+      <w:r>
+        <w:rPr>
+          <w:rFonts w:ascii="Times New Roman" w:eastAsia="Times New Roman" w:hAnsi="Times New Roman" w:cs="Times New Roman"/>
+          <w:sz w:val="28"/>
+          <w:szCs w:val="28"/>
+          <w:lang w:val="en-US" w:eastAsia="ar-SA"/>
+        </w:rPr>
         <w:t xml:space="preserve">ROUTE, </w:t>
       </w:r>
       <w:r>
@@ -672,7 +1287,7 @@
           <w:szCs w:val="28"/>
           <w:lang w:val="en-US" w:eastAsia="ar-SA"/>
         </w:rPr>
-        <w:t xml:space="preserve"> HEUR</w:t>
+        <w:t xml:space="preserve"> </w:t>
       </w:r>
       <w:r>
         <w:rPr>
@@ -681,7 +1296,34 @@
           <w:szCs w:val="28"/>
           <w:lang w:val="en-US" w:eastAsia="ar-SA"/>
         </w:rPr>
-        <w:t xml:space="preserve">ISTIC ALGORITHMS, </w:t>
+        <w:t>META</w:t>
+      </w:r>
+      <w:r>
+        <w:rPr>
+          <w:rFonts w:ascii="Times New Roman" w:eastAsia="Times New Roman" w:hAnsi="Times New Roman" w:cs="Times New Roman"/>
+          <w:sz w:val="28"/>
+          <w:szCs w:val="28"/>
+          <w:lang w:val="en-US" w:eastAsia="ar-SA"/>
+        </w:rPr>
+        <w:t>HEUR</w:t>
+      </w:r>
+      <w:r>
+        <w:rPr>
+          <w:rFonts w:ascii="Times New Roman" w:eastAsia="Times New Roman" w:hAnsi="Times New Roman" w:cs="Times New Roman"/>
+          <w:sz w:val="28"/>
+          <w:szCs w:val="28"/>
+          <w:lang w:val="en-US" w:eastAsia="ar-SA"/>
+        </w:rPr>
+        <w:t>ISTIC</w:t>
+      </w:r>
+      <w:r>
+        <w:rPr>
+          <w:rFonts w:ascii="Times New Roman" w:eastAsia="Times New Roman" w:hAnsi="Times New Roman" w:cs="Times New Roman"/>
+          <w:sz w:val="28"/>
+          <w:szCs w:val="28"/>
+          <w:lang w:val="en-US" w:eastAsia="ar-SA"/>
+        </w:rPr>
+        <w:t xml:space="preserve">, </w:t>
       </w:r>
       <w:r>
         <w:rPr>
@@ -6901,174 +7543,42 @@
     </w:p>
     <w:p>
       <w:pPr>
-        <w:shd w:val="clear" w:color="auto" w:fill="D99594" w:themeFill="accent2" w:themeFillTint="99"/>
-        <w:spacing w:line="360" w:lineRule="auto"/>
-        <w:rPr>
-          <w:rFonts w:ascii="Times New Roman" w:hAnsi="Times New Roman" w:cs="Times New Roman"/>
-          <w:i/>
-          <w:iCs/>
-          <w:sz w:val="28"/>
-        </w:rPr>
-      </w:pPr>
-      <w:r>
-        <w:rPr>
-          <w:rFonts w:ascii="Times New Roman" w:hAnsi="Times New Roman" w:cs="Times New Roman"/>
-          <w:i/>
-          <w:iCs/>
-          <w:sz w:val="28"/>
-        </w:rPr>
-        <w:t>Загальні відомості щодо історії виникнення та обґрунтування необхідності розробки.</w:t>
-      </w:r>
-    </w:p>
-    <w:p>
-      <w:pPr>
-        <w:shd w:val="clear" w:color="auto" w:fill="D99594" w:themeFill="accent2" w:themeFillTint="99"/>
-        <w:spacing w:line="360" w:lineRule="auto"/>
-        <w:rPr>
-          <w:rFonts w:ascii="Times New Roman" w:hAnsi="Times New Roman" w:cs="Times New Roman"/>
-          <w:i/>
-          <w:iCs/>
-          <w:sz w:val="28"/>
-        </w:rPr>
-      </w:pPr>
-      <w:r>
-        <w:rPr>
-          <w:rFonts w:ascii="Times New Roman" w:hAnsi="Times New Roman" w:cs="Times New Roman"/>
-          <w:i/>
-          <w:iCs/>
-          <w:sz w:val="28"/>
-        </w:rPr>
-        <w:t>За необхідністю навести визначення та терміни, що стосуються теми дипломного проекту.</w:t>
-      </w:r>
-    </w:p>
-    <w:p>
-      <w:pPr>
-        <w:shd w:val="clear" w:color="auto" w:fill="D99594" w:themeFill="accent2" w:themeFillTint="99"/>
-        <w:spacing w:line="360" w:lineRule="auto"/>
-        <w:rPr>
-          <w:rFonts w:ascii="Times New Roman" w:hAnsi="Times New Roman" w:cs="Times New Roman"/>
-          <w:i/>
-          <w:iCs/>
-          <w:sz w:val="28"/>
-        </w:rPr>
-      </w:pPr>
-      <w:r>
-        <w:rPr>
-          <w:rFonts w:ascii="Times New Roman" w:hAnsi="Times New Roman" w:cs="Times New Roman"/>
-          <w:i/>
-          <w:iCs/>
-          <w:sz w:val="28"/>
-        </w:rPr>
-        <w:t>При описі стандартних термінів чи інших відомостей (не введених Вами) необхідно посилатися на їх джерела.</w:t>
-      </w:r>
-    </w:p>
-    <w:p>
-      <w:pPr>
         <w:spacing w:after="0" w:line="360" w:lineRule="auto"/>
         <w:ind w:firstLine="709"/>
         <w:jc w:val="both"/>
         <w:rPr>
-          <w:rFonts w:ascii="Times New Roman" w:hAnsi="Times New Roman" w:cs="Times New Roman"/>
-          <w:sz w:val="28"/>
-          <w:szCs w:val="28"/>
-        </w:rPr>
-      </w:pPr>
-      <w:r>
-        <w:rPr>
-          <w:rFonts w:ascii="Times New Roman" w:hAnsi="Times New Roman" w:cs="Times New Roman"/>
-          <w:bCs/>
-          <w:sz w:val="28"/>
-          <w:szCs w:val="28"/>
-        </w:rPr>
-        <w:t>Д</w:t>
-      </w:r>
-      <w:r>
-        <w:rPr>
-          <w:rFonts w:ascii="Times New Roman" w:hAnsi="Times New Roman" w:cs="Times New Roman"/>
-          <w:bCs/>
-          <w:sz w:val="28"/>
-          <w:szCs w:val="28"/>
-        </w:rPr>
-        <w:t>ипломний проект присвячений</w:t>
-      </w:r>
-      <w:r>
-        <w:rPr>
-          <w:rFonts w:ascii="Times New Roman" w:hAnsi="Times New Roman" w:cs="Times New Roman"/>
-          <w:b/>
-          <w:bCs/>
-          <w:sz w:val="28"/>
-          <w:szCs w:val="28"/>
-        </w:rPr>
-        <w:t xml:space="preserve"> </w:t>
-      </w:r>
-      <w:r>
-        <w:rPr>
-          <w:rFonts w:ascii="Times New Roman" w:hAnsi="Times New Roman" w:cs="Times New Roman"/>
-          <w:sz w:val="28"/>
-          <w:szCs w:val="28"/>
-        </w:rPr>
-        <w:t xml:space="preserve">розробці комплексу задач </w:t>
-      </w:r>
-      <w:r>
-        <w:rPr>
-          <w:rFonts w:ascii="Times New Roman" w:hAnsi="Times New Roman" w:cs="Times New Roman"/>
-          <w:sz w:val="28"/>
-          <w:szCs w:val="28"/>
-        </w:rPr>
-        <w:t>складання плану перевезень продукції. У загальній частині дипломного проекту описується задача маршрутизації транспортних засобів при перевезенні малогабаритної продукції. Індивідуальна частина № 1 присвячена задачі складанню плану перевезень однорідної продукції із урахуванням їх вантажомісткості транспортних засобів та визначенню оптимальної кількості транспортних засобів для здійснення цих перевезень.</w:t>
-      </w:r>
-      <w:r>
-        <w:rPr>
-          <w:rFonts w:ascii="Times New Roman" w:hAnsi="Times New Roman" w:cs="Times New Roman"/>
-          <w:sz w:val="28"/>
-          <w:szCs w:val="28"/>
-        </w:rPr>
-        <w:t xml:space="preserve"> У індивідуальній частині № 2 розглядається задача складання плану перевезень продукції із урахуванням вантажомісткості та обмеженої кількості транспортних засобів, а також пріоритетів замовлень.</w:t>
-      </w:r>
-      <w:r>
-        <w:rPr>
-          <w:rFonts w:ascii="Times New Roman" w:hAnsi="Times New Roman" w:cs="Times New Roman"/>
-          <w:sz w:val="28"/>
-          <w:szCs w:val="28"/>
-        </w:rPr>
-        <w:t xml:space="preserve"> </w:t>
-      </w:r>
-      <w:r>
-        <w:rPr>
-          <w:rFonts w:ascii="Times New Roman" w:hAnsi="Times New Roman" w:cs="Times New Roman"/>
-          <w:iCs/>
-          <w:sz w:val="28"/>
-          <w:szCs w:val="28"/>
-        </w:rPr>
-        <w:t>Призначенням</w:t>
-      </w:r>
-      <w:r>
-        <w:rPr>
-          <w:rFonts w:ascii="Times New Roman" w:eastAsia="Times New Roman" w:hAnsi="Times New Roman" w:cs="Times New Roman"/>
-          <w:iCs/>
-          <w:sz w:val="28"/>
-          <w:szCs w:val="28"/>
+          <w:rFonts w:ascii="Times New Roman" w:eastAsia="Times New Roman" w:hAnsi="Times New Roman" w:cs="Times New Roman"/>
+          <w:sz w:val="28"/>
+          <w:szCs w:val="24"/>
+          <w:lang w:val="en-US" w:eastAsia="ru-RU"/>
+        </w:rPr>
+      </w:pPr>
+      <w:r>
+        <w:rPr>
+          <w:rFonts w:ascii="Times New Roman" w:eastAsia="Times New Roman" w:hAnsi="Times New Roman" w:cs="Times New Roman"/>
+          <w:sz w:val="28"/>
+          <w:szCs w:val="24"/>
           <w:lang w:eastAsia="ru-RU"/>
         </w:rPr>
-        <w:t xml:space="preserve"> </w:t>
-      </w:r>
-      <w:r>
-        <w:rPr>
-          <w:rFonts w:ascii="Times New Roman" w:eastAsia="Calibri" w:hAnsi="Times New Roman" w:cs="Times New Roman"/>
-          <w:iCs/>
-          <w:sz w:val="28"/>
-          <w:szCs w:val="28"/>
-        </w:rPr>
-        <w:t>комплексу задач є забезпечення логіста засобами автоматизованого створення плану перевезень продукції з мінімальними сумарними витратами</w:t>
-      </w:r>
-      <w:r>
-        <w:rPr>
-          <w:rFonts w:ascii="Times New Roman" w:eastAsia="Calibri" w:hAnsi="Times New Roman" w:cs="Times New Roman"/>
-          <w:iCs/>
-          <w:sz w:val="28"/>
-          <w:szCs w:val="28"/>
-        </w:rPr>
-        <w:t>.</w:t>
+        <w:t>Логістика</w:t>
+      </w:r>
+      <w:r>
+        <w:rPr>
+          <w:rFonts w:ascii="Times New Roman" w:eastAsia="Times New Roman" w:hAnsi="Times New Roman" w:cs="Times New Roman"/>
+          <w:sz w:val="28"/>
+          <w:szCs w:val="24"/>
+          <w:lang w:eastAsia="ru-RU"/>
+        </w:rPr>
+        <w:t xml:space="preserve"> – частина економічної науки, предмет якої полягає в організації раціонального процесу просування товарів і послуг від постачальників сировини до споживачів, функціонування сфери обігу продукції, товарів, послуг, управління товарними запасами, створення інфраструктури руху товару. Логістика спрямована на оптимізацію витрат і раціоналізацію процесу виробництва, збуту і супутнього сервісу як в рамках одного підприємства, так і для групи підп</w:t>
+      </w:r>
+      <w:r>
+        <w:rPr>
+          <w:rFonts w:ascii="Times New Roman" w:eastAsia="Times New Roman" w:hAnsi="Times New Roman" w:cs="Times New Roman"/>
+          <w:sz w:val="28"/>
+          <w:szCs w:val="24"/>
+          <w:lang w:eastAsia="ru-RU"/>
+        </w:rPr>
+        <w:t>риємств.</w:t>
       </w:r>
     </w:p>
     <w:p>
@@ -7077,21 +7587,200 @@
         <w:ind w:firstLine="709"/>
         <w:jc w:val="both"/>
         <w:rPr>
-          <w:rFonts w:ascii="Times New Roman" w:eastAsia="Times New Roman" w:hAnsi="Times New Roman" w:cs="Times New Roman"/>
+          <w:rFonts w:ascii="Times New Roman" w:hAnsi="Times New Roman" w:cs="Times New Roman"/>
+          <w:sz w:val="28"/>
+          <w:szCs w:val="28"/>
+        </w:rPr>
+      </w:pPr>
+      <w:r>
+        <w:rPr>
+          <w:rFonts w:ascii="Times New Roman" w:eastAsia="Times New Roman" w:hAnsi="Times New Roman" w:cs="Times New Roman"/>
+          <w:sz w:val="28"/>
+          <w:szCs w:val="24"/>
+          <w:lang w:eastAsia="ru-RU"/>
+        </w:rPr>
+        <w:t xml:space="preserve">На сьогодні основним </w:t>
+      </w:r>
+      <w:r>
+        <w:rPr>
+          <w:rFonts w:ascii="Times New Roman" w:eastAsia="Times New Roman" w:hAnsi="Times New Roman" w:cs="Times New Roman"/>
+          <w:sz w:val="28"/>
+          <w:szCs w:val="24"/>
+          <w:lang w:eastAsia="ru-RU"/>
+        </w:rPr>
+        <w:t>завданням</w:t>
+      </w:r>
+      <w:r>
+        <w:rPr>
+          <w:rFonts w:ascii="Times New Roman" w:eastAsia="Times New Roman" w:hAnsi="Times New Roman" w:cs="Times New Roman"/>
+          <w:sz w:val="28"/>
+          <w:szCs w:val="24"/>
+          <w:lang w:eastAsia="ru-RU"/>
+        </w:rPr>
+        <w:t xml:space="preserve"> логістики є </w:t>
+      </w:r>
+      <w:r>
+        <w:rPr>
+          <w:rFonts w:ascii="Times New Roman" w:eastAsia="Times New Roman" w:hAnsi="Times New Roman" w:cs="Times New Roman"/>
+          <w:sz w:val="28"/>
+          <w:szCs w:val="24"/>
+          <w:lang w:eastAsia="ru-RU"/>
+        </w:rPr>
+        <w:t>організація перевезень продукції таким чином, щоб витрати на ці перевезення були якомога меншими</w:t>
+      </w:r>
+      <w:r>
+        <w:rPr>
+          <w:rFonts w:ascii="Times New Roman" w:eastAsia="Times New Roman" w:hAnsi="Times New Roman" w:cs="Times New Roman"/>
+          <w:sz w:val="28"/>
+          <w:szCs w:val="24"/>
+          <w:lang w:eastAsia="ru-RU"/>
+        </w:rPr>
+        <w:t>.</w:t>
+      </w:r>
+      <w:r>
+        <w:rPr>
+          <w:rFonts w:ascii="Times New Roman" w:eastAsia="Times New Roman" w:hAnsi="Times New Roman" w:cs="Times New Roman"/>
+          <w:sz w:val="28"/>
+          <w:szCs w:val="24"/>
+          <w:lang w:eastAsia="ru-RU"/>
+        </w:rPr>
+        <w:t xml:space="preserve"> Тому даний д</w:t>
+      </w:r>
+      <w:r>
+        <w:rPr>
+          <w:rFonts w:ascii="Times New Roman" w:hAnsi="Times New Roman" w:cs="Times New Roman"/>
+          <w:bCs/>
+          <w:sz w:val="28"/>
+          <w:szCs w:val="28"/>
+        </w:rPr>
+        <w:t>ипломний проект присвячений</w:t>
+      </w:r>
+      <w:r>
+        <w:rPr>
+          <w:rFonts w:ascii="Times New Roman" w:hAnsi="Times New Roman" w:cs="Times New Roman"/>
+          <w:b/>
+          <w:bCs/>
+          <w:sz w:val="28"/>
+          <w:szCs w:val="28"/>
+        </w:rPr>
+        <w:t xml:space="preserve"> </w:t>
+      </w:r>
+      <w:r>
+        <w:rPr>
+          <w:rFonts w:ascii="Times New Roman" w:hAnsi="Times New Roman" w:cs="Times New Roman"/>
+          <w:sz w:val="28"/>
+          <w:szCs w:val="28"/>
+        </w:rPr>
+        <w:t xml:space="preserve">розробці комплексу задач складання плану перевезень продукції. </w:t>
+      </w:r>
+    </w:p>
+    <w:p>
+      <w:pPr>
+        <w:spacing w:after="0" w:line="360" w:lineRule="auto"/>
+        <w:ind w:firstLine="709"/>
+        <w:jc w:val="both"/>
+        <w:rPr>
+          <w:rFonts w:ascii="Times New Roman" w:hAnsi="Times New Roman" w:cs="Times New Roman"/>
+          <w:sz w:val="28"/>
+          <w:szCs w:val="28"/>
+          <w:lang w:val="en-US"/>
+        </w:rPr>
+      </w:pPr>
+      <w:r>
+        <w:rPr>
+          <w:rFonts w:ascii="Times New Roman" w:hAnsi="Times New Roman" w:cs="Times New Roman"/>
+          <w:sz w:val="28"/>
+          <w:szCs w:val="28"/>
+        </w:rPr>
+        <w:t>У загальній частині дипломного проекту описується задача маршрутизації транспортних засобів при перевезенні малогабаритної продукції. Індивідуальна частина № 1 присвячена задачі складанню плану перевезень однорідної продукції із урахуванням їх вантажомісткості транспортних засобів та визначенню оптимальної кількості транспортних засобів для здійснення цих перевезень.</w:t>
+      </w:r>
+      <w:r>
+        <w:rPr>
+          <w:rFonts w:ascii="Times New Roman" w:hAnsi="Times New Roman" w:cs="Times New Roman"/>
+          <w:sz w:val="28"/>
+          <w:szCs w:val="28"/>
+        </w:rPr>
+        <w:t xml:space="preserve"> У індивідуальній частині № 2 розглядається задача складання плану перевезень продукції із урахуванням вантажомісткості та обмеженої кількості транспортних засобів, а також пріоритетів замовлень.</w:t>
+      </w:r>
+      <w:r>
+        <w:rPr>
+          <w:rFonts w:ascii="Times New Roman" w:hAnsi="Times New Roman" w:cs="Times New Roman"/>
+          <w:sz w:val="28"/>
+          <w:szCs w:val="28"/>
+        </w:rPr>
+        <w:t xml:space="preserve"> </w:t>
+      </w:r>
+    </w:p>
+    <w:p>
+      <w:pPr>
+        <w:spacing w:after="0" w:line="360" w:lineRule="auto"/>
+        <w:ind w:firstLine="709"/>
+        <w:jc w:val="both"/>
+        <w:rPr>
+          <w:rFonts w:ascii="Times New Roman" w:hAnsi="Times New Roman" w:cs="Times New Roman"/>
+          <w:sz w:val="28"/>
+          <w:szCs w:val="28"/>
+        </w:rPr>
+      </w:pPr>
+      <w:r>
+        <w:rPr>
+          <w:rFonts w:ascii="Times New Roman" w:hAnsi="Times New Roman" w:cs="Times New Roman"/>
           <w:iCs/>
           <w:sz w:val="28"/>
           <w:szCs w:val="28"/>
+        </w:rPr>
+        <w:t>Призначенням</w:t>
+      </w:r>
+      <w:r>
+        <w:rPr>
+          <w:rFonts w:ascii="Times New Roman" w:eastAsia="Times New Roman" w:hAnsi="Times New Roman" w:cs="Times New Roman"/>
+          <w:iCs/>
+          <w:sz w:val="28"/>
+          <w:szCs w:val="28"/>
           <w:lang w:eastAsia="ru-RU"/>
         </w:rPr>
-      </w:pPr>
-      <w:r>
-        <w:rPr>
-          <w:rFonts w:ascii="Times New Roman" w:eastAsia="Times New Roman" w:hAnsi="Times New Roman" w:cs="Times New Roman"/>
+        <w:t xml:space="preserve"> </w:t>
+      </w:r>
+      <w:r>
+        <w:rPr>
+          <w:rFonts w:ascii="Times New Roman" w:eastAsia="Calibri" w:hAnsi="Times New Roman" w:cs="Times New Roman"/>
           <w:iCs/>
           <w:sz w:val="28"/>
           <w:szCs w:val="28"/>
+        </w:rPr>
+        <w:t>комплексу задач є забезпечення логіста засобами автоматизованого створення плану перевезень продукції з мінімальними сумарними витратами</w:t>
+      </w:r>
+      <w:r>
+        <w:rPr>
+          <w:rFonts w:ascii="Times New Roman" w:eastAsia="Calibri" w:hAnsi="Times New Roman" w:cs="Times New Roman"/>
+          <w:iCs/>
+          <w:sz w:val="28"/>
+          <w:szCs w:val="28"/>
+        </w:rPr>
+        <w:t>.</w:t>
+      </w:r>
+    </w:p>
+    <w:p>
+      <w:pPr>
+        <w:spacing w:after="0" w:line="360" w:lineRule="auto"/>
+        <w:ind w:firstLine="709"/>
+        <w:jc w:val="both"/>
+        <w:rPr>
+          <w:rFonts w:ascii="Times New Roman" w:eastAsia="Times New Roman" w:hAnsi="Times New Roman" w:cs="Times New Roman"/>
+          <w:iCs/>
+          <w:sz w:val="28"/>
+          <w:szCs w:val="28"/>
           <w:lang w:eastAsia="ru-RU"/>
         </w:rPr>
+      </w:pPr>
+      <w:r>
+        <w:rPr>
+          <w:rFonts w:ascii="Times New Roman" w:eastAsia="Times New Roman" w:hAnsi="Times New Roman" w:cs="Times New Roman"/>
+          <w:iCs/>
+          <w:sz w:val="28"/>
+          <w:szCs w:val="28"/>
+          <w:lang w:eastAsia="ru-RU"/>
+        </w:rPr>
         <w:t xml:space="preserve">Метою комплексу задач є зменшення сумарних витрат на перевезення продукції та </w:t>
       </w:r>
       <w:r>
@@ -7122,7 +7811,18 @@
           <w:szCs w:val="28"/>
           <w:lang w:eastAsia="ru-RU"/>
         </w:rPr>
-        <w:t>із неврахуванням пріоритетів замовлень. Для досягнення цілей у роботі вирішуються задачі, які згадувалися вище та яким присвячені загальна та індивідуальні частини дипломного проекту. У свою чергу для розв’</w:t>
+        <w:t xml:space="preserve">із неврахуванням пріоритетів замовлень. Для досягнення цілей у роботі вирішуються задачі, які згадувалися вище та яким присвячені загальна та індивідуальні частини дипломного проекту. У свою </w:t>
+      </w:r>
+      <w:r>
+        <w:rPr>
+          <w:rFonts w:ascii="Times New Roman" w:eastAsia="Times New Roman" w:hAnsi="Times New Roman" w:cs="Times New Roman"/>
+          <w:iCs/>
+          <w:sz w:val="28"/>
+          <w:szCs w:val="28"/>
+          <w:lang w:eastAsia="ru-RU"/>
+        </w:rPr>
+        <w:lastRenderedPageBreak/>
+        <w:t>чергу для розв’</w:t>
       </w:r>
       <w:r>
         <w:rPr>
@@ -7175,7 +7875,6 @@
           <w:sz w:val="28"/>
           <w:szCs w:val="28"/>
         </w:rPr>
-        <w:lastRenderedPageBreak/>
         <w:t>Практичне значення одержаних результатів.</w:t>
       </w:r>
       <w:r>
@@ -7250,27 +7949,7 @@
           <w:sz w:val="28"/>
           <w:szCs w:val="28"/>
         </w:rPr>
-        <w:t xml:space="preserve">’язання </w:t>
-      </w:r>
-      <w:proofErr w:type="spellStart"/>
-      <w:r>
-        <w:rPr>
-          <w:rFonts w:ascii="Times New Roman" w:hAnsi="Times New Roman" w:cs="Times New Roman"/>
-          <w:bCs/>
-          <w:sz w:val="28"/>
-          <w:szCs w:val="28"/>
-        </w:rPr>
-        <w:t>підзадач</w:t>
-      </w:r>
-      <w:proofErr w:type="spellEnd"/>
-      <w:r>
-        <w:rPr>
-          <w:rFonts w:ascii="Times New Roman" w:hAnsi="Times New Roman" w:cs="Times New Roman"/>
-          <w:bCs/>
-          <w:sz w:val="28"/>
-          <w:szCs w:val="28"/>
-        </w:rPr>
-        <w:t>, що</w:t>
+        <w:t>’язання задач, що</w:t>
       </w:r>
       <w:r>
         <w:rPr>
@@ -19754,10 +20433,10 @@
             <v:path o:extrusionok="f" gradientshapeok="t" o:connecttype="rect"/>
             <o:lock v:ext="edit" aspectratio="t"/>
           </v:shapetype>
-          <v:shape id="_x0000_i1025" type="#_x0000_t75" style="width:445.4pt;height:298.9pt" o:ole="">
+          <v:shape id="_x0000_i1025" type="#_x0000_t75" style="width:445.5pt;height:299.25pt" o:ole="">
             <v:imagedata r:id="rId8" o:title=""/>
           </v:shape>
-          <o:OLEObject Type="Embed" ProgID="Visio.Drawing.11" ShapeID="_x0000_i1025" DrawAspect="Content" ObjectID="_1398769273" r:id="rId9"/>
+          <o:OLEObject Type="Embed" ProgID="Visio.Drawing.11" ShapeID="_x0000_i1025" DrawAspect="Content" ObjectID="_1398867438" r:id="rId9"/>
         </w:object>
       </w:r>
     </w:p>
@@ -19821,10 +20500,10 @@
       </w:pPr>
       <w:r>
         <w:object w:dxaOrig="9692" w:dyaOrig="6273">
-          <v:shape id="_x0000_i1026" type="#_x0000_t75" style="width:460.45pt;height:297.2pt" o:ole="">
+          <v:shape id="_x0000_i1026" type="#_x0000_t75" style="width:460.5pt;height:297pt" o:ole="">
             <v:imagedata r:id="rId10" o:title=""/>
           </v:shape>
-          <o:OLEObject Type="Embed" ProgID="Visio.Drawing.11" ShapeID="_x0000_i1026" DrawAspect="Content" ObjectID="_1398769274" r:id="rId11"/>
+          <o:OLEObject Type="Embed" ProgID="Visio.Drawing.11" ShapeID="_x0000_i1026" DrawAspect="Content" ObjectID="_1398867439" r:id="rId11"/>
         </w:object>
       </w:r>
     </w:p>
@@ -21103,10 +21782,10 @@
       </w:pPr>
       <w:r>
         <w:object w:dxaOrig="9334" w:dyaOrig="6273">
-          <v:shape id="_x0000_i1027" type="#_x0000_t75" style="width:466.35pt;height:313.95pt" o:ole="">
+          <v:shape id="_x0000_i1027" type="#_x0000_t75" style="width:466.5pt;height:314.25pt" o:ole="">
             <v:imagedata r:id="rId12" o:title=""/>
           </v:shape>
-          <o:OLEObject Type="Embed" ProgID="Visio.Drawing.11" ShapeID="_x0000_i1027" DrawAspect="Content" ObjectID="_1398769275" r:id="rId13"/>
+          <o:OLEObject Type="Embed" ProgID="Visio.Drawing.11" ShapeID="_x0000_i1027" DrawAspect="Content" ObjectID="_1398867440" r:id="rId13"/>
         </w:object>
       </w:r>
     </w:p>
@@ -25624,10 +26303,10 @@
                 <w:lang w:val="ru-RU"/>
               </w:rPr>
               <w:object w:dxaOrig="4348" w:dyaOrig="3070">
-                <v:shape id="_x0000_i1028" type="#_x0000_t75" style="width:217.65pt;height:153.2pt" o:ole="">
+                <v:shape id="_x0000_i1028" type="#_x0000_t75" style="width:217.5pt;height:153pt" o:ole="">
                   <v:imagedata r:id="rId14" o:title=""/>
                 </v:shape>
-                <o:OLEObject Type="Embed" ProgID="Visio.Drawing.11" ShapeID="_x0000_i1028" DrawAspect="Content" ObjectID="_1398769276" r:id="rId15"/>
+                <o:OLEObject Type="Embed" ProgID="Visio.Drawing.11" ShapeID="_x0000_i1028" DrawAspect="Content" ObjectID="_1398867441" r:id="rId15"/>
               </w:object>
             </w:r>
           </w:p>
@@ -25652,10 +26331,10 @@
                 <w:lang w:val="ru-RU"/>
               </w:rPr>
               <w:object w:dxaOrig="4348" w:dyaOrig="3070">
-                <v:shape id="_x0000_i1029" type="#_x0000_t75" style="width:217.65pt;height:153.2pt" o:ole="">
+                <v:shape id="_x0000_i1029" type="#_x0000_t75" style="width:217.5pt;height:153pt" o:ole="">
                   <v:imagedata r:id="rId16" o:title=""/>
                 </v:shape>
-                <o:OLEObject Type="Embed" ProgID="Visio.Drawing.11" ShapeID="_x0000_i1029" DrawAspect="Content" ObjectID="_1398769277" r:id="rId17"/>
+                <o:OLEObject Type="Embed" ProgID="Visio.Drawing.11" ShapeID="_x0000_i1029" DrawAspect="Content" ObjectID="_1398867442" r:id="rId17"/>
               </w:object>
             </w:r>
           </w:p>
@@ -25830,10 +26509,10 @@
                 <w:lang w:val="ru-RU"/>
               </w:rPr>
               <w:object w:dxaOrig="4074" w:dyaOrig="3126">
-                <v:shape id="_x0000_i1030" type="#_x0000_t75" style="width:204.3pt;height:154.05pt" o:ole="">
+                <v:shape id="_x0000_i1030" type="#_x0000_t75" style="width:204pt;height:153.75pt" o:ole="">
                   <v:imagedata r:id="rId18" o:title=""/>
                 </v:shape>
-                <o:OLEObject Type="Embed" ProgID="Visio.Drawing.11" ShapeID="_x0000_i1030" DrawAspect="Content" ObjectID="_1398769278" r:id="rId19"/>
+                <o:OLEObject Type="Embed" ProgID="Visio.Drawing.11" ShapeID="_x0000_i1030" DrawAspect="Content" ObjectID="_1398867443" r:id="rId19"/>
               </w:object>
             </w:r>
           </w:p>
@@ -25858,10 +26537,10 @@
                 <w:lang w:val="ru-RU"/>
               </w:rPr>
               <w:object w:dxaOrig="4074" w:dyaOrig="3126">
-                <v:shape id="_x0000_i1031" type="#_x0000_t75" style="width:204.3pt;height:154.05pt" o:ole="">
+                <v:shape id="_x0000_i1031" type="#_x0000_t75" style="width:204pt;height:153.75pt" o:ole="">
                   <v:imagedata r:id="rId20" o:title=""/>
                 </v:shape>
-                <o:OLEObject Type="Embed" ProgID="Visio.Drawing.11" ShapeID="_x0000_i1031" DrawAspect="Content" ObjectID="_1398769279" r:id="rId21"/>
+                <o:OLEObject Type="Embed" ProgID="Visio.Drawing.11" ShapeID="_x0000_i1031" DrawAspect="Content" ObjectID="_1398867444" r:id="rId21"/>
               </w:object>
             </w:r>
           </w:p>
@@ -27606,10 +28285,10 @@
                 <w:lang w:val="ru-RU"/>
               </w:rPr>
               <w:object w:dxaOrig="4074" w:dyaOrig="3126">
-                <v:shape id="_x0000_i1032" type="#_x0000_t75" style="width:204.3pt;height:155.7pt" o:ole="">
+                <v:shape id="_x0000_i1032" type="#_x0000_t75" style="width:204pt;height:156pt" o:ole="">
                   <v:imagedata r:id="rId18" o:title=""/>
                 </v:shape>
-                <o:OLEObject Type="Embed" ProgID="Visio.Drawing.11" ShapeID="_x0000_i1032" DrawAspect="Content" ObjectID="_1398769280" r:id="rId22"/>
+                <o:OLEObject Type="Embed" ProgID="Visio.Drawing.11" ShapeID="_x0000_i1032" DrawAspect="Content" ObjectID="_1398867445" r:id="rId22"/>
               </w:object>
             </w:r>
           </w:p>
@@ -27634,10 +28313,10 @@
                 <w:lang w:val="ru-RU"/>
               </w:rPr>
               <w:object w:dxaOrig="4074" w:dyaOrig="3126">
-                <v:shape id="_x0000_i1033" type="#_x0000_t75" style="width:204.3pt;height:155.7pt" o:ole="">
+                <v:shape id="_x0000_i1033" type="#_x0000_t75" style="width:204pt;height:156pt" o:ole="">
                   <v:imagedata r:id="rId23" o:title=""/>
                 </v:shape>
-                <o:OLEObject Type="Embed" ProgID="Visio.Drawing.11" ShapeID="_x0000_i1033" DrawAspect="Content" ObjectID="_1398769281" r:id="rId24"/>
+                <o:OLEObject Type="Embed" ProgID="Visio.Drawing.11" ShapeID="_x0000_i1033" DrawAspect="Content" ObjectID="_1398867446" r:id="rId24"/>
               </w:object>
             </w:r>
           </w:p>
@@ -30820,10 +31499,10 @@
             </w:pPr>
             <w:r>
               <w:object w:dxaOrig="4912" w:dyaOrig="3779">
-                <v:shape id="_x0000_i1034" type="#_x0000_t75" style="width:196.75pt;height:151.55pt" o:ole="">
+                <v:shape id="_x0000_i1034" type="#_x0000_t75" style="width:196.5pt;height:151.5pt" o:ole="">
                   <v:imagedata r:id="rId25" o:title=""/>
                 </v:shape>
-                <o:OLEObject Type="Embed" ProgID="Visio.Drawing.11" ShapeID="_x0000_i1034" DrawAspect="Content" ObjectID="_1398769282" r:id="rId26"/>
+                <o:OLEObject Type="Embed" ProgID="Visio.Drawing.11" ShapeID="_x0000_i1034" DrawAspect="Content" ObjectID="_1398867447" r:id="rId26"/>
               </w:object>
             </w:r>
           </w:p>
@@ -30867,10 +31546,10 @@
             </w:pPr>
             <w:r>
               <w:object w:dxaOrig="4912" w:dyaOrig="3779">
-                <v:shape id="_x0000_i1035" type="#_x0000_t75" style="width:196.75pt;height:151.55pt" o:ole="">
+                <v:shape id="_x0000_i1035" type="#_x0000_t75" style="width:196.5pt;height:151.5pt" o:ole="">
                   <v:imagedata r:id="rId27" o:title=""/>
                 </v:shape>
-                <o:OLEObject Type="Embed" ProgID="Visio.Drawing.11" ShapeID="_x0000_i1035" DrawAspect="Content" ObjectID="_1398769283" r:id="rId28"/>
+                <o:OLEObject Type="Embed" ProgID="Visio.Drawing.11" ShapeID="_x0000_i1035" DrawAspect="Content" ObjectID="_1398867448" r:id="rId28"/>
               </w:object>
             </w:r>
           </w:p>
@@ -30919,10 +31598,10 @@
             </w:pPr>
             <w:r>
               <w:object w:dxaOrig="4912" w:dyaOrig="3779">
-                <v:shape id="_x0000_i1036" type="#_x0000_t75" style="width:196.75pt;height:151.55pt" o:ole="">
+                <v:shape id="_x0000_i1036" type="#_x0000_t75" style="width:196.5pt;height:151.5pt" o:ole="">
                   <v:imagedata r:id="rId29" o:title=""/>
                 </v:shape>
-                <o:OLEObject Type="Embed" ProgID="Visio.Drawing.11" ShapeID="_x0000_i1036" DrawAspect="Content" ObjectID="_1398769284" r:id="rId30"/>
+                <o:OLEObject Type="Embed" ProgID="Visio.Drawing.11" ShapeID="_x0000_i1036" DrawAspect="Content" ObjectID="_1398867449" r:id="rId30"/>
               </w:object>
             </w:r>
           </w:p>
@@ -30969,10 +31648,10 @@
             </w:pPr>
             <w:r>
               <w:object w:dxaOrig="4912" w:dyaOrig="3779">
-                <v:shape id="_x0000_i1037" type="#_x0000_t75" style="width:196.75pt;height:151.55pt" o:ole="">
+                <v:shape id="_x0000_i1037" type="#_x0000_t75" style="width:196.5pt;height:151.5pt" o:ole="">
                   <v:imagedata r:id="rId31" o:title=""/>
                 </v:shape>
-                <o:OLEObject Type="Embed" ProgID="Visio.Drawing.11" ShapeID="_x0000_i1037" DrawAspect="Content" ObjectID="_1398769285" r:id="rId32"/>
+                <o:OLEObject Type="Embed" ProgID="Visio.Drawing.11" ShapeID="_x0000_i1037" DrawAspect="Content" ObjectID="_1398867450" r:id="rId32"/>
               </w:object>
             </w:r>
           </w:p>
@@ -32051,10 +32730,10 @@
       </w:pPr>
       <w:r>
         <w:object w:dxaOrig="10600" w:dyaOrig="3382">
-          <v:shape id="_x0000_i1038" type="#_x0000_t75" style="width:468pt;height:149.85pt" o:ole="">
+          <v:shape id="_x0000_i1038" type="#_x0000_t75" style="width:468pt;height:150pt" o:ole="">
             <v:imagedata r:id="rId33" o:title=""/>
           </v:shape>
-          <o:OLEObject Type="Embed" ProgID="Visio.Drawing.11" ShapeID="_x0000_i1038" DrawAspect="Content" ObjectID="_1398769286" r:id="rId34"/>
+          <o:OLEObject Type="Embed" ProgID="Visio.Drawing.11" ShapeID="_x0000_i1038" DrawAspect="Content" ObjectID="_1398867451" r:id="rId34"/>
         </w:object>
       </w:r>
     </w:p>
@@ -32238,10 +32917,10 @@
       </w:pPr>
       <w:r>
         <w:object w:dxaOrig="10865" w:dyaOrig="4179">
-          <v:shape id="_x0000_i1039" type="#_x0000_t75" style="width:465.5pt;height:180pt" o:ole="">
+          <v:shape id="_x0000_i1039" type="#_x0000_t75" style="width:465.75pt;height:180pt" o:ole="">
             <v:imagedata r:id="rId35" o:title=""/>
           </v:shape>
-          <o:OLEObject Type="Embed" ProgID="Visio.Drawing.11" ShapeID="_x0000_i1039" DrawAspect="Content" ObjectID="_1398769287" r:id="rId36"/>
+          <o:OLEObject Type="Embed" ProgID="Visio.Drawing.11" ShapeID="_x0000_i1039" DrawAspect="Content" ObjectID="_1398867452" r:id="rId36"/>
         </w:object>
       </w:r>
     </w:p>
@@ -32365,10 +33044,10 @@
       </w:pPr>
       <w:r>
         <w:object w:dxaOrig="10865" w:dyaOrig="2928">
-          <v:shape id="_x0000_i1040" type="#_x0000_t75" style="width:465.5pt;height:126.4pt" o:ole="">
+          <v:shape id="_x0000_i1040" type="#_x0000_t75" style="width:465.75pt;height:126pt" o:ole="">
             <v:imagedata r:id="rId37" o:title=""/>
           </v:shape>
-          <o:OLEObject Type="Embed" ProgID="Visio.Drawing.11" ShapeID="_x0000_i1040" DrawAspect="Content" ObjectID="_1398769288" r:id="rId38"/>
+          <o:OLEObject Type="Embed" ProgID="Visio.Drawing.11" ShapeID="_x0000_i1040" DrawAspect="Content" ObjectID="_1398867453" r:id="rId38"/>
         </w:object>
       </w:r>
     </w:p>
@@ -34741,7 +35420,7 @@
                         <w:noProof/>
                         <w:sz w:val="24"/>
                       </w:rPr>
-                      <w:t>45</w:t>
+                      <w:t>5</w:t>
                     </w:r>
                     <w:r>
                       <w:rPr>
@@ -34917,21 +35596,23 @@
           <v:line id="Line 328" o:spid="_x0000_s9374" style="position:absolute;visibility:visible" from="1139,15816" to="5093,15818" o:connectortype="straight" o:gfxdata="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" strokeweight="1pt"/>
           <v:line id="Line 329" o:spid="_x0000_s9375" style="position:absolute;visibility:visible" from="1139,16098" to="5093,16099" o:connectortype="straight" o:gfxdata="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" strokeweight="1pt"/>
           <v:rect id="Rectangle 330" o:spid="_x0000_s9376" style="position:absolute;left:1162;top:14712;width:458;height:247;visibility:visible" o:gfxdata="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" filled="f" stroked="f" strokeweight=".25pt">
-            <v:textbox inset="1pt,1pt,1pt,1pt">
+            <v:textbox style="mso-next-textbox:#Rectangle 330" inset="1pt,1pt,1pt,1pt">
               <w:txbxContent>
                 <w:p>
                   <w:pPr>
                     <w:rPr>
+                      <w:rFonts w:ascii="Arial" w:hAnsi="Arial" w:cs="Arial"/>
                       <w:i/>
-                      <w:sz w:val="20"/>
+                      <w:sz w:val="18"/>
                       <w:szCs w:val="20"/>
                     </w:rPr>
                   </w:pPr>
                   <w:proofErr w:type="spellStart"/>
                   <w:r>
                     <w:rPr>
+                      <w:rFonts w:ascii="Arial" w:hAnsi="Arial" w:cs="Arial"/>
                       <w:i/>
-                      <w:sz w:val="20"/>
+                      <w:sz w:val="18"/>
                       <w:szCs w:val="20"/>
                     </w:rPr>
                     <w:t>Зм</w:t>
@@ -34939,8 +35620,9 @@
                   <w:proofErr w:type="spellEnd"/>
                   <w:r>
                     <w:rPr>
+                      <w:rFonts w:ascii="Arial" w:hAnsi="Arial" w:cs="Arial"/>
                       <w:i/>
-                      <w:sz w:val="20"/>
+                      <w:sz w:val="18"/>
                       <w:szCs w:val="20"/>
                     </w:rPr>
                     <w:t>.</w:t>
@@ -34950,21 +35632,23 @@
             </v:textbox>
           </v:rect>
           <v:rect id="Rectangle 331" o:spid="_x0000_s9377" style="position:absolute;left:1679;top:14712;width:571;height:247;visibility:visible" o:gfxdata="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" filled="f" stroked="f" strokeweight=".25pt">
-            <v:textbox inset="1pt,1pt,1pt,1pt">
+            <v:textbox style="mso-next-textbox:#Rectangle 331" inset="1pt,1pt,1pt,1pt">
               <w:txbxContent>
                 <w:p>
                   <w:pPr>
                     <w:jc w:val="center"/>
                     <w:rPr>
+                      <w:rFonts w:ascii="Arial" w:hAnsi="Arial" w:cs="Arial"/>
                       <w:i/>
-                      <w:sz w:val="20"/>
+                      <w:sz w:val="18"/>
                       <w:szCs w:val="20"/>
                     </w:rPr>
                   </w:pPr>
                   <w:r>
                     <w:rPr>
+                      <w:rFonts w:ascii="Arial" w:hAnsi="Arial" w:cs="Arial"/>
                       <w:i/>
-                      <w:sz w:val="20"/>
+                      <w:sz w:val="18"/>
                       <w:szCs w:val="20"/>
                     </w:rPr>
                     <w:t>Арк.</w:t>
@@ -34974,10 +35658,21 @@
             </v:textbox>
           </v:rect>
           <v:rect id="Rectangle 332" o:spid="_x0000_s9378" style="position:absolute;left:2310;top:14712;width:1335;height:247;visibility:visible" o:gfxdata="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" filled="f" stroked="f" strokeweight=".25pt">
-            <v:textbox inset="1pt,1pt,1pt,1pt">
+            <v:textbox style="mso-next-textbox:#Rectangle 332" inset="1pt,1pt,1pt,1pt">
               <w:txbxContent>
                 <w:p>
+                  <w:pPr>
+                    <w:rPr>
+                      <w:i/>
+                      <w:sz w:val="18"/>
+                    </w:rPr>
+                  </w:pPr>
                   <w:r>
+                    <w:rPr>
+                      <w:rFonts w:ascii="Arial" w:hAnsi="Arial" w:cs="Arial"/>
+                      <w:i/>
+                      <w:sz w:val="18"/>
+                    </w:rPr>
                     <w:t>Прізвище</w:t>
                   </w:r>
                 </w:p>
@@ -34985,15 +35680,22 @@
             </v:textbox>
           </v:rect>
           <v:rect id="Rectangle 333" o:spid="_x0000_s9379" style="position:absolute;left:3719;top:14712;width:796;height:247;visibility:visible" o:gfxdata="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" filled="f" stroked="f" strokeweight=".25pt">
-            <v:textbox inset="1pt,1pt,1pt,1pt">
+            <v:textbox style="mso-next-textbox:#Rectangle 333" inset="1pt,1pt,1pt,1pt">
               <w:txbxContent>
                 <w:p>
                   <w:pPr>
                     <w:rPr>
-                      <w:rFonts w:ascii="Journal" w:hAnsi="Journal"/>
+                      <w:rFonts w:ascii="Arial" w:hAnsi="Arial" w:cs="Arial"/>
+                      <w:i/>
+                      <w:sz w:val="18"/>
                     </w:rPr>
                   </w:pPr>
                   <w:r>
+                    <w:rPr>
+                      <w:rFonts w:ascii="Arial" w:hAnsi="Arial" w:cs="Arial"/>
+                      <w:i/>
+                      <w:sz w:val="18"/>
+                    </w:rPr>
                     <w:t>Підпис</w:t>
                   </w:r>
                 </w:p>
@@ -35001,10 +35703,20 @@
             </v:textbox>
           </v:rect>
           <v:rect id="Rectangle 334" o:spid="_x0000_s9380" style="position:absolute;left:4560;top:14712;width:519;height:247;visibility:visible" o:gfxdata="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" filled="f" stroked="f" strokeweight=".25pt">
-            <v:textbox inset="1pt,1pt,1pt,1pt">
+            <v:textbox style="mso-next-textbox:#Rectangle 334" inset="1pt,1pt,1pt,1pt">
               <w:txbxContent>
                 <w:p>
+                  <w:pPr>
+                    <w:rPr>
+                      <w:sz w:val="18"/>
+                    </w:rPr>
+                  </w:pPr>
                   <w:r>
+                    <w:rPr>
+                      <w:rFonts w:ascii="Arial" w:hAnsi="Arial" w:cs="Arial"/>
+                      <w:i/>
+                      <w:sz w:val="18"/>
+                    </w:rPr>
                     <w:t>Дата</w:t>
                   </w:r>
                 </w:p>
@@ -35012,19 +35724,20 @@
             </v:textbox>
           </v:rect>
           <v:rect id="Rectangle 335" o:spid="_x0000_s9381" style="position:absolute;left:9398;top:14989;width:765;height:247;visibility:visible" o:gfxdata="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" filled="f" stroked="f" strokeweight=".25pt">
-            <v:textbox inset="1pt,1pt,1pt,1pt">
+            <v:textbox style="mso-next-textbox:#Rectangle 335" inset="1pt,1pt,1pt,1pt">
               <w:txbxContent>
                 <w:p>
                   <w:pPr>
                     <w:jc w:val="center"/>
                     <w:rPr>
-                      <w:rFonts w:ascii="Journal" w:hAnsi="Journal"/>
+                      <w:rFonts w:ascii="Arial" w:hAnsi="Arial" w:cs="Arial"/>
                       <w:i/>
                       <w:iCs/>
                     </w:rPr>
                   </w:pPr>
                   <w:r>
                     <w:rPr>
+                      <w:rFonts w:ascii="Arial" w:hAnsi="Arial" w:cs="Arial"/>
                       <w:i/>
                       <w:iCs/>
                       <w:sz w:val="18"/>
@@ -35036,18 +35749,22 @@
             </v:textbox>
           </v:rect>
           <v:rect id="Rectangle 336" o:spid="_x0000_s9382" style="position:absolute;left:9398;top:15281;width:765;height:247;visibility:visible" o:gfxdata="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" filled="f" stroked="f" strokeweight=".25pt">
-            <v:textbox inset="1pt,1pt,1pt,1pt">
+            <v:textbox style="mso-next-textbox:#Rectangle 336" inset="1pt,1pt,1pt,1pt">
               <w:txbxContent>
                 <w:p>
                   <w:pPr>
                     <w:jc w:val="center"/>
                     <w:rPr>
+                      <w:rFonts w:ascii="Arial" w:hAnsi="Arial" w:cs="Arial"/>
+                      <w:i/>
                       <w:sz w:val="18"/>
                       <w:szCs w:val="18"/>
                     </w:rPr>
                   </w:pPr>
                   <w:r>
                     <w:rPr>
+                      <w:rFonts w:ascii="Arial" w:hAnsi="Arial" w:cs="Arial"/>
+                      <w:i/>
                       <w:sz w:val="18"/>
                       <w:szCs w:val="18"/>
                     </w:rPr>
@@ -35058,7 +35775,7 @@
             </v:textbox>
           </v:rect>
           <v:rect id="Rectangle 337" o:spid="_x0000_s9383" style="position:absolute;left:5160;top:14368;width:6308;height:381;visibility:visible" o:gfxdata="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" filled="f" stroked="f" strokeweight=".25pt">
-            <v:textbox inset="1pt,1pt,1pt,1pt">
+            <v:textbox style="mso-next-textbox:#Rectangle 337" inset="1pt,1pt,1pt,1pt">
               <w:txbxContent>
                 <w:p>
                   <w:pPr>
@@ -35150,19 +35867,22 @@
           <v:line id="Line 342" o:spid="_x0000_s9388" style="position:absolute;visibility:visible" from="1139,15249" to="5093,15250" o:connectortype="straight" o:gfxdata="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" strokeweight="1pt"/>
           <v:group id="Group 343" o:spid="_x0000_s9389" style="position:absolute;left:1154;top:14996;width:2491;height:248" coordsize="19999,20000" o:gfxdata="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">
             <v:rect id="Rectangle 344" o:spid="_x0000_s9390" style="position:absolute;width:8856;height:20000;visibility:visible" o:gfxdata="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" filled="f" stroked="f" strokeweight=".25pt">
-              <v:textbox inset="1pt,1pt,1pt,1pt">
+              <v:textbox style="mso-next-textbox:#Rectangle 344" inset="1pt,1pt,1pt,1pt">
                 <w:txbxContent>
                   <w:p>
                     <w:pPr>
                       <w:rPr>
-                        <w:sz w:val="20"/>
+                        <w:rFonts w:ascii="Arial" w:hAnsi="Arial" w:cs="Arial"/>
+                        <w:sz w:val="18"/>
                         <w:szCs w:val="20"/>
                       </w:rPr>
                     </w:pPr>
                     <w:proofErr w:type="spellStart"/>
                     <w:r>
                       <w:rPr>
-                        <w:sz w:val="20"/>
+                        <w:rFonts w:ascii="Arial" w:hAnsi="Arial" w:cs="Arial"/>
+                        <w:i/>
+                        <w:sz w:val="18"/>
                         <w:szCs w:val="20"/>
                       </w:rPr>
                       <w:t>Розроб</w:t>
@@ -35170,7 +35890,8 @@
                     <w:proofErr w:type="spellEnd"/>
                     <w:r>
                       <w:rPr>
-                        <w:sz w:val="20"/>
+                        <w:rFonts w:ascii="Arial" w:hAnsi="Arial" w:cs="Arial"/>
+                        <w:sz w:val="18"/>
                         <w:szCs w:val="20"/>
                       </w:rPr>
                       <w:t>.</w:t>
@@ -35180,11 +35901,48 @@
               </v:textbox>
             </v:rect>
             <v:rect id="Rectangle 345" o:spid="_x0000_s9391" style="position:absolute;left:9281;width:10718;height:20000;visibility:visible" o:gfxdata="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" filled="f" stroked="f" strokeweight=".25pt">
-              <v:textbox inset="1pt,1pt,1pt,1pt">
+              <v:textbox style="mso-next-textbox:#Rectangle 345" inset="1pt,1pt,1pt,1pt">
                 <w:txbxContent>
                   <w:p>
                     <w:pPr>
                       <w:rPr>
+                        <w:rFonts w:ascii="Arial" w:hAnsi="Arial" w:cs="Arial"/>
+                        <w:lang w:val="ru-RU"/>
+                      </w:rPr>
+                    </w:pPr>
+                    <w:proofErr w:type="spellStart"/>
+                    <w:r>
+                      <w:rPr>
+                        <w:rFonts w:ascii="Arial" w:hAnsi="Arial" w:cs="Arial"/>
+                        <w:i/>
+                        <w:sz w:val="18"/>
+                        <w:szCs w:val="18"/>
+                      </w:rPr>
+                      <w:t>Воротілін</w:t>
+                    </w:r>
+                    <w:proofErr w:type="spellEnd"/>
+                    <w:r>
+                      <w:rPr>
+                        <w:rFonts w:ascii="Arial" w:hAnsi="Arial" w:cs="Arial"/>
+                        <w:i/>
+                        <w:sz w:val="18"/>
+                        <w:szCs w:val="18"/>
+                      </w:rPr>
+                      <w:t xml:space="preserve"> В.В.</w:t>
+                    </w:r>
+                  </w:p>
+                </w:txbxContent>
+              </v:textbox>
+            </v:rect>
+          </v:group>
+          <v:group id="Group 346" o:spid="_x0000_s9392" style="position:absolute;left:1154;top:15273;width:2491;height:247" coordsize="19999,20000" o:gfxdata="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">
+            <v:rect id="Rectangle 347" o:spid="_x0000_s9393" style="position:absolute;width:8856;height:20000;visibility:visible" o:gfxdata="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" filled="f" stroked="f" strokeweight=".25pt">
+              <v:textbox style="mso-next-textbox:#Rectangle 347" inset="1pt,1pt,1pt,1pt">
+                <w:txbxContent>
+                  <w:p>
+                    <w:pPr>
+                      <w:rPr>
+                        <w:rFonts w:ascii="Arial" w:hAnsi="Arial" w:cs="Arial"/>
                         <w:i/>
                         <w:sz w:val="18"/>
                         <w:szCs w:val="18"/>
@@ -35192,46 +35950,30 @@
                     </w:pPr>
                     <w:r>
                       <w:rPr>
+                        <w:rFonts w:ascii="Arial" w:hAnsi="Arial" w:cs="Arial"/>
                         <w:i/>
                         <w:sz w:val="18"/>
                         <w:szCs w:val="18"/>
-                        <w:highlight w:val="yellow"/>
                       </w:rPr>
-                      <w:t>Іванов І.І.</w:t>
+                      <w:t>Перевірив.</w:t>
                     </w:r>
                   </w:p>
                   <w:p>
                     <w:pPr>
                       <w:rPr>
-                        <w:lang w:val="ru-RU"/>
-                      </w:rPr>
-                    </w:pPr>
-                  </w:p>
-                </w:txbxContent>
-              </v:textbox>
-            </v:rect>
-          </v:group>
-          <v:group id="Group 346" o:spid="_x0000_s9392" style="position:absolute;left:1154;top:15273;width:2491;height:247" coordsize="19999,20000" o:gfxdata="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">
-            <v:rect id="Rectangle 347" o:spid="_x0000_s9393" style="position:absolute;width:8856;height:20000;visibility:visible" o:gfxdata="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" filled="f" stroked="f" strokeweight=".25pt">
-              <v:textbox inset="1pt,1pt,1pt,1pt">
-                <w:txbxContent>
-                  <w:p>
-                    <w:pPr>
-                      <w:rPr>
-                        <w:sz w:val="20"/>
-                        <w:szCs w:val="20"/>
+                        <w:rFonts w:ascii="Arial" w:hAnsi="Arial" w:cs="Arial"/>
+                        <w:i/>
+                        <w:sz w:val="18"/>
+                        <w:szCs w:val="18"/>
                       </w:rPr>
                     </w:pPr>
                     <w:r>
                       <w:rPr>
-                        <w:sz w:val="20"/>
-                        <w:szCs w:val="20"/>
+                        <w:rFonts w:ascii="Arial" w:hAnsi="Arial" w:cs="Arial"/>
+                        <w:i/>
+                        <w:sz w:val="18"/>
+                        <w:szCs w:val="18"/>
                       </w:rPr>
-                      <w:t>Перевірив.</w:t>
-                    </w:r>
-                  </w:p>
-                  <w:p>
-                    <w:r>
                       <w:t>.</w:t>
                     </w:r>
                   </w:p>
@@ -35239,7 +35981,7 @@
               </v:textbox>
             </v:rect>
             <v:rect id="Rectangle 348" o:spid="_x0000_s9394" style="position:absolute;left:9281;width:10718;height:20000;visibility:visible" o:gfxdata="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" filled="f" stroked="f" strokeweight=".25pt">
-              <v:textbox inset="1pt,1pt,1pt,1pt">
+              <v:textbox style="mso-next-textbox:#Rectangle 348" inset="1pt,1pt,1pt,1pt">
                 <w:txbxContent>
                   <w:p>
                     <w:pPr>
@@ -35266,7 +36008,7 @@
           </v:group>
           <v:group id="Group 349" o:spid="_x0000_s9395" style="position:absolute;left:1154;top:15557;width:2491;height:247" coordsize="19999,20000" o:gfxdata="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">
             <v:rect id="Rectangle 350" o:spid="_x0000_s9396" style="position:absolute;width:8856;height:20000;visibility:visible" o:gfxdata="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" filled="f" stroked="f" strokeweight=".25pt">
-              <v:textbox inset="1pt,1pt,1pt,1pt">
+              <v:textbox style="mso-next-textbox:#Rectangle 350" inset="1pt,1pt,1pt,1pt">
                 <w:txbxContent>
                   <w:p>
                     <w:pPr>
@@ -35279,7 +36021,7 @@
               </v:textbox>
             </v:rect>
             <v:rect id="Rectangle 351" o:spid="_x0000_s9397" style="position:absolute;left:9281;width:10718;height:20000;visibility:visible" o:gfxdata="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" filled="f" stroked="f" strokeweight=".25pt">
-              <v:textbox inset="1pt,1pt,1pt,1pt">
+              <v:textbox style="mso-next-textbox:#Rectangle 351" inset="1pt,1pt,1pt,1pt">
                 <w:txbxContent>
                   <w:p>
                     <w:pPr>
@@ -35294,11 +36036,12 @@
           </v:group>
           <v:group id="Group 352" o:spid="_x0000_s9398" style="position:absolute;left:1154;top:15833;width:2491;height:248" coordsize="19999,20000" o:gfxdata="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">
             <v:rect id="Rectangle 353" o:spid="_x0000_s9399" style="position:absolute;width:8856;height:20000;visibility:visible" o:gfxdata="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" filled="f" stroked="f" strokeweight=".25pt">
-              <v:textbox inset="1pt,1pt,1pt,1pt">
+              <v:textbox style="mso-next-textbox:#Rectangle 353" inset="1pt,1pt,1pt,1pt">
                 <w:txbxContent>
                   <w:p>
                     <w:pPr>
                       <w:rPr>
+                        <w:rFonts w:ascii="Arial" w:hAnsi="Arial" w:cs="Arial"/>
                         <w:i/>
                         <w:sz w:val="20"/>
                         <w:szCs w:val="20"/>
@@ -35306,8 +36049,9 @@
                     </w:pPr>
                     <w:r>
                       <w:rPr>
+                        <w:rFonts w:ascii="Arial" w:hAnsi="Arial" w:cs="Arial"/>
                         <w:i/>
-                        <w:sz w:val="20"/>
+                        <w:sz w:val="18"/>
                         <w:szCs w:val="20"/>
                       </w:rPr>
                       <w:t xml:space="preserve">Н. </w:t>
@@ -35315,8 +36059,9 @@
                     <w:proofErr w:type="spellStart"/>
                     <w:r>
                       <w:rPr>
+                        <w:rFonts w:ascii="Arial" w:hAnsi="Arial" w:cs="Arial"/>
                         <w:i/>
-                        <w:sz w:val="20"/>
+                        <w:sz w:val="18"/>
                         <w:szCs w:val="20"/>
                       </w:rPr>
                       <w:t>кон</w:t>
@@ -35324,6 +36069,7 @@
                     <w:proofErr w:type="spellEnd"/>
                     <w:r>
                       <w:rPr>
+                        <w:rFonts w:ascii="Arial" w:hAnsi="Arial" w:cs="Arial"/>
                         <w:i/>
                         <w:sz w:val="20"/>
                         <w:szCs w:val="20"/>
@@ -35335,20 +36081,22 @@
               </v:textbox>
             </v:rect>
             <v:rect id="Rectangle 354" o:spid="_x0000_s9400" style="position:absolute;left:9281;width:10718;height:20000;visibility:visible" o:gfxdata="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" filled="f" stroked="f" strokeweight=".25pt">
-              <v:textbox inset="1pt,1pt,1pt,1pt">
+              <v:textbox style="mso-next-textbox:#Rectangle 354" inset="1pt,1pt,1pt,1pt">
                 <w:txbxContent>
                   <w:p>
                     <w:pPr>
                       <w:rPr>
-                        <w:sz w:val="16"/>
+                        <w:rFonts w:ascii="Arial" w:hAnsi="Arial" w:cs="Arial"/>
+                        <w:sz w:val="18"/>
                         <w:szCs w:val="16"/>
                       </w:rPr>
                     </w:pPr>
                     <w:proofErr w:type="spellStart"/>
                     <w:r>
                       <w:rPr>
+                        <w:rFonts w:ascii="Arial" w:hAnsi="Arial" w:cs="Arial"/>
                         <w:i/>
-                        <w:sz w:val="16"/>
+                        <w:sz w:val="18"/>
                         <w:szCs w:val="16"/>
                       </w:rPr>
                       <w:t>Сперкач</w:t>
@@ -35356,8 +36104,9 @@
                     <w:proofErr w:type="spellEnd"/>
                     <w:r>
                       <w:rPr>
+                        <w:rFonts w:ascii="Arial" w:hAnsi="Arial" w:cs="Arial"/>
                         <w:i/>
-                        <w:sz w:val="16"/>
+                        <w:sz w:val="18"/>
                         <w:szCs w:val="16"/>
                       </w:rPr>
                       <w:t xml:space="preserve"> М.О.</w:t>
@@ -35369,22 +36118,23 @@
           </v:group>
           <v:group id="Group 355" o:spid="_x0000_s9401" style="position:absolute;left:1154;top:16109;width:2491;height:247" coordsize="19999,20000" o:gfxdata="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">
             <v:rect id="Rectangle 356" o:spid="_x0000_s9402" style="position:absolute;width:8856;height:20000;visibility:visible" o:gfxdata="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" filled="f" stroked="f" strokeweight=".25pt">
-              <v:textbox inset="1pt,1pt,1pt,1pt">
+              <v:textbox style="mso-next-textbox:#Rectangle 356" inset="1pt,1pt,1pt,1pt">
                 <w:txbxContent>
                   <w:p>
                     <w:pPr>
                       <w:rPr>
-                        <w:rFonts w:ascii="Journal" w:hAnsi="Journal"/>
+                        <w:rFonts w:ascii="Arial" w:hAnsi="Arial" w:cs="Arial"/>
                         <w:i/>
-                        <w:sz w:val="20"/>
+                        <w:sz w:val="18"/>
                         <w:szCs w:val="20"/>
                       </w:rPr>
                     </w:pPr>
                     <w:proofErr w:type="spellStart"/>
                     <w:r>
                       <w:rPr>
+                        <w:rFonts w:ascii="Arial" w:hAnsi="Arial" w:cs="Arial"/>
                         <w:i/>
-                        <w:sz w:val="20"/>
+                        <w:sz w:val="18"/>
                         <w:szCs w:val="20"/>
                       </w:rPr>
                       <w:t>Затв</w:t>
@@ -35392,8 +36142,9 @@
                     <w:proofErr w:type="spellEnd"/>
                     <w:r>
                       <w:rPr>
+                        <w:rFonts w:ascii="Arial" w:hAnsi="Arial" w:cs="Arial"/>
                         <w:i/>
-                        <w:sz w:val="20"/>
+                        <w:sz w:val="18"/>
                         <w:szCs w:val="20"/>
                       </w:rPr>
                       <w:t>.</w:t>
@@ -35403,7 +36154,7 @@
               </v:textbox>
             </v:rect>
             <v:rect id="Rectangle 357" o:spid="_x0000_s9403" style="position:absolute;left:9281;width:10718;height:20000;visibility:visible" o:gfxdata="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" filled="f" stroked="f" strokeweight=".25pt">
-              <v:textbox inset="1pt,1pt,1pt,1pt">
+              <v:textbox style="mso-next-textbox:#Rectangle 357" inset="1pt,1pt,1pt,1pt">
                 <w:txbxContent>
                   <w:p>
                     <w:pPr>
@@ -35436,17 +36187,24 @@
           </v:group>
           <v:line id="Line 358" o:spid="_x0000_s9404" style="position:absolute;visibility:visible" from="8505,14974" to="8506,16364" o:connectortype="straight" o:gfxdata="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" strokeweight="2pt"/>
           <v:rect id="Rectangle 359" o:spid="_x0000_s9405" style="position:absolute;left:5174;top:15034;width:3264;height:1285;visibility:visible" o:gfxdata="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" filled="f" stroked="f" strokeweight=".25pt">
-            <v:textbox inset="1pt,1pt,1pt,1pt">
+            <v:textbox style="mso-next-textbox:#Rectangle 359" inset="1pt,1pt,1pt,1pt">
               <w:txbxContent>
                 <w:p>
                   <w:pPr>
                     <w:spacing w:before="360" w:after="100" w:afterAutospacing="1"/>
                     <w:jc w:val="center"/>
                     <w:rPr>
+                      <w:rFonts w:ascii="Arial" w:hAnsi="Arial" w:cs="Arial"/>
                       <w:i/>
+                      <w:sz w:val="24"/>
                     </w:rPr>
                   </w:pPr>
                   <w:r>
+                    <w:rPr>
+                      <w:rFonts w:ascii="Arial" w:hAnsi="Arial" w:cs="Arial"/>
+                      <w:i/>
+                      <w:sz w:val="24"/>
+                    </w:rPr>
                     <w:t>Комплекс задач складання плану перевезень продукції</w:t>
                   </w:r>
                 </w:p>
@@ -35454,6 +36212,9 @@
                   <w:pPr>
                     <w:jc w:val="center"/>
                     <w:rPr>
+                      <w:rFonts w:ascii="Arial" w:hAnsi="Arial" w:cs="Arial"/>
+                      <w:i/>
+                      <w:sz w:val="24"/>
                       <w:lang w:val="ru-RU"/>
                     </w:rPr>
                   </w:pPr>
@@ -35462,7 +36223,9 @@
                   <w:pPr>
                     <w:jc w:val="center"/>
                     <w:rPr>
+                      <w:rFonts w:ascii="Arial" w:hAnsi="Arial" w:cs="Arial"/>
                       <w:i/>
+                      <w:sz w:val="24"/>
                     </w:rPr>
                   </w:pPr>
                 </w:p>
@@ -35473,45 +36236,38 @@
           <v:line id="Line 361" o:spid="_x0000_s9407" style="position:absolute;visibility:visible" from="8511,15533" to="11504,15535" o:connectortype="straight" o:gfxdata="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" strokeweight="2pt"/>
           <v:line id="Line 362" o:spid="_x0000_s9408" style="position:absolute;visibility:visible" from="10206,14974" to="10208,15527" o:connectortype="straight" o:gfxdata="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" strokeweight="2pt"/>
           <v:rect id="Rectangle 363" o:spid="_x0000_s9409" style="position:absolute;left:8550;top:14989;width:765;height:247;visibility:visible" o:gfxdata="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" filled="f" stroked="f" strokeweight=".25pt">
-            <v:textbox inset="1pt,1pt,1pt,1pt">
+            <v:textbox style="mso-next-textbox:#Rectangle 363" inset="1pt,1pt,1pt,1pt">
               <w:txbxContent>
                 <w:p>
                   <w:pPr>
                     <w:jc w:val="center"/>
                     <w:rPr>
-                      <w:rFonts w:ascii="Journal" w:hAnsi="Journal"/>
+                      <w:rFonts w:ascii="Arial" w:hAnsi="Arial" w:cs="Arial"/>
                       <w:i/>
                       <w:iCs/>
                     </w:rPr>
                   </w:pPr>
                   <w:r>
                     <w:rPr>
+                      <w:rFonts w:ascii="Arial" w:hAnsi="Arial" w:cs="Arial"/>
                       <w:i/>
                       <w:iCs/>
                       <w:sz w:val="18"/>
                     </w:rPr>
-                    <w:t>Літ</w:t>
-                  </w:r>
-                  <w:r>
-                    <w:rPr>
-                      <w:rFonts w:ascii="Journal" w:hAnsi="Journal"/>
-                      <w:i/>
-                      <w:iCs/>
-                      <w:sz w:val="18"/>
-                    </w:rPr>
-                    <w:t>.</w:t>
+                    <w:t>Літ.</w:t>
                   </w:r>
                 </w:p>
               </w:txbxContent>
             </v:textbox>
           </v:rect>
           <v:rect id="Rectangle 364" o:spid="_x0000_s9410" style="position:absolute;left:10253;top:14989;width:1207;height:247;visibility:visible" o:gfxdata="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" filled="f" stroked="f" strokeweight=".25pt">
-            <v:textbox inset="1pt,1pt,1pt,1pt">
+            <v:textbox style="mso-next-textbox:#Rectangle 364" inset="1pt,1pt,1pt,1pt">
               <w:txbxContent>
                 <w:p>
                   <w:pPr>
                     <w:jc w:val="center"/>
                     <w:rPr>
+                      <w:rFonts w:ascii="Arial" w:hAnsi="Arial" w:cs="Arial"/>
                       <w:i/>
                       <w:iCs/>
                       <w:sz w:val="18"/>
@@ -35519,6 +36275,7 @@
                   </w:pPr>
                   <w:r>
                     <w:rPr>
+                      <w:rFonts w:ascii="Arial" w:hAnsi="Arial" w:cs="Arial"/>
                       <w:i/>
                       <w:iCs/>
                       <w:sz w:val="18"/>
@@ -35530,7 +36287,7 @@
             </v:textbox>
           </v:rect>
           <v:rect id="Rectangle 365" o:spid="_x0000_s9411" style="position:absolute;left:10260;top:15273;width:1207;height:246;visibility:visible" o:gfxdata="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" filled="f" stroked="f" strokeweight=".25pt">
-            <v:textbox inset="1pt,1pt,1pt,1pt">
+            <v:textbox style="mso-next-textbox:#Rectangle 365" inset="1pt,1pt,1pt,1pt">
               <w:txbxContent>
                 <w:p>
                   <w:pPr>
@@ -35552,29 +36309,29 @@
           <v:line id="Line 366" o:spid="_x0000_s9412" style="position:absolute;visibility:visible" from="8789,15257" to="8790,15527" o:connectortype="straight" o:gfxdata="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" strokeweight="1pt"/>
           <v:line id="Line 367" o:spid="_x0000_s9413" style="position:absolute;visibility:visible" from="9072,15258" to="9073,15528" o:connectortype="straight" o:gfxdata="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" strokeweight="1pt"/>
           <v:rect id="Rectangle 368" o:spid="_x0000_s9414" style="position:absolute;left:8550;top:15630;width:2910;height:689;visibility:visible" o:gfxdata="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" filled="f" stroked="f" strokeweight=".25pt">
-            <v:textbox inset="1pt,1pt,1pt,1pt">
+            <v:textbox style="mso-next-textbox:#Rectangle 368" inset="1pt,1pt,1pt,1pt">
               <w:txbxContent>
                 <w:p>
                   <w:pPr>
                     <w:autoSpaceDE w:val="0"/>
                     <w:autoSpaceDN w:val="0"/>
                     <w:adjustRightInd w:val="0"/>
-                    <w:spacing w:line="239" w:lineRule="atLeast"/>
+                    <w:spacing w:after="120" w:line="239" w:lineRule="atLeast"/>
                     <w:jc w:val="center"/>
                     <w:rPr>
+                      <w:rFonts w:ascii="Arial" w:hAnsi="Arial" w:cs="Arial"/>
                       <w:i/>
                       <w:iCs/>
                       <w:color w:val="000000"/>
-                      <w:sz w:val="20"/>
                       <w:szCs w:val="20"/>
                     </w:rPr>
                   </w:pPr>
                   <w:r>
                     <w:rPr>
+                      <w:rFonts w:ascii="Arial" w:hAnsi="Arial" w:cs="Arial"/>
                       <w:i/>
                       <w:iCs/>
                       <w:color w:val="000000"/>
-                      <w:sz w:val="20"/>
                       <w:szCs w:val="20"/>
                     </w:rPr>
                     <w:t>КПІ ФІОТ</w:t>
@@ -35588,37 +36345,44 @@
                     <w:spacing w:line="239" w:lineRule="atLeast"/>
                     <w:jc w:val="center"/>
                     <w:rPr>
+                      <w:rFonts w:ascii="Arial" w:hAnsi="Arial" w:cs="Arial"/>
                       <w:i/>
                       <w:iCs/>
                       <w:color w:val="000000"/>
-                      <w:sz w:val="20"/>
                       <w:szCs w:val="20"/>
                       <w:lang w:val="en-US"/>
                     </w:rPr>
                   </w:pPr>
                   <w:r>
                     <w:rPr>
+                      <w:rFonts w:ascii="Arial" w:hAnsi="Arial" w:cs="Arial"/>
                       <w:i/>
                       <w:iCs/>
                       <w:color w:val="000000"/>
-                      <w:sz w:val="20"/>
                       <w:szCs w:val="20"/>
                     </w:rPr>
                     <w:t>кафедра АСОІУ гр. ІС-8</w:t>
                   </w:r>
                   <w:r>
                     <w:rPr>
+                      <w:rFonts w:ascii="Arial" w:hAnsi="Arial" w:cs="Arial"/>
                       <w:i/>
                       <w:iCs/>
                       <w:color w:val="000000"/>
-                      <w:sz w:val="20"/>
                       <w:szCs w:val="20"/>
                       <w:lang w:val="en-US"/>
                     </w:rPr>
                     <w:t>1</w:t>
                   </w:r>
                 </w:p>
-                <w:p/>
+                <w:p>
+                  <w:pPr>
+                    <w:rPr>
+                      <w:rFonts w:ascii="Arial" w:hAnsi="Arial" w:cs="Arial"/>
+                      <w:sz w:val="24"/>
+                    </w:rPr>
+                  </w:pPr>
+                </w:p>
               </w:txbxContent>
             </v:textbox>
           </v:rect>
@@ -38444,6 +39208,7 @@
   <w:style w:type="character" w:default="1" w:styleId="DefaultParagraphFont">
     <w:name w:val="Default Paragraph Font"/>
     <w:uiPriority w:val="1"/>
+    <w:semiHidden/>
     <w:unhideWhenUsed/>
   </w:style>
   <w:style w:type="table" w:default="1" w:styleId="TableNormal">
@@ -39194,7 +39959,7 @@
 </file>
 
 <file path=customXml/itemProps1.xml><?xml version="1.0" encoding="utf-8"?>
-<ds:datastoreItem xmlns:ds="http://schemas.openxmlformats.org/officeDocument/2006/customXml" ds:itemID="{DFA1543C-0B6F-4F0D-9128-FFA72D42D1F4}">
+<ds:datastoreItem xmlns:ds="http://schemas.openxmlformats.org/officeDocument/2006/customXml" ds:itemID="{57E493BB-A45A-42B7-B7D2-9AB454365130}">
   <ds:schemaRefs>
     <ds:schemaRef ds:uri="http://schemas.openxmlformats.org/officeDocument/2006/bibliography"/>
   </ds:schemaRefs>

</xml_diff>